<commit_message>
Dani worked on intro
</commit_message>
<xml_diff>
--- a/documents/DaniGargya_MA_discussion_jul24.docx
+++ b/documents/DaniGargya_MA_discussion_jul24.docx
@@ -157,7 +157,19 @@
         <w:rPr>
           <w:lang w:val="de-DE"/>
         </w:rPr>
-        <w:t>Sustainability competences over time and level of involvement (Research Question 1a/b)</w:t>
+        <w:t xml:space="preserve">Sustainability competences </w:t>
+      </w:r>
+      <w:r>
+        <w:rPr>
+          <w:lang w:val="de-DE"/>
+        </w:rPr>
+        <w:t xml:space="preserve">(TPB) </w:t>
+      </w:r>
+      <w:r>
+        <w:rPr>
+          <w:lang w:val="de-DE"/>
+        </w:rPr>
+        <w:t>over time and level of involvement (Research Question 1a/b)</w:t>
       </w:r>
     </w:p>
     <w:p>
@@ -206,6 +218,48 @@
         <w:rPr>
           <w:lang w:val="de-DE"/>
         </w:rPr>
+        <w:t>Control group same or went down</w:t>
+      </w:r>
+    </w:p>
+    <w:p>
+      <w:pPr>
+        <w:pStyle w:val="ListParagraph"/>
+        <w:numPr>
+          <w:ilvl w:val="1"/>
+          <w:numId w:val="1"/>
+        </w:numPr>
+        <w:rPr>
+          <w:lang w:val="de-DE"/>
+        </w:rPr>
+      </w:pPr>
+      <w:r>
+        <w:rPr>
+          <w:lang w:val="de-DE"/>
+        </w:rPr>
+        <w:t>Involved group: higher at t2, then again drop to more or less similar level than before</w:t>
+      </w:r>
+    </w:p>
+    <w:p>
+      <w:pPr>
+        <w:pStyle w:val="ListParagraph"/>
+        <w:numPr>
+          <w:ilvl w:val="1"/>
+          <w:numId w:val="1"/>
+        </w:numPr>
+        <w:rPr>
+          <w:lang w:val="de-DE"/>
+        </w:rPr>
+      </w:pPr>
+      <w:r>
+        <w:rPr>
+          <w:lang w:val="de-DE"/>
+        </w:rPr>
+        <w:t>Involved/ control group: most different for behaviour and intention</w:t>
+      </w:r>
+      <w:r>
+        <w:rPr>
+          <w:lang w:val="de-DE"/>
+        </w:rPr>
         <w:br/>
       </w:r>
     </w:p>
@@ -430,6 +484,12 @@
         </w:rPr>
         <w:t>nschtheit (am Anfang zum MZP1)</w:t>
       </w:r>
+      <w:r>
+        <w:rPr>
+          <w:lang w:val="de-DE"/>
+        </w:rPr>
+        <w:t xml:space="preserve"> and at the end</w:t>
+      </w:r>
     </w:p>
     <w:p>
       <w:pPr>
@@ -724,6 +784,7 @@
           <w:sz w:val="23"/>
           <w:szCs w:val="23"/>
         </w:rPr>
+        <w:lastRenderedPageBreak/>
         <w:t>Die Teilnahme an Fridays for Future war ein positiver Pr</w:t>
       </w:r>
       <w:r>
@@ -766,71 +827,131 @@
           <w:sz w:val="23"/>
           <w:szCs w:val="23"/>
         </w:rPr>
-        <w:t xml:space="preserve">r die Einstellungen und das Verhalten der </w:t>
+        <w:t>r die Einstellungen und das Verhalten der Sch</w:t>
       </w:r>
       <w:r>
         <w:rPr>
           <w:sz w:val="23"/>
           <w:szCs w:val="23"/>
         </w:rPr>
-        <w:lastRenderedPageBreak/>
-        <w:t>Sch</w:t>
+        <w:t>ü</w:t>
       </w:r>
       <w:r>
         <w:rPr>
           <w:sz w:val="23"/>
           <w:szCs w:val="23"/>
         </w:rPr>
-        <w:t>ü</w:t>
+        <w:t>ler*innen. Au</w:t>
       </w:r>
       <w:r>
         <w:rPr>
           <w:sz w:val="23"/>
           <w:szCs w:val="23"/>
         </w:rPr>
-        <w:t>ler*innen. Au</w:t>
+        <w:t>ß</w:t>
       </w:r>
       <w:r>
         <w:rPr>
           <w:sz w:val="23"/>
           <w:szCs w:val="23"/>
         </w:rPr>
-        <w:t>ß</w:t>
+        <w:t>erschulische Lernumwelten (z. B. Freundeskreise, Familie, soziale Medien) haben im Jugendalter einen starken Einfluss, so dass die Wirksamkeit schulischer BNE beschr</w:t>
       </w:r>
       <w:r>
         <w:rPr>
           <w:sz w:val="23"/>
           <w:szCs w:val="23"/>
         </w:rPr>
-        <w:t>erschulische Lernumwelten (z. B. Freundeskreise, Familie, soziale Medien) haben im Jugendalter einen starken Einfluss, so dass die Wirksamkeit schulischer BNE beschr</w:t>
+        <w:t>ä</w:t>
       </w:r>
       <w:r>
         <w:rPr>
           <w:sz w:val="23"/>
           <w:szCs w:val="23"/>
         </w:rPr>
-        <w:t>ä</w:t>
+        <w:t>nkt sein k</w:t>
       </w:r>
       <w:r>
         <w:rPr>
           <w:sz w:val="23"/>
           <w:szCs w:val="23"/>
         </w:rPr>
-        <w:t>nkt sein k</w:t>
+        <w:t>ö</w:t>
       </w:r>
       <w:r>
         <w:rPr>
           <w:sz w:val="23"/>
           <w:szCs w:val="23"/>
         </w:rPr>
-        <w:t>ö</w:t>
-      </w:r>
+        <w:t>nnte.</w:t>
+      </w:r>
+    </w:p>
+    <w:p>
+      <w:pPr>
+        <w:pStyle w:val="ListParagraph"/>
+        <w:numPr>
+          <w:ilvl w:val="1"/>
+          <w:numId w:val="1"/>
+        </w:numPr>
+        <w:rPr>
+          <w:lang w:val="de-DE"/>
+        </w:rPr>
+      </w:pPr>
       <w:r>
         <w:rPr>
           <w:sz w:val="23"/>
           <w:szCs w:val="23"/>
         </w:rPr>
-        <w:t>nnte.</w:t>
+        <w:br/>
+      </w:r>
+      <w:r>
+        <w:rPr>
+          <w:sz w:val="23"/>
+          <w:szCs w:val="23"/>
+        </w:rPr>
+        <w:br/>
+      </w:r>
+    </w:p>
+    <w:p>
+      <w:pPr>
+        <w:pStyle w:val="ListParagraph"/>
+        <w:numPr>
+          <w:ilvl w:val="0"/>
+          <w:numId w:val="1"/>
+        </w:numPr>
+        <w:rPr>
+          <w:lang w:val="de-DE"/>
+        </w:rPr>
+      </w:pPr>
+      <w:r>
+        <w:rPr>
+          <w:lang w:val="de-DE"/>
+        </w:rPr>
+        <w:t xml:space="preserve">Other determining </w:t>
+      </w:r>
+      <w:r>
+        <w:rPr>
+          <w:lang w:val="de-DE"/>
+        </w:rPr>
+        <w:t>factors</w:t>
+      </w:r>
+      <w:r>
+        <w:rPr>
+          <w:lang w:val="de-DE"/>
+        </w:rPr>
+        <w:t xml:space="preserve"> of </w:t>
+      </w:r>
+      <w:r>
+        <w:rPr>
+          <w:lang w:val="de-DE"/>
+        </w:rPr>
+        <w:t xml:space="preserve">the </w:t>
+      </w:r>
+      <w:r>
+        <w:rPr>
+          <w:lang w:val="de-DE"/>
+        </w:rPr>
+        <w:t>study</w:t>
       </w:r>
     </w:p>
     <w:p>
@@ -846,138 +967,111 @@
       </w:pPr>
       <w:r>
         <w:rPr>
-          <w:sz w:val="23"/>
-          <w:szCs w:val="23"/>
+          <w:lang w:val="de-DE"/>
+        </w:rPr>
+        <w:t>(</w:t>
+      </w:r>
+      <w:r>
+        <w:rPr>
+          <w:lang w:val="de-DE"/>
+        </w:rPr>
+        <w:t>„</w:t>
+      </w:r>
+      <w:r>
+        <w:rPr>
+          <w:lang w:val="de-DE"/>
+        </w:rPr>
+        <w:t>Mismatch</w:t>
+      </w:r>
+      <w:r>
+        <w:rPr>
+          <w:lang w:val="de-DE"/>
+        </w:rPr>
+        <w:t>“</w:t>
+      </w:r>
+      <w:r>
+        <w:rPr>
+          <w:lang w:val="de-DE"/>
+        </w:rPr>
+        <w:t xml:space="preserve">/ Difference in) </w:t>
+      </w:r>
+      <w:r>
+        <w:rPr>
+          <w:lang w:val="de-DE"/>
+        </w:rPr>
+        <w:t xml:space="preserve">GOALS! </w:t>
+      </w:r>
+      <w:r>
+        <w:rPr>
+          <w:lang w:val="de-DE"/>
+        </w:rPr>
+        <w:t>Aim of study: also democratic aspects, weren</w:t>
+      </w:r>
+      <w:r>
+        <w:rPr>
+          <w:lang w:val="de-DE"/>
+        </w:rPr>
+        <w:t>’</w:t>
+      </w:r>
+      <w:r>
+        <w:rPr>
+          <w:lang w:val="de-DE"/>
+        </w:rPr>
+        <w:t xml:space="preserve">t considered here </w:t>
+      </w:r>
+      <w:r>
+        <w:rPr>
+          <w:lang w:val="de-DE"/>
+        </w:rPr>
+        <w:sym w:font="Wingdings" w:char="F0E0"/>
+      </w:r>
+      <w:r>
+        <w:rPr>
+          <w:lang w:val="de-DE"/>
+        </w:rPr>
+        <w:t xml:space="preserve"> difficult to make statements about effect of project</w:t>
+      </w:r>
+      <w:r>
+        <w:rPr>
+          <w:lang w:val="de-DE"/>
         </w:rPr>
         <w:br/>
       </w:r>
       <w:r>
         <w:rPr>
-          <w:sz w:val="23"/>
-          <w:szCs w:val="23"/>
+          <w:lang w:val="de-DE"/>
         </w:rPr>
         <w:br/>
       </w:r>
-    </w:p>
-    <w:p>
-      <w:pPr>
-        <w:pStyle w:val="ListParagraph"/>
-        <w:numPr>
-          <w:ilvl w:val="0"/>
-          <w:numId w:val="1"/>
-        </w:numPr>
-        <w:rPr>
-          <w:lang w:val="de-DE"/>
-        </w:rPr>
-      </w:pPr>
-      <w:r>
-        <w:rPr>
-          <w:lang w:val="de-DE"/>
-        </w:rPr>
-        <w:t xml:space="preserve">Other determining </w:t>
-      </w:r>
-      <w:r>
-        <w:rPr>
-          <w:lang w:val="de-DE"/>
-        </w:rPr>
-        <w:t>factors</w:t>
-      </w:r>
-      <w:r>
-        <w:rPr>
-          <w:lang w:val="de-DE"/>
-        </w:rPr>
-        <w:t xml:space="preserve"> of </w:t>
-      </w:r>
-      <w:r>
-        <w:rPr>
-          <w:lang w:val="de-DE"/>
-        </w:rPr>
-        <w:t xml:space="preserve">the </w:t>
-      </w:r>
-      <w:r>
-        <w:rPr>
-          <w:lang w:val="de-DE"/>
-        </w:rPr>
-        <w:t>study</w:t>
-      </w:r>
-    </w:p>
-    <w:p>
-      <w:pPr>
-        <w:pStyle w:val="ListParagraph"/>
-        <w:numPr>
-          <w:ilvl w:val="1"/>
-          <w:numId w:val="1"/>
-        </w:numPr>
-        <w:rPr>
-          <w:lang w:val="de-DE"/>
-        </w:rPr>
-      </w:pPr>
-      <w:r>
-        <w:rPr>
-          <w:lang w:val="de-DE"/>
-        </w:rPr>
-        <w:t>(</w:t>
-      </w:r>
-      <w:r>
-        <w:rPr>
-          <w:lang w:val="de-DE"/>
-        </w:rPr>
-        <w:t>„</w:t>
-      </w:r>
-      <w:r>
-        <w:rPr>
-          <w:lang w:val="de-DE"/>
-        </w:rPr>
-        <w:t>Mismatch</w:t>
-      </w:r>
-      <w:r>
-        <w:rPr>
-          <w:lang w:val="de-DE"/>
-        </w:rPr>
-        <w:t>“</w:t>
-      </w:r>
-      <w:r>
-        <w:rPr>
-          <w:lang w:val="de-DE"/>
-        </w:rPr>
-        <w:t xml:space="preserve">/ Difference in) </w:t>
-      </w:r>
-      <w:r>
-        <w:rPr>
-          <w:lang w:val="de-DE"/>
-        </w:rPr>
-        <w:t xml:space="preserve">GOALS! </w:t>
-      </w:r>
-      <w:r>
-        <w:rPr>
-          <w:lang w:val="de-DE"/>
-        </w:rPr>
-        <w:t>Aim of study: also democratic aspects, weren</w:t>
-      </w:r>
-      <w:r>
-        <w:rPr>
-          <w:lang w:val="de-DE"/>
-        </w:rPr>
-        <w:t>’</w:t>
-      </w:r>
-      <w:r>
-        <w:rPr>
-          <w:lang w:val="de-DE"/>
-        </w:rPr>
-        <w:t xml:space="preserve">t considered here </w:t>
-      </w:r>
-      <w:r>
-        <w:rPr>
-          <w:lang w:val="de-DE"/>
-        </w:rPr>
-        <w:sym w:font="Wingdings" w:char="F0E0"/>
-      </w:r>
-      <w:r>
-        <w:rPr>
-          <w:lang w:val="de-DE"/>
-        </w:rPr>
-        <w:t xml:space="preserve"> difficult to make statements about effect of project</w:t>
-      </w:r>
+      <w:r>
+        <w:rPr>
+          <w:rFonts w:ascii="Arial" w:hAnsi="Arial" w:cs="Arial"/>
+          <w:color w:val="222222"/>
+          <w:sz w:val="21"/>
+          <w:szCs w:val="21"/>
+          <w:shd w:val="clear" w:color="auto" w:fill="FFFFFF"/>
+        </w:rPr>
+        <w:t xml:space="preserve"> RIESS t</w:t>
+      </w:r>
+      <w:r>
+        <w:rPr>
+          <w:rFonts w:ascii="Arial" w:hAnsi="Arial" w:cs="Arial"/>
+          <w:color w:val="222222"/>
+          <w:sz w:val="21"/>
+          <w:szCs w:val="21"/>
+          <w:shd w:val="clear" w:color="auto" w:fill="FFFFFF"/>
+        </w:rPr>
+        <w:t>he concept of goal presented by this group has the following advantages over many common alternatives. The various disciplines and subjects can locate their subject-specific, sustainability-relevant goals within an overall framework for ESD, and the division into proven competency facets of educational research makes it possible to operationalize ESD goals and thus develop measurement instruments for ESD.</w:t>
+      </w:r>
+    </w:p>
+    <w:p>
+      <w:pPr>
+        <w:pStyle w:val="ListParagraph"/>
+        <w:ind w:left="1440"/>
+        <w:rPr>
+          <w:lang w:val="de-DE"/>
+        </w:rPr>
+      </w:pPr>
     </w:p>
     <w:p>
       <w:pPr>
@@ -1466,7 +1560,13 @@
         <w:rPr>
           <w:lang w:val="de-DE"/>
         </w:rPr>
-        <w:t>My findings highlight that</w:t>
+        <w:t>Implications/ m</w:t>
+      </w:r>
+      <w:r>
+        <w:rPr>
+          <w:lang w:val="de-DE"/>
+        </w:rPr>
+        <w:t>y findings highlight that</w:t>
       </w:r>
     </w:p>
     <w:p>
@@ -1508,13 +1608,7 @@
         <w:rPr>
           <w:lang w:val="de-DE"/>
         </w:rPr>
-        <w:t>Relevance of asking the right questions? TPB limited, because ??</w:t>
-      </w:r>
-      <w:r>
-        <w:rPr>
-          <w:lang w:val="de-DE"/>
-        </w:rPr>
-        <w:t xml:space="preserve"> (also debate about whether behavioral change should be outcome!)</w:t>
+        <w:t>Relevance of asking the right questions? TPB limited, because ?? (also debate about whether behavioral change should be outcome!)</w:t>
       </w:r>
     </w:p>
     <w:p>
@@ -1574,6 +1668,7 @@
         <w:rPr>
           <w:lang w:val="de-DE"/>
         </w:rPr>
+        <w:lastRenderedPageBreak/>
         <w:t xml:space="preserve">Based on def in educational plans: need to shift more to behavioural aspects (away from cognitive components?) </w:t>
       </w:r>
       <w:r>
@@ -1644,18 +1739,7 @@
           <w:szCs w:val="21"/>
           <w:shd w:val="clear" w:color="auto" w:fill="FFFFFF"/>
         </w:rPr>
-        <w:t xml:space="preserve">The presented method and instrument for operationalization of sustainability competencies picks up core competencies for students to enable them to shape a sustainable future. However, when dealing with competency models, this concurrently raises general questions about the </w:t>
-      </w:r>
-      <w:r>
-        <w:rPr>
-          <w:rFonts w:ascii="Arial" w:hAnsi="Arial" w:cs="Arial"/>
-          <w:color w:val="222222"/>
-          <w:sz w:val="21"/>
-          <w:szCs w:val="21"/>
-          <w:shd w:val="clear" w:color="auto" w:fill="FFFFFF"/>
-        </w:rPr>
-        <w:lastRenderedPageBreak/>
-        <w:t>possibilities of evaluation, definition and the seemingly antithetical need of openness of the ESD concept in order to stay adaptable to sustainability related challenges in the future. As Wals et al. conclude, “[</w:t>
+        <w:t>The presented method and instrument for operationalization of sustainability competencies picks up core competencies for students to enable them to shape a sustainable future. However, when dealing with competency models, this concurrently raises general questions about the possibilities of evaluation, definition and the seemingly antithetical need of openness of the ESD concept in order to stay adaptable to sustainability related challenges in the future. As Wals et al. conclude, “[</w:t>
       </w:r>
       <w:r>
         <w:rPr>
@@ -1717,7 +1801,19 @@
         <w:rPr>
           <w:lang w:val="de-DE"/>
         </w:rPr>
-        <w:t>Sustainability competences and self-efficacy beliefs (Research Question 2a/b)</w:t>
+        <w:t>Sustainability competences</w:t>
+      </w:r>
+      <w:r>
+        <w:rPr>
+          <w:lang w:val="de-DE"/>
+        </w:rPr>
+        <w:t xml:space="preserve"> (TPB) </w:t>
+      </w:r>
+      <w:r>
+        <w:rPr>
+          <w:lang w:val="de-DE"/>
+        </w:rPr>
+        <w:t xml:space="preserve"> and self-efficacy beliefs (Research Question 2a/b)</w:t>
       </w:r>
     </w:p>
     <w:p>
@@ -1731,13 +1827,7 @@
         <w:rPr>
           <w:lang w:val="de-DE"/>
         </w:rPr>
-        <w:t xml:space="preserve">Self-efficacy as validation for TPB </w:t>
-      </w:r>
-      <w:r>
-        <w:rPr>
-          <w:lang w:val="de-DE"/>
-        </w:rPr>
-        <w:t>and comparision (in one?)</w:t>
+        <w:t>Self-efficacy as validation for TPB</w:t>
       </w:r>
     </w:p>
     <w:p>
@@ -1941,31 +2031,7 @@
         <w:rPr>
           <w:lang w:val="de-DE"/>
         </w:rPr>
-        <w:t xml:space="preserve"> in this paradigm, personal attitudes can be derived from verbal acts, such as expressions of appreciation for the environment and self-reports of past engagement in 15 Application-Oriented Development of Outcome Indicators for Measuring Students</w:t>
-      </w:r>
-      <w:r>
-        <w:rPr>
-          <w:lang w:val="de-DE"/>
-        </w:rPr>
-        <w:t>’</w:t>
-      </w:r>
-      <w:r>
-        <w:rPr>
-          <w:lang w:val="de-DE"/>
-        </w:rPr>
-        <w:t xml:space="preserve"> Sustainability</w:t>
-      </w:r>
-      <w:r>
-        <w:rPr>
-          <w:lang w:val="de-DE"/>
-        </w:rPr>
-        <w:t xml:space="preserve"> </w:t>
-      </w:r>
-      <w:r>
-        <w:rPr>
-          <w:lang w:val="de-DE"/>
-        </w:rPr>
-        <w:t>environmentally friendly behaviors (Kaiser et</w:t>
+        <w:t xml:space="preserve"> in this paradigm, personal attitudes can be derived from verbal acts, such as expressions of appreciation for the environment and self-reports of past engagement in environmentally friendly behaviors (Kaiser et</w:t>
       </w:r>
       <w:r>
         <w:rPr>
@@ -2019,6 +2085,7 @@
         <w:rPr>
           <w:lang w:val="de-DE"/>
         </w:rPr>
+        <w:lastRenderedPageBreak/>
         <w:br/>
       </w:r>
     </w:p>
@@ -2100,7 +2167,6 @@
           <w:sz w:val="23"/>
           <w:szCs w:val="23"/>
         </w:rPr>
-        <w:lastRenderedPageBreak/>
         <w:t>Abgesehen von der Kritik am Instrument ist au</w:t>
       </w:r>
       <w:r>
@@ -2227,21 +2293,95 @@
         <w:rPr>
           <w:lang w:val="de-DE"/>
         </w:rPr>
-        <w:t>Self-efficacy as intervention outcome</w:t>
-      </w:r>
-    </w:p>
-    <w:p>
-      <w:pPr>
-        <w:rPr>
-          <w:lang w:val="de-DE"/>
-        </w:rPr>
-      </w:pPr>
-      <w:r>
-        <w:rPr>
-          <w:lang w:val="de-DE"/>
-        </w:rPr>
-        <w:t>At timepoint 3: comparing individual self-efficacy vs collective self-efficacy between groups</w:t>
-      </w:r>
+        <w:t>Self-efficacy beliefs and level of involvement (Research Question 2b)</w:t>
+      </w:r>
+    </w:p>
+    <w:p>
+      <w:pPr>
+        <w:pStyle w:val="Heading4"/>
+      </w:pPr>
+      <w:r>
+        <w:t>Individual and collective self-efficacy beliefs between and within groups</w:t>
+      </w:r>
+    </w:p>
+    <w:p>
+      <w:pPr>
+        <w:pStyle w:val="ListParagraph"/>
+        <w:numPr>
+          <w:ilvl w:val="0"/>
+          <w:numId w:val="10"/>
+        </w:numPr>
+        <w:rPr>
+          <w:lang w:val="de-DE"/>
+        </w:rPr>
+      </w:pPr>
+      <w:r>
+        <w:rPr>
+          <w:lang w:val="de-DE"/>
+        </w:rPr>
+        <w:t>Self-efficacy as self-categorised efficacy belief</w:t>
+      </w:r>
+    </w:p>
+    <w:p>
+      <w:pPr>
+        <w:pStyle w:val="ListParagraph"/>
+        <w:numPr>
+          <w:ilvl w:val="1"/>
+          <w:numId w:val="10"/>
+        </w:numPr>
+        <w:rPr>
+          <w:lang w:val="de-DE"/>
+        </w:rPr>
+      </w:pPr>
+      <w:r>
+        <w:rPr>
+          <w:lang w:val="de-DE"/>
+        </w:rPr>
+        <w:t>Allows distinction self/ collective, clears</w:t>
+      </w:r>
+    </w:p>
+    <w:p>
+      <w:pPr>
+        <w:pStyle w:val="ListParagraph"/>
+        <w:numPr>
+          <w:ilvl w:val="1"/>
+          <w:numId w:val="10"/>
+        </w:numPr>
+        <w:rPr>
+          <w:lang w:val="de-DE"/>
+        </w:rPr>
+      </w:pPr>
+      <w:r>
+        <w:rPr>
+          <w:lang w:val="de-DE"/>
+        </w:rPr>
+        <w:t>Individuals can flexibly shift from categorising themselves as individuals to members of groups (Coking, Fritsche, Tajfel) (different social identity underlying)</w:t>
+      </w:r>
+    </w:p>
+    <w:p>
+      <w:pPr>
+        <w:pStyle w:val="ListParagraph"/>
+        <w:numPr>
+          <w:ilvl w:val="0"/>
+          <w:numId w:val="10"/>
+        </w:numPr>
+        <w:rPr>
+          <w:lang w:val="de-DE"/>
+        </w:rPr>
+      </w:pPr>
+      <w:r>
+        <w:rPr>
+          <w:lang w:val="de-DE"/>
+        </w:rPr>
+        <w:t>Collective efficacy was better predictor of pro-evironmental behaviour than self-efficacy ((M-F Chen, 2015)</w:t>
+      </w:r>
+    </w:p>
+    <w:p>
+      <w:pPr>
+        <w:rPr>
+          <w:lang w:val="de-DE"/>
+        </w:rPr>
+      </w:pPr>
     </w:p>
     <w:p>
       <w:pPr>
@@ -2260,6 +2400,42 @@
         </w:rPr>
         <w:t>Summary findings</w:t>
       </w:r>
+    </w:p>
+    <w:p>
+      <w:pPr>
+        <w:pStyle w:val="ListParagraph"/>
+        <w:numPr>
+          <w:ilvl w:val="1"/>
+          <w:numId w:val="3"/>
+        </w:numPr>
+        <w:rPr>
+          <w:lang w:val="de-DE"/>
+        </w:rPr>
+      </w:pPr>
+      <w:r>
+        <w:rPr>
+          <w:lang w:val="de-DE"/>
+        </w:rPr>
+        <w:t>No differences found</w:t>
+      </w:r>
+    </w:p>
+    <w:p>
+      <w:pPr>
+        <w:pStyle w:val="ListParagraph"/>
+        <w:numPr>
+          <w:ilvl w:val="1"/>
+          <w:numId w:val="3"/>
+        </w:numPr>
+        <w:rPr>
+          <w:lang w:val="de-DE"/>
+        </w:rPr>
+      </w:pPr>
+      <w:r>
+        <w:rPr>
+          <w:lang w:val="de-DE"/>
+        </w:rPr>
+        <w:t>Individual SW higher than collective involved group</w:t>
+      </w:r>
       <w:r>
         <w:rPr>
           <w:lang w:val="de-DE"/>
@@ -2283,6 +2459,84 @@
           <w:lang w:val="de-DE"/>
         </w:rPr>
         <w:t>Reasons</w:t>
+      </w:r>
+    </w:p>
+    <w:p>
+      <w:pPr>
+        <w:pStyle w:val="ListParagraph"/>
+        <w:numPr>
+          <w:ilvl w:val="1"/>
+          <w:numId w:val="3"/>
+        </w:numPr>
+        <w:rPr>
+          <w:lang w:val="de-DE"/>
+        </w:rPr>
+      </w:pPr>
+      <w:r>
+        <w:rPr>
+          <w:lang w:val="de-DE"/>
+        </w:rPr>
+        <w:t xml:space="preserve">Relevance group? </w:t>
+      </w:r>
+    </w:p>
+    <w:p>
+      <w:pPr>
+        <w:pStyle w:val="ListParagraph"/>
+        <w:numPr>
+          <w:ilvl w:val="1"/>
+          <w:numId w:val="3"/>
+        </w:numPr>
+        <w:rPr>
+          <w:lang w:val="de-DE"/>
+        </w:rPr>
+      </w:pPr>
+      <w:r>
+        <w:rPr>
+          <w:lang w:val="de-DE"/>
+        </w:rPr>
+        <w:t>Difficulty of task</w:t>
+      </w:r>
+      <w:r>
+        <w:rPr>
+          <w:lang w:val="de-DE"/>
+        </w:rPr>
+        <w:t xml:space="preserve"> </w:t>
+      </w:r>
+      <w:r>
+        <w:rPr>
+          <w:lang w:val="de-DE"/>
+        </w:rPr>
+        <w:sym w:font="Wingdings" w:char="F0E0"/>
+      </w:r>
+      <w:r>
+        <w:rPr>
+          <w:lang w:val="de-DE"/>
+        </w:rPr>
+        <w:t xml:space="preserve"> changing sth for school as expert group, too difficult or maybe also decreased after nothing happened?</w:t>
+      </w:r>
+    </w:p>
+    <w:p>
+      <w:pPr>
+        <w:pStyle w:val="ListParagraph"/>
+        <w:numPr>
+          <w:ilvl w:val="1"/>
+          <w:numId w:val="3"/>
+        </w:numPr>
+        <w:rPr>
+          <w:lang w:val="de-DE"/>
+        </w:rPr>
+      </w:pPr>
+      <w:r>
+        <w:rPr>
+          <w:lang w:val="de-DE"/>
+        </w:rPr>
+        <w:t>And desirability of aim?</w:t>
+      </w:r>
+      <w:r>
+        <w:rPr>
+          <w:lang w:val="de-DE"/>
+        </w:rPr>
+        <w:br/>
       </w:r>
     </w:p>
     <w:p>
@@ -2370,8 +2624,21 @@
           <w:szCs w:val="21"/>
           <w:shd w:val="clear" w:color="auto" w:fill="FFFFFF"/>
         </w:rPr>
-        <w:t>collective efficacy was significantly stronger when task difficulty was moderate rather than easy or difficult; and (b) that through specific collective and self-efficacy perceptions, sustainable intentions were gauged—even when controlling for attitudes and social norms. These findings suggest that collective efficacy beliefs are particularly relevant for attaining environmental goals that are neither too easy nor too difficult, and could thus be valuable for communication and policy strategies.</w:t>
-      </w:r>
+        <w:lastRenderedPageBreak/>
+        <w:t>collective efficacy was significantly stronger when task difficulty was moderate rather than easy or difficult; and (b) that through specific collective and self-efficacy perceptions, sustainable intentions were gauged—even when controlling for attitudes and social norms. These findings suggest that collective efficacy beliefs are particularly relevant for attaining environmental goals that are neither too easy nor too difficult, and could thus be valuable for communication and policy strategies. (REESE; JUNGE)</w:t>
+      </w:r>
+    </w:p>
+    <w:p>
+      <w:pPr>
+        <w:pStyle w:val="ListParagraph"/>
+        <w:numPr>
+          <w:ilvl w:val="1"/>
+          <w:numId w:val="3"/>
+        </w:numPr>
+        <w:rPr>
+          <w:lang w:val="de-DE"/>
+        </w:rPr>
+      </w:pPr>
       <w:r>
         <w:rPr>
           <w:rFonts w:ascii="Arial" w:hAnsi="Arial" w:cs="Arial"/>
@@ -2380,39 +2647,7 @@
           <w:szCs w:val="21"/>
           <w:shd w:val="clear" w:color="auto" w:fill="FFFFFF"/>
         </w:rPr>
-        <w:t xml:space="preserve"> (REESE; JUNGE)</w:t>
-      </w:r>
-    </w:p>
-    <w:p>
-      <w:pPr>
-        <w:pStyle w:val="ListParagraph"/>
-        <w:numPr>
-          <w:ilvl w:val="1"/>
-          <w:numId w:val="3"/>
-        </w:numPr>
-        <w:rPr>
-          <w:lang w:val="de-DE"/>
-        </w:rPr>
-      </w:pPr>
-      <w:r>
-        <w:rPr>
-          <w:rFonts w:ascii="Arial" w:hAnsi="Arial" w:cs="Arial"/>
-          <w:color w:val="222222"/>
-          <w:sz w:val="21"/>
-          <w:szCs w:val="21"/>
-          <w:shd w:val="clear" w:color="auto" w:fill="FFFFFF"/>
-        </w:rPr>
-        <w:t>t</w:t>
-      </w:r>
-      <w:r>
-        <w:rPr>
-          <w:rFonts w:ascii="Arial" w:hAnsi="Arial" w:cs="Arial"/>
-          <w:color w:val="222222"/>
-          <w:sz w:val="21"/>
-          <w:szCs w:val="21"/>
-          <w:shd w:val="clear" w:color="auto" w:fill="FFFFFF"/>
-        </w:rPr>
-        <w:t>his process is explained by the model of group-based control that postulates individuals can derive personal benefits (e.g., self-efficacy beliefs) from social groups because groups can make them feel personally capable and in control [</w:t>
+        <w:t>this process is explained by the model of group-based control that postulates individuals can derive personal benefits (e.g., self-efficacy beliefs) from social groups because groups can make them feel personally capable and in control [</w:t>
       </w:r>
       <w:hyperlink r:id="rId14" w:anchor="B31-sustainability-09-00200" w:history="1">
         <w:r>
@@ -2512,17 +2747,7 @@
           <w:szCs w:val="21"/>
           <w:shd w:val="clear" w:color="auto" w:fill="FFFFFF"/>
         </w:rPr>
-        <w:t>] found that collective efficacy led to a feeling of personal empowerment. Thus, with collective and self-efficacy being strong and closely intertwined predictors of pro-environmental action</w:t>
-      </w:r>
-      <w:r>
-        <w:rPr>
-          <w:rFonts w:ascii="Arial" w:hAnsi="Arial" w:cs="Arial"/>
-          <w:color w:val="222222"/>
-          <w:sz w:val="21"/>
-          <w:szCs w:val="21"/>
-          <w:shd w:val="clear" w:color="auto" w:fill="FFFFFF"/>
-        </w:rPr>
-        <w:t xml:space="preserve"> (</w:t>
+        <w:t>] found that collective efficacy led to a feeling of personal empowerment. Thus, with collective and self-efficacy being strong and closely intertwined predictors of pro-environmental action (</w:t>
       </w:r>
     </w:p>
     <w:p>
@@ -2587,14 +2812,7 @@
         <w:rPr>
           <w:lang w:val="de-DE"/>
         </w:rPr>
-        <w:t xml:space="preserve">However, for research on spillover effects (for a review, see [47]), it is helpful to know that task difficulty of a topic-specific challenge (as in our case, a plastic reduction </w:t>
-      </w:r>
-      <w:r>
-        <w:rPr>
-          <w:lang w:val="de-DE"/>
-        </w:rPr>
-        <w:lastRenderedPageBreak/>
-        <w:t>task) can also increase general collective efficacy beliefs that might in turn enhance pro-environmental behavior in other domains</w:t>
+        <w:t>However, for research on spillover effects (for a review, see [47]), it is helpful to know that task difficulty of a topic-specific challenge (as in our case, a plastic reduction task) can also increase general collective efficacy beliefs that might in turn enhance pro-environmental behavior in other domains</w:t>
       </w:r>
       <w:r>
         <w:rPr>
@@ -2674,13 +2892,7 @@
         <w:rPr>
           <w:lang w:val="de-DE"/>
         </w:rPr>
-        <w:t>Integrate self-efficacy research into SC research: l</w:t>
-      </w:r>
-      <w:r>
-        <w:rPr>
-          <w:lang w:val="de-DE"/>
-        </w:rPr>
-        <w:t>inking the aim of BNE to self-efficacy framework (wanting collective action as outcome?)</w:t>
+        <w:t>Integrate self-efficacy research into SC research: linking the aim of BNE to self-efficacy framework (wanting collective action as outcome?)</w:t>
       </w:r>
     </w:p>
     <w:p>
@@ -2710,17 +2922,371 @@
     </w:p>
     <w:p>
       <w:pPr>
-        <w:rPr>
-          <w:lang w:val="de-DE"/>
-        </w:rPr>
-      </w:pPr>
-      <w:r>
-        <w:rPr>
-          <w:lang w:val="de-DE"/>
-        </w:rPr>
-        <w:t>At timepoint 3: comparing different categories of self-efficacy (aim vs action) between groups</w:t>
-      </w:r>
-    </w:p>
+        <w:pStyle w:val="Heading4"/>
+      </w:pPr>
+      <w:r>
+        <w:t>Aim and action focussed self-efficacy beliefs between and within groups</w:t>
+      </w:r>
+    </w:p>
+    <w:p>
+      <w:pPr>
+        <w:pStyle w:val="ListParagraph"/>
+        <w:numPr>
+          <w:ilvl w:val="0"/>
+          <w:numId w:val="11"/>
+        </w:numPr>
+        <w:rPr>
+          <w:lang w:val="de-DE"/>
+        </w:rPr>
+      </w:pPr>
+      <w:r>
+        <w:rPr>
+          <w:lang w:val="de-DE"/>
+        </w:rPr>
+        <w:t>Field of collective social and ecological aims is especially prone to aim-fiocussed understanding of self-efficacy because it fits complex nature of collective crisis (Zomeren,2019)</w:t>
+      </w:r>
+    </w:p>
+    <w:p>
+      <w:pPr>
+        <w:pStyle w:val="ListParagraph"/>
+        <w:numPr>
+          <w:ilvl w:val="0"/>
+          <w:numId w:val="11"/>
+        </w:numPr>
+        <w:rPr>
+          <w:rStyle w:val="Hyperlink"/>
+          <w:color w:val="auto"/>
+          <w:u w:val="none"/>
+          <w:lang w:val="de-DE"/>
+        </w:rPr>
+      </w:pPr>
+      <w:r>
+        <w:rPr>
+          <w:rFonts w:ascii="Open Sans" w:hAnsi="Open Sans" w:cs="Open Sans"/>
+          <w:color w:val="333333"/>
+          <w:shd w:val="clear" w:color="auto" w:fill="FFFFFF"/>
+        </w:rPr>
+        <w:t>For collective aims, the hardest part is not performing an action as such (e.g., going to a protest) but creating social change </w:t>
+      </w:r>
+      <w:r>
+        <w:rPr>
+          <w:rFonts w:ascii="Open Sans" w:hAnsi="Open Sans" w:cs="Open Sans"/>
+          <w:i/>
+          <w:iCs/>
+          <w:color w:val="333333"/>
+          <w:shd w:val="clear" w:color="auto" w:fill="FFFFFF"/>
+        </w:rPr>
+        <w:t>with</w:t>
+      </w:r>
+      <w:r>
+        <w:rPr>
+          <w:rFonts w:ascii="Open Sans" w:hAnsi="Open Sans" w:cs="Open Sans"/>
+          <w:color w:val="333333"/>
+          <w:shd w:val="clear" w:color="auto" w:fill="FFFFFF"/>
+        </w:rPr>
+        <w:t xml:space="preserve"> this action. Individuals only </w:t>
+      </w:r>
+      <w:r>
+        <w:rPr>
+          <w:rFonts w:ascii="Open Sans" w:hAnsi="Open Sans" w:cs="Open Sans"/>
+          <w:color w:val="333333"/>
+          <w:shd w:val="clear" w:color="auto" w:fill="FFFFFF"/>
+        </w:rPr>
+        <w:lastRenderedPageBreak/>
+        <w:t>have a very limited amount of control over collective outcomes (</w:t>
+      </w:r>
+      <w:hyperlink r:id="rId19" w:anchor="bibr163-10888683231178056" w:history="1">
+        <w:r>
+          <w:rPr>
+            <w:rStyle w:val="Hyperlink"/>
+            <w:rFonts w:ascii="Open Sans" w:eastAsiaTheme="majorEastAsia" w:hAnsi="Open Sans" w:cs="Open Sans"/>
+            <w:color w:val="006ACC"/>
+            <w:shd w:val="clear" w:color="auto" w:fill="FFFFFF"/>
+          </w:rPr>
+          <w:t>Hornsey et al., 2021</w:t>
+        </w:r>
+      </w:hyperlink>
+      <w:r>
+        <w:rPr>
+          <w:rFonts w:ascii="Open Sans" w:hAnsi="Open Sans" w:cs="Open Sans"/>
+          <w:color w:val="333333"/>
+          <w:shd w:val="clear" w:color="auto" w:fill="FFFFFF"/>
+        </w:rPr>
+        <w:t>; </w:t>
+      </w:r>
+      <w:hyperlink r:id="rId20" w:anchor="bibr183-10888683231178056" w:history="1">
+        <w:r>
+          <w:rPr>
+            <w:rStyle w:val="Hyperlink"/>
+            <w:rFonts w:ascii="Open Sans" w:eastAsiaTheme="majorEastAsia" w:hAnsi="Open Sans" w:cs="Open Sans"/>
+            <w:color w:val="006ACC"/>
+            <w:shd w:val="clear" w:color="auto" w:fill="FFFFFF"/>
+          </w:rPr>
+          <w:t>Jugert et al., 2016</w:t>
+        </w:r>
+      </w:hyperlink>
+      <w:r>
+        <w:rPr>
+          <w:rFonts w:ascii="Open Sans" w:hAnsi="Open Sans" w:cs="Open Sans"/>
+          <w:color w:val="333333"/>
+          <w:shd w:val="clear" w:color="auto" w:fill="FFFFFF"/>
+        </w:rPr>
+        <w:t>). Moreover, many barriers lie outside of the individual and are informed by the actions of powerful others; feedback is much more difficult to receive as aims are rather distal (e.g., the impact of an awareness campaign on people’s opinions is difficult to detect; </w:t>
+      </w:r>
+      <w:hyperlink r:id="rId21" w:anchor="bibr163-10888683231178056" w:history="1">
+        <w:r>
+          <w:rPr>
+            <w:rStyle w:val="Hyperlink"/>
+            <w:rFonts w:ascii="Open Sans" w:eastAsiaTheme="majorEastAsia" w:hAnsi="Open Sans" w:cs="Open Sans"/>
+            <w:color w:val="006ACC"/>
+            <w:shd w:val="clear" w:color="auto" w:fill="FFFFFF"/>
+          </w:rPr>
+          <w:t>Hornsey et al., 2021</w:t>
+        </w:r>
+      </w:hyperlink>
+      <w:r>
+        <w:rPr>
+          <w:rFonts w:ascii="Open Sans" w:hAnsi="Open Sans" w:cs="Open Sans"/>
+          <w:color w:val="333333"/>
+          <w:shd w:val="clear" w:color="auto" w:fill="FFFFFF"/>
+        </w:rPr>
+        <w:t>).</w:t>
+      </w:r>
+      <w:hyperlink r:id="rId22" w:anchor="fn3-10888683231178056" w:history="1">
+        <w:r>
+          <w:rPr>
+            <w:rStyle w:val="Hyperlink"/>
+            <w:rFonts w:ascii="Open Sans" w:eastAsiaTheme="majorEastAsia" w:hAnsi="Open Sans" w:cs="Open Sans"/>
+            <w:color w:val="006ACC"/>
+            <w:sz w:val="18"/>
+            <w:szCs w:val="18"/>
+            <w:vertAlign w:val="superscript"/>
+          </w:rPr>
+          <w:t>3</w:t>
+        </w:r>
+      </w:hyperlink>
+    </w:p>
+    <w:p>
+      <w:pPr>
+        <w:pStyle w:val="ListParagraph"/>
+        <w:numPr>
+          <w:ilvl w:val="4"/>
+          <w:numId w:val="11"/>
+        </w:numPr>
+        <w:rPr>
+          <w:lang w:val="de-DE"/>
+        </w:rPr>
+      </w:pPr>
+      <w:r>
+        <w:rPr>
+          <w:rFonts w:ascii="Open Sans" w:hAnsi="Open Sans" w:cs="Open Sans"/>
+          <w:color w:val="333333"/>
+          <w:shd w:val="clear" w:color="auto" w:fill="FFFFFF"/>
+        </w:rPr>
+        <w:t>Similarly, the question arises whether these types of efficacy beliefs share the same relation to other constructs (predictors, outcomes, or moderators of relationships). We hypothesize that agent-action self-efficacy might be more connected to actual behavioral costs, socioeconomic circumstances, and impactful behavior, whereas agent-aim self-efficacy might be more closely related to attitudes, goals, visions, and intentional behavior (see </w:t>
+      </w:r>
+      <w:hyperlink r:id="rId23" w:anchor="bibr19-10888683231178056" w:history="1">
+        <w:r>
+          <w:rPr>
+            <w:rStyle w:val="Hyperlink"/>
+            <w:rFonts w:ascii="Open Sans" w:eastAsiaTheme="majorEastAsia" w:hAnsi="Open Sans" w:cs="Open Sans"/>
+            <w:color w:val="006ACC"/>
+            <w:shd w:val="clear" w:color="auto" w:fill="FFFFFF"/>
+          </w:rPr>
+          <w:t>Bain et al., 2013</w:t>
+        </w:r>
+      </w:hyperlink>
+      <w:r>
+        <w:rPr>
+          <w:rFonts w:ascii="Open Sans" w:hAnsi="Open Sans" w:cs="Open Sans"/>
+          <w:color w:val="333333"/>
+          <w:shd w:val="clear" w:color="auto" w:fill="FFFFFF"/>
+        </w:rPr>
+        <w:t>; </w:t>
+      </w:r>
+      <w:hyperlink r:id="rId24" w:anchor="bibr23-10888683231178056" w:history="1">
+        <w:r>
+          <w:rPr>
+            <w:rStyle w:val="Hyperlink"/>
+            <w:rFonts w:ascii="Open Sans" w:eastAsiaTheme="majorEastAsia" w:hAnsi="Open Sans" w:cs="Open Sans"/>
+            <w:color w:val="006ACC"/>
+            <w:shd w:val="clear" w:color="auto" w:fill="FFFFFF"/>
+          </w:rPr>
+          <w:t>Bamberg &amp; Rees, 2015</w:t>
+        </w:r>
+      </w:hyperlink>
+      <w:r>
+        <w:rPr>
+          <w:rFonts w:ascii="Open Sans" w:hAnsi="Open Sans" w:cs="Open Sans"/>
+          <w:color w:val="333333"/>
+          <w:shd w:val="clear" w:color="auto" w:fill="FFFFFF"/>
+        </w:rPr>
+        <w:t>). As perceived behavioral control in the theory of planned behavior (</w:t>
+      </w:r>
+      <w:hyperlink r:id="rId25" w:anchor="bibr6-10888683231178056" w:history="1">
+        <w:r>
+          <w:rPr>
+            <w:rStyle w:val="Hyperlink"/>
+            <w:rFonts w:ascii="Open Sans" w:eastAsiaTheme="majorEastAsia" w:hAnsi="Open Sans" w:cs="Open Sans"/>
+            <w:color w:val="006ACC"/>
+            <w:shd w:val="clear" w:color="auto" w:fill="FFFFFF"/>
+          </w:rPr>
+          <w:t>Ajzen, 1991</w:t>
+        </w:r>
+      </w:hyperlink>
+      <w:r>
+        <w:rPr>
+          <w:rFonts w:ascii="Open Sans" w:hAnsi="Open Sans" w:cs="Open Sans"/>
+          <w:color w:val="333333"/>
+          <w:shd w:val="clear" w:color="auto" w:fill="FFFFFF"/>
+        </w:rPr>
+        <w:t>) predicts intention but also moderates intention-outcome relations, we suspect that the same might be true for action-focused self-efficacy. Action-focused self-efficacy is therefore likely to capture actual constraints such as time, money, or social resources that may prevent a person from following through on their intention. However, aim-focused self-efficacy is less related to these constraints and more involved in the formation of an intention. Thus, a key difference between action- and aim-focused self-efficacy may be that the former moderates intention-behavior relations while the latter does not. Connected to this, future research could also explore whether aim-focused self-efficacy is based on less rational thought and more emotional reaction than action-focused self-efficacy, which would explain why analytic interventions have been rather unsuccessful in manipulating it (see </w:t>
+      </w:r>
+      <w:hyperlink r:id="rId26" w:anchor="bibr163-10888683231178056" w:history="1">
+        <w:r>
+          <w:rPr>
+            <w:rStyle w:val="Hyperlink"/>
+            <w:rFonts w:ascii="Open Sans" w:eastAsiaTheme="majorEastAsia" w:hAnsi="Open Sans" w:cs="Open Sans"/>
+            <w:color w:val="006ACC"/>
+            <w:shd w:val="clear" w:color="auto" w:fill="FFFFFF"/>
+          </w:rPr>
+          <w:t>Hornsey et al., 2021</w:t>
+        </w:r>
+      </w:hyperlink>
+      <w:r>
+        <w:rPr>
+          <w:rFonts w:ascii="Open Sans" w:hAnsi="Open Sans" w:cs="Open Sans"/>
+          <w:color w:val="333333"/>
+          <w:shd w:val="clear" w:color="auto" w:fill="FFFFFF"/>
+        </w:rPr>
+        <w:t>).</w:t>
+      </w:r>
+    </w:p>
+    <w:p>
+      <w:pPr>
+        <w:rPr>
+          <w:rFonts w:ascii="Open Sans" w:hAnsi="Open Sans" w:cs="Open Sans"/>
+          <w:color w:val="333333"/>
+          <w:shd w:val="clear" w:color="auto" w:fill="FFFFFF"/>
+        </w:rPr>
+      </w:pPr>
+    </w:p>
+    <w:p>
+      <w:pPr>
+        <w:rPr>
+          <w:rFonts w:ascii="Open Sans" w:hAnsi="Open Sans" w:cs="Open Sans"/>
+          <w:color w:val="333333"/>
+          <w:shd w:val="clear" w:color="auto" w:fill="FFFFFF"/>
+        </w:rPr>
+      </w:pPr>
+      <w:r>
+        <w:rPr>
+          <w:rFonts w:ascii="Open Sans" w:hAnsi="Open Sans" w:cs="Open Sans"/>
+          <w:color w:val="333333"/>
+          <w:shd w:val="clear" w:color="auto" w:fill="FFFFFF"/>
+        </w:rPr>
+        <w:sym w:font="Wingdings" w:char="F0E0"/>
+      </w:r>
+      <w:r>
+        <w:rPr>
+          <w:rFonts w:ascii="Open Sans" w:hAnsi="Open Sans" w:cs="Open Sans"/>
+          <w:color w:val="333333"/>
+          <w:shd w:val="clear" w:color="auto" w:fill="FFFFFF"/>
+        </w:rPr>
+        <w:t>Many actions could (or not) lead to one aim</w:t>
+      </w:r>
+    </w:p>
+    <w:p>
+      <w:pPr>
+        <w:pStyle w:val="ListParagraph"/>
+        <w:numPr>
+          <w:ilvl w:val="0"/>
+          <w:numId w:val="13"/>
+        </w:numPr>
+        <w:rPr>
+          <w:lang w:val="de-DE"/>
+        </w:rPr>
+      </w:pPr>
+      <w:r>
+        <w:rPr>
+          <w:lang w:val="de-DE"/>
+        </w:rPr>
+        <w:t>Actions and aims should be adapted to outcome variables (which is the category of interest?)</w:t>
+      </w:r>
+    </w:p>
+    <w:p>
+      <w:pPr>
+        <w:pStyle w:val="ListParagraph"/>
+        <w:numPr>
+          <w:ilvl w:val="0"/>
+          <w:numId w:val="13"/>
+        </w:numPr>
+        <w:rPr>
+          <w:lang w:val="de-DE"/>
+        </w:rPr>
+      </w:pPr>
+      <w:r>
+        <w:rPr>
+          <w:lang w:val="de-DE"/>
+        </w:rPr>
+        <w:t>Distinguish action- and aim links</w:t>
+      </w:r>
+    </w:p>
+    <w:p>
+      <w:pPr>
+        <w:pStyle w:val="ListParagraph"/>
+        <w:numPr>
+          <w:ilvl w:val="1"/>
+          <w:numId w:val="13"/>
+        </w:numPr>
+        <w:rPr>
+          <w:lang w:val="de-DE"/>
+        </w:rPr>
+      </w:pPr>
+      <w:r>
+        <w:rPr>
+          <w:lang w:val="de-DE"/>
+        </w:rPr>
+        <w:t>Combining actions that are very concrete</w:t>
+      </w:r>
+    </w:p>
+    <w:p>
+      <w:pPr>
+        <w:pStyle w:val="ListParagraph"/>
+        <w:numPr>
+          <w:ilvl w:val="1"/>
+          <w:numId w:val="13"/>
+        </w:numPr>
+        <w:rPr>
+          <w:lang w:val="de-DE"/>
+        </w:rPr>
+      </w:pPr>
+      <w:r>
+        <w:rPr>
+          <w:lang w:val="de-DE"/>
+        </w:rPr>
+        <w:t>With very abstract collective aims</w:t>
+      </w:r>
+    </w:p>
+    <w:p>
+      <w:pPr>
+        <w:pStyle w:val="ListParagraph"/>
+        <w:numPr>
+          <w:ilvl w:val="1"/>
+          <w:numId w:val="13"/>
+        </w:numPr>
+        <w:rPr>
+          <w:lang w:val="de-DE"/>
+        </w:rPr>
+      </w:pPr>
+      <w:r>
+        <w:rPr>
+          <w:lang w:val="de-DE"/>
+        </w:rPr>
+        <w:t>With ingroup no agent-action</w:t>
+      </w:r>
+    </w:p>
+    <w:p/>
     <w:p>
       <w:pPr>
         <w:pStyle w:val="ListParagraph"/>
@@ -2743,6 +3309,42 @@
       <w:pPr>
         <w:pStyle w:val="ListParagraph"/>
         <w:numPr>
+          <w:ilvl w:val="1"/>
+          <w:numId w:val="8"/>
+        </w:numPr>
+        <w:rPr>
+          <w:lang w:val="de-DE"/>
+        </w:rPr>
+      </w:pPr>
+      <w:r>
+        <w:rPr>
+          <w:lang w:val="de-DE"/>
+        </w:rPr>
+        <w:t>Involved group did score higher in both action and aim, than control group, but only aim significantly different</w:t>
+      </w:r>
+    </w:p>
+    <w:p>
+      <w:pPr>
+        <w:pStyle w:val="ListParagraph"/>
+        <w:numPr>
+          <w:ilvl w:val="1"/>
+          <w:numId w:val="8"/>
+        </w:numPr>
+        <w:rPr>
+          <w:lang w:val="de-DE"/>
+        </w:rPr>
+      </w:pPr>
+      <w:r>
+        <w:rPr>
+          <w:lang w:val="de-DE"/>
+        </w:rPr>
+        <w:t>Involved froup slightly higher in aim than action</w:t>
+      </w:r>
+    </w:p>
+    <w:p>
+      <w:pPr>
+        <w:pStyle w:val="ListParagraph"/>
+        <w:numPr>
           <w:ilvl w:val="0"/>
           <w:numId w:val="8"/>
         </w:numPr>
@@ -2772,7 +3374,7 @@
         <w:rPr>
           <w:lang w:val="de-DE"/>
         </w:rPr>
-        <w:t>Different results regarding predictive power of the links</w:t>
+        <w:t>Desirability of aim?!</w:t>
       </w:r>
     </w:p>
     <w:p>
@@ -2790,7 +3392,7 @@
         <w:rPr>
           <w:lang w:val="de-DE"/>
         </w:rPr>
-        <w:t>Reese and Jung suggest that agent-action-aim better predictor for more concrete intentions, whether agent-aim of more general</w:t>
+        <w:t>Different results regarding predictive power of the links</w:t>
       </w:r>
     </w:p>
     <w:p>
@@ -2808,6 +3410,24 @@
         <w:rPr>
           <w:lang w:val="de-DE"/>
         </w:rPr>
+        <w:t>Reese and Jung suggest that agent-action-aim better predictor for more concrete intentions, whether agent-aim of more general</w:t>
+      </w:r>
+    </w:p>
+    <w:p>
+      <w:pPr>
+        <w:pStyle w:val="ListParagraph"/>
+        <w:numPr>
+          <w:ilvl w:val="1"/>
+          <w:numId w:val="8"/>
+        </w:numPr>
+        <w:rPr>
+          <w:lang w:val="de-DE"/>
+        </w:rPr>
+      </w:pPr>
+      <w:r>
+        <w:rPr>
+          <w:lang w:val="de-DE"/>
+        </w:rPr>
         <w:t>No other empirical data to compare to other than reese and jung</w:t>
       </w:r>
     </w:p>
@@ -2846,6 +3466,337 @@
         </w:rPr>
         <w:t>Implications</w:t>
       </w:r>
+    </w:p>
+    <w:p>
+      <w:pPr>
+        <w:pStyle w:val="ListParagraph"/>
+        <w:numPr>
+          <w:ilvl w:val="1"/>
+          <w:numId w:val="8"/>
+        </w:numPr>
+        <w:rPr>
+          <w:lang w:val="de-DE"/>
+        </w:rPr>
+      </w:pPr>
+      <w:r>
+        <w:rPr>
+          <w:lang w:val="de-DE"/>
+        </w:rPr>
+        <w:t>Need to check for desirability of aim in pilot test in future?</w:t>
+      </w:r>
+    </w:p>
+    <w:p>
+      <w:pPr>
+        <w:pStyle w:val="ListParagraph"/>
+        <w:numPr>
+          <w:ilvl w:val="1"/>
+          <w:numId w:val="8"/>
+        </w:numPr>
+        <w:rPr>
+          <w:lang w:val="de-DE"/>
+        </w:rPr>
+      </w:pPr>
+      <w:r>
+        <w:rPr>
+          <w:lang w:val="de-DE"/>
+        </w:rPr>
+        <w:t>Barriers from the outside? Aim is more desirable of involved group, but actions do not seem promising?</w:t>
+      </w:r>
+    </w:p>
+    <w:p>
+      <w:pPr>
+        <w:pStyle w:val="ListParagraph"/>
+        <w:numPr>
+          <w:ilvl w:val="1"/>
+          <w:numId w:val="8"/>
+        </w:numPr>
+        <w:rPr>
+          <w:lang w:val="de-DE"/>
+        </w:rPr>
+      </w:pPr>
+      <w:r>
+        <w:rPr>
+          <w:lang w:val="de-DE"/>
+        </w:rPr>
+        <w:t>Actions asked not relevant?</w:t>
+      </w:r>
+    </w:p>
+    <w:p>
+      <w:pPr>
+        <w:rPr>
+          <w:lang w:val="de-DE"/>
+        </w:rPr>
+      </w:pPr>
+    </w:p>
+    <w:p>
+      <w:pPr>
+        <w:rPr>
+          <w:lang w:val="de-DE"/>
+        </w:rPr>
+      </w:pPr>
+      <w:r>
+        <w:rPr>
+          <w:lang w:val="de-DE"/>
+        </w:rPr>
+        <w:t>GENERAL</w:t>
+      </w:r>
+    </w:p>
+    <w:p>
+      <w:pPr>
+        <w:pStyle w:val="ListParagraph"/>
+        <w:numPr>
+          <w:ilvl w:val="0"/>
+          <w:numId w:val="9"/>
+        </w:numPr>
+        <w:rPr>
+          <w:lang w:val="de-DE"/>
+        </w:rPr>
+      </w:pPr>
+      <w:r>
+        <w:rPr>
+          <w:rFonts w:ascii="Open Sans" w:hAnsi="Open Sans" w:cs="Open Sans"/>
+          <w:color w:val="333333"/>
+          <w:shd w:val="clear" w:color="auto" w:fill="FFFFFF"/>
+        </w:rPr>
+        <w:t>Finally, we believe that distinguishing efficacy is also relevant from a more practical perspective. Distinguishing links between agents, actions, and aims enables better predictions about which characteristics of self-efficacy make it more or less predictive of relevant social and environmental outcome variables. Such detailed knowledge is needed, for example, in campaign design, political decisions, and team building in groups working against social and ecological injustice. Then again, in our own practical work with environmental and social rights activists (e.g., in workshops, lectures, counseling), we noticed that it is not intuitive for practitioners to make the above-mentioned distinctions. Responding to this, researchers could use the triple-A framework to practically integrate self-efficacy links into one overarching framework that simultaneously allows for a more nuanced research overview when it comes to practical counseling and advice.</w:t>
+      </w:r>
+    </w:p>
+    <w:p>
+      <w:pPr>
+        <w:rPr>
+          <w:rFonts w:ascii="Open Sans" w:hAnsi="Open Sans" w:cs="Open Sans"/>
+          <w:color w:val="333333"/>
+          <w:shd w:val="clear" w:color="auto" w:fill="FFFFFF"/>
+        </w:rPr>
+      </w:pPr>
+      <w:r>
+        <w:rPr>
+          <w:rFonts w:ascii="Open Sans" w:hAnsi="Open Sans" w:cs="Open Sans"/>
+          <w:color w:val="333333"/>
+          <w:shd w:val="clear" w:color="auto" w:fill="FFFFFF"/>
+        </w:rPr>
+        <w:t>While self-efficacy theory strongly focuses on the need for efficacy (competence), self-determination theory ascribes equal importance to all basic psychological needs (i.e., competence, autonomy, and relatedness), assumes that meeting these needs is intrinsically satisfying (</w:t>
+      </w:r>
+      <w:hyperlink r:id="rId27" w:anchor="bibr109-10888683231178056" w:history="1">
+        <w:r>
+          <w:rPr>
+            <w:rStyle w:val="Hyperlink"/>
+            <w:rFonts w:ascii="Open Sans" w:eastAsiaTheme="majorEastAsia" w:hAnsi="Open Sans" w:cs="Open Sans"/>
+            <w:color w:val="006ACC"/>
+            <w:shd w:val="clear" w:color="auto" w:fill="FFFFFF"/>
+          </w:rPr>
+          <w:t>Elliot et al., 2001</w:t>
+        </w:r>
+      </w:hyperlink>
+      <w:r>
+        <w:rPr>
+          <w:rFonts w:ascii="Open Sans" w:hAnsi="Open Sans" w:cs="Open Sans"/>
+          <w:color w:val="333333"/>
+          <w:shd w:val="clear" w:color="auto" w:fill="FFFFFF"/>
+        </w:rPr>
+        <w:t>), and emphasizes the important role of autonomy for human agency (</w:t>
+      </w:r>
+      <w:hyperlink r:id="rId28" w:anchor="bibr73-10888683231178056" w:history="1">
+        <w:r>
+          <w:rPr>
+            <w:rStyle w:val="Hyperlink"/>
+            <w:rFonts w:ascii="Open Sans" w:eastAsiaTheme="majorEastAsia" w:hAnsi="Open Sans" w:cs="Open Sans"/>
+            <w:color w:val="006ACC"/>
+            <w:shd w:val="clear" w:color="auto" w:fill="FFFFFF"/>
+          </w:rPr>
+          <w:t>Chirkov et al., 2011</w:t>
+        </w:r>
+      </w:hyperlink>
+      <w:r>
+        <w:rPr>
+          <w:rFonts w:ascii="Open Sans" w:hAnsi="Open Sans" w:cs="Open Sans"/>
+          <w:color w:val="333333"/>
+          <w:shd w:val="clear" w:color="auto" w:fill="FFFFFF"/>
+        </w:rPr>
+        <w:t>). Rather than looking at aim strength, self-determination theory distinguishes different qualities of motivation (e.g., </w:t>
+      </w:r>
+      <w:hyperlink r:id="rId29" w:anchor="bibr282-10888683231178056" w:history="1">
+        <w:r>
+          <w:rPr>
+            <w:rStyle w:val="Hyperlink"/>
+            <w:rFonts w:ascii="Open Sans" w:eastAsiaTheme="majorEastAsia" w:hAnsi="Open Sans" w:cs="Open Sans"/>
+            <w:color w:val="006ACC"/>
+            <w:shd w:val="clear" w:color="auto" w:fill="FFFFFF"/>
+          </w:rPr>
+          <w:t>Ryan &amp; Deci, 2017</w:t>
+        </w:r>
+      </w:hyperlink>
+      <w:r>
+        <w:rPr>
+          <w:rFonts w:ascii="Open Sans" w:hAnsi="Open Sans" w:cs="Open Sans"/>
+          <w:color w:val="333333"/>
+          <w:shd w:val="clear" w:color="auto" w:fill="FFFFFF"/>
+        </w:rPr>
+        <w:t>).</w:t>
+      </w:r>
+      <w:r>
+        <w:rPr>
+          <w:rFonts w:ascii="Open Sans" w:hAnsi="Open Sans" w:cs="Open Sans"/>
+          <w:color w:val="333333"/>
+          <w:shd w:val="clear" w:color="auto" w:fill="FFFFFF"/>
+        </w:rPr>
+        <w:t xml:space="preserve"> </w:t>
+      </w:r>
+      <w:r>
+        <w:rPr>
+          <w:rFonts w:ascii="Open Sans" w:hAnsi="Open Sans" w:cs="Open Sans"/>
+          <w:color w:val="333333"/>
+          <w:shd w:val="clear" w:color="auto" w:fill="FFFFFF"/>
+        </w:rPr>
+        <w:t>Based on this, we define perceived agency as the belief that a self-categorized agent can perform a </w:t>
+      </w:r>
+      <w:r>
+        <w:rPr>
+          <w:rFonts w:ascii="Open Sans" w:hAnsi="Open Sans" w:cs="Open Sans"/>
+          <w:i/>
+          <w:iCs/>
+          <w:color w:val="333333"/>
+          <w:shd w:val="clear" w:color="auto" w:fill="FFFFFF"/>
+        </w:rPr>
+        <w:t>self-determined</w:t>
+      </w:r>
+      <w:r>
+        <w:rPr>
+          <w:rFonts w:ascii="Open Sans" w:hAnsi="Open Sans" w:cs="Open Sans"/>
+          <w:color w:val="333333"/>
+          <w:shd w:val="clear" w:color="auto" w:fill="FFFFFF"/>
+        </w:rPr>
+        <w:t> action toward an </w:t>
+      </w:r>
+      <w:r>
+        <w:rPr>
+          <w:rFonts w:ascii="Open Sans" w:hAnsi="Open Sans" w:cs="Open Sans"/>
+          <w:i/>
+          <w:iCs/>
+          <w:color w:val="333333"/>
+          <w:shd w:val="clear" w:color="auto" w:fill="FFFFFF"/>
+        </w:rPr>
+        <w:t>autonomous</w:t>
+      </w:r>
+      <w:r>
+        <w:rPr>
+          <w:rFonts w:ascii="Open Sans" w:hAnsi="Open Sans" w:cs="Open Sans"/>
+          <w:color w:val="333333"/>
+          <w:shd w:val="clear" w:color="auto" w:fill="FFFFFF"/>
+        </w:rPr>
+        <w:t> aim. </w:t>
+      </w:r>
+    </w:p>
+    <w:p>
+      <w:pPr>
+        <w:rPr>
+          <w:lang w:val="de-DE"/>
+        </w:rPr>
+      </w:pPr>
+      <w:r>
+        <w:rPr>
+          <w:rFonts w:ascii="Open Sans" w:hAnsi="Open Sans" w:cs="Open Sans"/>
+          <w:color w:val="333333"/>
+          <w:shd w:val="clear" w:color="auto" w:fill="FFFFFF"/>
+        </w:rPr>
+        <w:t>Thereby, it raises the question of where actual agency for collective social and ecological aims is situated (</w:t>
+      </w:r>
+      <w:hyperlink r:id="rId30" w:anchor="bibr227-10888683231178056" w:history="1">
+        <w:r>
+          <w:rPr>
+            <w:rStyle w:val="Hyperlink"/>
+            <w:rFonts w:ascii="Open Sans" w:eastAsiaTheme="majorEastAsia" w:hAnsi="Open Sans" w:cs="Open Sans"/>
+            <w:color w:val="006ACC"/>
+            <w:shd w:val="clear" w:color="auto" w:fill="FFFFFF"/>
+          </w:rPr>
+          <w:t>Louis, La Macchia, et al., 2016</w:t>
+        </w:r>
+      </w:hyperlink>
+      <w:r>
+        <w:rPr>
+          <w:rFonts w:ascii="Open Sans" w:hAnsi="Open Sans" w:cs="Open Sans"/>
+          <w:color w:val="333333"/>
+          <w:shd w:val="clear" w:color="auto" w:fill="FFFFFF"/>
+        </w:rPr>
+        <w:t xml:space="preserve">). At this point, our reasoning reaches the boundaries of self-efficacy theory and the triple-A framework and enters the realm of </w:t>
+      </w:r>
+      <w:r>
+        <w:rPr>
+          <w:rFonts w:ascii="Open Sans" w:hAnsi="Open Sans" w:cs="Open Sans"/>
+          <w:color w:val="333333"/>
+          <w:shd w:val="clear" w:color="auto" w:fill="FFFFFF"/>
+        </w:rPr>
+        <w:lastRenderedPageBreak/>
+        <w:t>actual (and not only perceived) agency that we believe </w:t>
+      </w:r>
+      <w:hyperlink r:id="rId31" w:anchor="bibr28-10888683231178056" w:history="1">
+        <w:r>
+          <w:rPr>
+            <w:rStyle w:val="Hyperlink"/>
+            <w:rFonts w:ascii="Open Sans" w:eastAsiaTheme="majorEastAsia" w:hAnsi="Open Sans" w:cs="Open Sans"/>
+            <w:color w:val="006ACC"/>
+            <w:shd w:val="clear" w:color="auto" w:fill="FFFFFF"/>
+          </w:rPr>
+          <w:t>Bandura (1997)</w:t>
+        </w:r>
+      </w:hyperlink>
+      <w:r>
+        <w:rPr>
+          <w:rFonts w:ascii="Open Sans" w:hAnsi="Open Sans" w:cs="Open Sans"/>
+          <w:color w:val="333333"/>
+          <w:shd w:val="clear" w:color="auto" w:fill="FFFFFF"/>
+        </w:rPr>
+        <w:t> also wanted to call attention to. In terms of the triple-A framework, agency thus would not only include agent-action-aim </w:t>
+      </w:r>
+      <w:r>
+        <w:rPr>
+          <w:rFonts w:ascii="Open Sans" w:hAnsi="Open Sans" w:cs="Open Sans"/>
+          <w:i/>
+          <w:iCs/>
+          <w:color w:val="333333"/>
+          <w:shd w:val="clear" w:color="auto" w:fill="FFFFFF"/>
+        </w:rPr>
+        <w:t>perceptions</w:t>
+      </w:r>
+      <w:r>
+        <w:rPr>
+          <w:rFonts w:ascii="Open Sans" w:hAnsi="Open Sans" w:cs="Open Sans"/>
+          <w:color w:val="333333"/>
+          <w:shd w:val="clear" w:color="auto" w:fill="FFFFFF"/>
+        </w:rPr>
+        <w:t> but embrace actual agent-action-outcome </w:t>
+      </w:r>
+      <w:r>
+        <w:rPr>
+          <w:rFonts w:ascii="Open Sans" w:hAnsi="Open Sans" w:cs="Open Sans"/>
+          <w:i/>
+          <w:iCs/>
+          <w:color w:val="333333"/>
+          <w:shd w:val="clear" w:color="auto" w:fill="FFFFFF"/>
+        </w:rPr>
+        <w:t>influences</w:t>
+      </w:r>
+      <w:r>
+        <w:rPr>
+          <w:rFonts w:ascii="Open Sans" w:hAnsi="Open Sans" w:cs="Open Sans"/>
+          <w:color w:val="333333"/>
+          <w:shd w:val="clear" w:color="auto" w:fill="FFFFFF"/>
+        </w:rPr>
+        <w:t>.</w:t>
+      </w:r>
+      <w:r>
+        <w:rPr>
+          <w:lang w:val="de-DE"/>
+        </w:rPr>
+        <w:br/>
+      </w:r>
+    </w:p>
+    <w:p>
+      <w:pPr>
+        <w:rPr>
+          <w:lang w:val="de-DE"/>
+        </w:rPr>
+      </w:pPr>
     </w:p>
     <w:p>
       <w:pPr>
@@ -2884,35 +3835,7 @@
           <w:rFonts w:ascii="ArialMT" w:hAnsi="ArialMT" w:cs="ArialMT"/>
           <w:kern w:val="0"/>
         </w:rPr>
-        <w:t>“</w:t>
-      </w:r>
-      <w:r>
-        <w:rPr>
-          <w:rFonts w:ascii="ArialMT" w:hAnsi="ArialMT" w:cs="ArialMT"/>
-          <w:kern w:val="0"/>
-        </w:rPr>
-        <w:t>Analyses of biodiversity change can be limited by insufficient and imbalanced taxonomic, spatial and</w:t>
-      </w:r>
-      <w:r>
-        <w:rPr>
-          <w:rFonts w:ascii="ArialMT" w:hAnsi="ArialMT" w:cs="ArialMT"/>
-          <w:kern w:val="0"/>
-        </w:rPr>
-        <w:t xml:space="preserve"> </w:t>
-      </w:r>
-      <w:r>
-        <w:rPr>
-          <w:rFonts w:ascii="ArialMT" w:hAnsi="ArialMT" w:cs="ArialMT"/>
-          <w:kern w:val="0"/>
-        </w:rPr>
-        <w:t>temporal data.</w:t>
-      </w:r>
-      <w:r>
-        <w:rPr>
-          <w:rFonts w:ascii="ArialMT" w:hAnsi="ArialMT" w:cs="ArialMT"/>
-          <w:kern w:val="0"/>
-        </w:rPr>
-        <w:t>”</w:t>
+        <w:t>“Analyses of biodiversity change can be limited by insufficient and imbalanced taxonomic, spatial and temporal data.”</w:t>
       </w:r>
     </w:p>
     <w:p>
@@ -3077,7 +4000,6 @@
         <w:rPr>
           <w:lang w:val="de-DE"/>
         </w:rPr>
-        <w:lastRenderedPageBreak/>
         <w:t>Consequently the development of indicators and outcomes is more complex and relates to the researcher/educators</w:t>
       </w:r>
       <w:r>
@@ -3116,7 +4038,7 @@
         </w:rPr>
         <w:t>On a policy level, the development of further indicators (see for example [</w:t>
       </w:r>
-      <w:hyperlink r:id="rId19" w:anchor="B114-sustainability-11-01717" w:history="1">
+      <w:hyperlink r:id="rId32" w:anchor="B114-sustainability-11-01717" w:history="1">
         <w:r>
           <w:rPr>
             <w:rStyle w:val="Hyperlink"/>
@@ -3141,7 +4063,7 @@
         </w:rPr>
         <w:t>,</w:t>
       </w:r>
-      <w:hyperlink r:id="rId20" w:anchor="B115-sustainability-11-01717" w:history="1">
+      <w:hyperlink r:id="rId33" w:anchor="B115-sustainability-11-01717" w:history="1">
         <w:r>
           <w:rPr>
             <w:rStyle w:val="Hyperlink"/>
@@ -3166,7 +4088,7 @@
         </w:rPr>
         <w:t>]), or the evaluation of ESD programs (see for example [</w:t>
       </w:r>
-      <w:hyperlink r:id="rId21" w:anchor="B13-sustainability-11-01717" w:history="1">
+      <w:hyperlink r:id="rId34" w:anchor="B13-sustainability-11-01717" w:history="1">
         <w:r>
           <w:rPr>
             <w:rStyle w:val="Hyperlink"/>
@@ -3191,7 +4113,7 @@
         </w:rPr>
         <w:t>,</w:t>
       </w:r>
-      <w:hyperlink r:id="rId22" w:anchor="B116-sustainability-11-01717" w:history="1">
+      <w:hyperlink r:id="rId35" w:anchor="B116-sustainability-11-01717" w:history="1">
         <w:r>
           <w:rPr>
             <w:rStyle w:val="Hyperlink"/>
@@ -3232,12 +4154,12 @@
       </w:pPr>
     </w:p>
     <w:sectPr>
-      <w:headerReference w:type="even" r:id="rId23"/>
-      <w:headerReference w:type="default" r:id="rId24"/>
-      <w:footerReference w:type="even" r:id="rId25"/>
-      <w:footerReference w:type="default" r:id="rId26"/>
-      <w:headerReference w:type="first" r:id="rId27"/>
-      <w:footerReference w:type="first" r:id="rId28"/>
+      <w:headerReference w:type="even" r:id="rId36"/>
+      <w:headerReference w:type="default" r:id="rId37"/>
+      <w:footerReference w:type="even" r:id="rId38"/>
+      <w:footerReference w:type="default" r:id="rId39"/>
+      <w:headerReference w:type="first" r:id="rId40"/>
+      <w:footerReference w:type="first" r:id="rId41"/>
       <w:pgSz w:w="11906" w:h="16838"/>
       <w:pgMar w:top="1440" w:right="1440" w:bottom="1440" w:left="1440" w:header="708" w:footer="708" w:gutter="0"/>
       <w:cols w:space="708"/>
@@ -3369,6 +4291,119 @@
 <file path=word/numbering.xml><?xml version="1.0" encoding="utf-8"?>
 <w:numbering xmlns:wpc="http://schemas.microsoft.com/office/word/2010/wordprocessingCanvas" xmlns:cx="http://schemas.microsoft.com/office/drawing/2014/chartex" xmlns:cx1="http://schemas.microsoft.com/office/drawing/2015/9/8/chartex" xmlns:cx2="http://schemas.microsoft.com/office/drawing/2015/10/21/chartex" xmlns:cx3="http://schemas.microsoft.com/office/drawing/2016/5/9/chartex" xmlns:cx4="http://schemas.microsoft.com/office/drawing/2016/5/10/chartex" xmlns:cx5="http://schemas.microsoft.com/office/drawing/2016/5/11/chartex" xmlns:cx6="http://schemas.microsoft.com/office/drawing/2016/5/12/chartex" xmlns:cx7="http://schemas.microsoft.com/office/drawing/2016/5/13/chartex" xmlns:cx8="http://schemas.microsoft.com/office/drawing/2016/5/14/chartex" xmlns:mc="http://schemas.openxmlformats.org/markup-compatibility/2006" xmlns:aink="http://schemas.microsoft.com/office/drawing/2016/ink" xmlns:am3d="http://schemas.microsoft.com/office/drawing/2017/model3d" xmlns:o="urn:schemas-microsoft-com:office:office" xmlns:oel="http://schemas.microsoft.com/office/2019/extlst" xmlns:r="http://schemas.openxmlformats.org/officeDocument/2006/relationships" xmlns:m="http://schemas.openxmlformats.org/officeDocument/2006/math" xmlns:v="urn:schemas-microsoft-com:vml" xmlns:wp14="http://schemas.microsoft.com/office/word/2010/wordprocessingDrawing" xmlns:wp="http://schemas.openxmlformats.org/drawingml/2006/wordprocessingDrawing" xmlns:w10="urn:schemas-microsoft-com:office:word" xmlns:w="http://schemas.openxmlformats.org/wordprocessingml/2006/main" xmlns:w14="http://schemas.microsoft.com/office/word/2010/wordml" xmlns:w15="http://schemas.microsoft.com/office/word/2012/wordml" xmlns:w16cex="http://schemas.microsoft.com/office/word/2018/wordml/cex" xmlns:w16cid="http://schemas.microsoft.com/office/word/2016/wordml/cid" xmlns:w16="http://schemas.microsoft.com/office/word/2018/wordml" xmlns:w16du="http://schemas.microsoft.com/office/word/2023/wordml/word16du" xmlns:w16sdtdh="http://schemas.microsoft.com/office/word/2020/wordml/sdtdatahash" xmlns:w16se="http://schemas.microsoft.com/office/word/2015/wordml/symex" xmlns:wpg="http://schemas.microsoft.com/office/word/2010/wordprocessingGroup" xmlns:wpi="http://schemas.microsoft.com/office/word/2010/wordprocessingInk" xmlns:wne="http://schemas.microsoft.com/office/word/2006/wordml" xmlns:wps="http://schemas.microsoft.com/office/word/2010/wordprocessingShape" mc:Ignorable="w14 w15 w16se w16cid w16 w16cex w16sdtdh w16du wp14">
   <w:abstractNum w:abstractNumId="0" w15:restartNumberingAfterBreak="0">
+    <w:nsid w:val="04AA254D"/>
+    <w:multiLevelType w:val="hybridMultilevel"/>
+    <w:tmpl w:val="769803AC"/>
+    <w:lvl w:ilvl="0" w:tplc="08090001">
+      <w:start w:val="1"/>
+      <w:numFmt w:val="bullet"/>
+      <w:lvlText w:val=""/>
+      <w:lvlJc w:val="left"/>
+      <w:pPr>
+        <w:ind w:left="720" w:hanging="360"/>
+      </w:pPr>
+      <w:rPr>
+        <w:rFonts w:ascii="Symbol" w:hAnsi="Symbol" w:hint="default"/>
+      </w:rPr>
+    </w:lvl>
+    <w:lvl w:ilvl="1" w:tplc="08090003" w:tentative="1">
+      <w:start w:val="1"/>
+      <w:numFmt w:val="bullet"/>
+      <w:lvlText w:val="o"/>
+      <w:lvlJc w:val="left"/>
+      <w:pPr>
+        <w:ind w:left="1440" w:hanging="360"/>
+      </w:pPr>
+      <w:rPr>
+        <w:rFonts w:ascii="Courier New" w:hAnsi="Courier New" w:cs="Courier New" w:hint="default"/>
+      </w:rPr>
+    </w:lvl>
+    <w:lvl w:ilvl="2" w:tplc="08090005" w:tentative="1">
+      <w:start w:val="1"/>
+      <w:numFmt w:val="bullet"/>
+      <w:lvlText w:val=""/>
+      <w:lvlJc w:val="left"/>
+      <w:pPr>
+        <w:ind w:left="2160" w:hanging="360"/>
+      </w:pPr>
+      <w:rPr>
+        <w:rFonts w:ascii="Wingdings" w:hAnsi="Wingdings" w:hint="default"/>
+      </w:rPr>
+    </w:lvl>
+    <w:lvl w:ilvl="3" w:tplc="08090001" w:tentative="1">
+      <w:start w:val="1"/>
+      <w:numFmt w:val="bullet"/>
+      <w:lvlText w:val=""/>
+      <w:lvlJc w:val="left"/>
+      <w:pPr>
+        <w:ind w:left="2880" w:hanging="360"/>
+      </w:pPr>
+      <w:rPr>
+        <w:rFonts w:ascii="Symbol" w:hAnsi="Symbol" w:hint="default"/>
+      </w:rPr>
+    </w:lvl>
+    <w:lvl w:ilvl="4" w:tplc="08090003">
+      <w:start w:val="1"/>
+      <w:numFmt w:val="bullet"/>
+      <w:lvlText w:val="o"/>
+      <w:lvlJc w:val="left"/>
+      <w:pPr>
+        <w:ind w:left="3600" w:hanging="360"/>
+      </w:pPr>
+      <w:rPr>
+        <w:rFonts w:ascii="Courier New" w:hAnsi="Courier New" w:cs="Courier New" w:hint="default"/>
+      </w:rPr>
+    </w:lvl>
+    <w:lvl w:ilvl="5" w:tplc="08090005" w:tentative="1">
+      <w:start w:val="1"/>
+      <w:numFmt w:val="bullet"/>
+      <w:lvlText w:val=""/>
+      <w:lvlJc w:val="left"/>
+      <w:pPr>
+        <w:ind w:left="4320" w:hanging="360"/>
+      </w:pPr>
+      <w:rPr>
+        <w:rFonts w:ascii="Wingdings" w:hAnsi="Wingdings" w:hint="default"/>
+      </w:rPr>
+    </w:lvl>
+    <w:lvl w:ilvl="6" w:tplc="08090001" w:tentative="1">
+      <w:start w:val="1"/>
+      <w:numFmt w:val="bullet"/>
+      <w:lvlText w:val=""/>
+      <w:lvlJc w:val="left"/>
+      <w:pPr>
+        <w:ind w:left="5040" w:hanging="360"/>
+      </w:pPr>
+      <w:rPr>
+        <w:rFonts w:ascii="Symbol" w:hAnsi="Symbol" w:hint="default"/>
+      </w:rPr>
+    </w:lvl>
+    <w:lvl w:ilvl="7" w:tplc="08090003" w:tentative="1">
+      <w:start w:val="1"/>
+      <w:numFmt w:val="bullet"/>
+      <w:lvlText w:val="o"/>
+      <w:lvlJc w:val="left"/>
+      <w:pPr>
+        <w:ind w:left="5760" w:hanging="360"/>
+      </w:pPr>
+      <w:rPr>
+        <w:rFonts w:ascii="Courier New" w:hAnsi="Courier New" w:cs="Courier New" w:hint="default"/>
+      </w:rPr>
+    </w:lvl>
+    <w:lvl w:ilvl="8" w:tplc="08090005" w:tentative="1">
+      <w:start w:val="1"/>
+      <w:numFmt w:val="bullet"/>
+      <w:lvlText w:val=""/>
+      <w:lvlJc w:val="left"/>
+      <w:pPr>
+        <w:ind w:left="6480" w:hanging="360"/>
+      </w:pPr>
+      <w:rPr>
+        <w:rFonts w:ascii="Wingdings" w:hAnsi="Wingdings" w:hint="default"/>
+      </w:rPr>
+    </w:lvl>
+  </w:abstractNum>
+  <w:abstractNum w:abstractNumId="1" w15:restartNumberingAfterBreak="0">
     <w:nsid w:val="07236CDB"/>
     <w:multiLevelType w:val="hybridMultilevel"/>
     <w:tmpl w:val="C7908B80"/>
@@ -3481,7 +4516,7 @@
       </w:rPr>
     </w:lvl>
   </w:abstractNum>
-  <w:abstractNum w:abstractNumId="1" w15:restartNumberingAfterBreak="0">
+  <w:abstractNum w:abstractNumId="2" w15:restartNumberingAfterBreak="0">
     <w:nsid w:val="102F0BDF"/>
     <w:multiLevelType w:val="hybridMultilevel"/>
     <w:tmpl w:val="3D508040"/>
@@ -3594,7 +4629,7 @@
       </w:rPr>
     </w:lvl>
   </w:abstractNum>
-  <w:abstractNum w:abstractNumId="2" w15:restartNumberingAfterBreak="0">
+  <w:abstractNum w:abstractNumId="3" w15:restartNumberingAfterBreak="0">
     <w:nsid w:val="1C0E06B6"/>
     <w:multiLevelType w:val="hybridMultilevel"/>
     <w:tmpl w:val="60340B5E"/>
@@ -3707,7 +4742,7 @@
       </w:rPr>
     </w:lvl>
   </w:abstractNum>
-  <w:abstractNum w:abstractNumId="3" w15:restartNumberingAfterBreak="0">
+  <w:abstractNum w:abstractNumId="4" w15:restartNumberingAfterBreak="0">
     <w:nsid w:val="1FE37764"/>
     <w:multiLevelType w:val="hybridMultilevel"/>
     <w:tmpl w:val="02E2D9D2"/>
@@ -3820,7 +4855,120 @@
       </w:rPr>
     </w:lvl>
   </w:abstractNum>
-  <w:abstractNum w:abstractNumId="4" w15:restartNumberingAfterBreak="0">
+  <w:abstractNum w:abstractNumId="5" w15:restartNumberingAfterBreak="0">
+    <w:nsid w:val="382349E8"/>
+    <w:multiLevelType w:val="hybridMultilevel"/>
+    <w:tmpl w:val="418880AA"/>
+    <w:lvl w:ilvl="0" w:tplc="08090001">
+      <w:start w:val="1"/>
+      <w:numFmt w:val="bullet"/>
+      <w:lvlText w:val=""/>
+      <w:lvlJc w:val="left"/>
+      <w:pPr>
+        <w:ind w:left="720" w:hanging="360"/>
+      </w:pPr>
+      <w:rPr>
+        <w:rFonts w:ascii="Symbol" w:hAnsi="Symbol" w:hint="default"/>
+      </w:rPr>
+    </w:lvl>
+    <w:lvl w:ilvl="1" w:tplc="08090003">
+      <w:start w:val="1"/>
+      <w:numFmt w:val="bullet"/>
+      <w:lvlText w:val="o"/>
+      <w:lvlJc w:val="left"/>
+      <w:pPr>
+        <w:ind w:left="1440" w:hanging="360"/>
+      </w:pPr>
+      <w:rPr>
+        <w:rFonts w:ascii="Courier New" w:hAnsi="Courier New" w:cs="Courier New" w:hint="default"/>
+      </w:rPr>
+    </w:lvl>
+    <w:lvl w:ilvl="2" w:tplc="08090005">
+      <w:start w:val="1"/>
+      <w:numFmt w:val="bullet"/>
+      <w:lvlText w:val=""/>
+      <w:lvlJc w:val="left"/>
+      <w:pPr>
+        <w:ind w:left="2160" w:hanging="360"/>
+      </w:pPr>
+      <w:rPr>
+        <w:rFonts w:ascii="Wingdings" w:hAnsi="Wingdings" w:hint="default"/>
+      </w:rPr>
+    </w:lvl>
+    <w:lvl w:ilvl="3" w:tplc="08090001">
+      <w:start w:val="1"/>
+      <w:numFmt w:val="bullet"/>
+      <w:lvlText w:val=""/>
+      <w:lvlJc w:val="left"/>
+      <w:pPr>
+        <w:ind w:left="2880" w:hanging="360"/>
+      </w:pPr>
+      <w:rPr>
+        <w:rFonts w:ascii="Symbol" w:hAnsi="Symbol" w:hint="default"/>
+      </w:rPr>
+    </w:lvl>
+    <w:lvl w:ilvl="4" w:tplc="08090003">
+      <w:start w:val="1"/>
+      <w:numFmt w:val="bullet"/>
+      <w:lvlText w:val="o"/>
+      <w:lvlJc w:val="left"/>
+      <w:pPr>
+        <w:ind w:left="3600" w:hanging="360"/>
+      </w:pPr>
+      <w:rPr>
+        <w:rFonts w:ascii="Courier New" w:hAnsi="Courier New" w:cs="Courier New" w:hint="default"/>
+      </w:rPr>
+    </w:lvl>
+    <w:lvl w:ilvl="5" w:tplc="08090005">
+      <w:start w:val="1"/>
+      <w:numFmt w:val="bullet"/>
+      <w:lvlText w:val=""/>
+      <w:lvlJc w:val="left"/>
+      <w:pPr>
+        <w:ind w:left="4320" w:hanging="360"/>
+      </w:pPr>
+      <w:rPr>
+        <w:rFonts w:ascii="Wingdings" w:hAnsi="Wingdings" w:hint="default"/>
+      </w:rPr>
+    </w:lvl>
+    <w:lvl w:ilvl="6" w:tplc="08090001" w:tentative="1">
+      <w:start w:val="1"/>
+      <w:numFmt w:val="bullet"/>
+      <w:lvlText w:val=""/>
+      <w:lvlJc w:val="left"/>
+      <w:pPr>
+        <w:ind w:left="5040" w:hanging="360"/>
+      </w:pPr>
+      <w:rPr>
+        <w:rFonts w:ascii="Symbol" w:hAnsi="Symbol" w:hint="default"/>
+      </w:rPr>
+    </w:lvl>
+    <w:lvl w:ilvl="7" w:tplc="08090003" w:tentative="1">
+      <w:start w:val="1"/>
+      <w:numFmt w:val="bullet"/>
+      <w:lvlText w:val="o"/>
+      <w:lvlJc w:val="left"/>
+      <w:pPr>
+        <w:ind w:left="5760" w:hanging="360"/>
+      </w:pPr>
+      <w:rPr>
+        <w:rFonts w:ascii="Courier New" w:hAnsi="Courier New" w:cs="Courier New" w:hint="default"/>
+      </w:rPr>
+    </w:lvl>
+    <w:lvl w:ilvl="8" w:tplc="08090005" w:tentative="1">
+      <w:start w:val="1"/>
+      <w:numFmt w:val="bullet"/>
+      <w:lvlText w:val=""/>
+      <w:lvlJc w:val="left"/>
+      <w:pPr>
+        <w:ind w:left="6480" w:hanging="360"/>
+      </w:pPr>
+      <w:rPr>
+        <w:rFonts w:ascii="Wingdings" w:hAnsi="Wingdings" w:hint="default"/>
+      </w:rPr>
+    </w:lvl>
+  </w:abstractNum>
+  <w:abstractNum w:abstractNumId="6" w15:restartNumberingAfterBreak="0">
     <w:nsid w:val="3A3F4014"/>
     <w:multiLevelType w:val="hybridMultilevel"/>
     <w:tmpl w:val="0EC8924C"/>
@@ -3933,10 +5081,349 @@
       </w:rPr>
     </w:lvl>
   </w:abstractNum>
-  <w:abstractNum w:abstractNumId="5" w15:restartNumberingAfterBreak="0">
+  <w:abstractNum w:abstractNumId="7" w15:restartNumberingAfterBreak="0">
+    <w:nsid w:val="3F850FD4"/>
+    <w:multiLevelType w:val="hybridMultilevel"/>
+    <w:tmpl w:val="D7E85B02"/>
+    <w:lvl w:ilvl="0" w:tplc="08090001">
+      <w:start w:val="1"/>
+      <w:numFmt w:val="bullet"/>
+      <w:lvlText w:val=""/>
+      <w:lvlJc w:val="left"/>
+      <w:pPr>
+        <w:ind w:left="720" w:hanging="360"/>
+      </w:pPr>
+      <w:rPr>
+        <w:rFonts w:ascii="Symbol" w:hAnsi="Symbol" w:hint="default"/>
+      </w:rPr>
+    </w:lvl>
+    <w:lvl w:ilvl="1" w:tplc="08090003">
+      <w:start w:val="1"/>
+      <w:numFmt w:val="bullet"/>
+      <w:lvlText w:val="o"/>
+      <w:lvlJc w:val="left"/>
+      <w:pPr>
+        <w:ind w:left="1440" w:hanging="360"/>
+      </w:pPr>
+      <w:rPr>
+        <w:rFonts w:ascii="Courier New" w:hAnsi="Courier New" w:cs="Courier New" w:hint="default"/>
+      </w:rPr>
+    </w:lvl>
+    <w:lvl w:ilvl="2" w:tplc="08090005" w:tentative="1">
+      <w:start w:val="1"/>
+      <w:numFmt w:val="bullet"/>
+      <w:lvlText w:val=""/>
+      <w:lvlJc w:val="left"/>
+      <w:pPr>
+        <w:ind w:left="2160" w:hanging="360"/>
+      </w:pPr>
+      <w:rPr>
+        <w:rFonts w:ascii="Wingdings" w:hAnsi="Wingdings" w:hint="default"/>
+      </w:rPr>
+    </w:lvl>
+    <w:lvl w:ilvl="3" w:tplc="08090001" w:tentative="1">
+      <w:start w:val="1"/>
+      <w:numFmt w:val="bullet"/>
+      <w:lvlText w:val=""/>
+      <w:lvlJc w:val="left"/>
+      <w:pPr>
+        <w:ind w:left="2880" w:hanging="360"/>
+      </w:pPr>
+      <w:rPr>
+        <w:rFonts w:ascii="Symbol" w:hAnsi="Symbol" w:hint="default"/>
+      </w:rPr>
+    </w:lvl>
+    <w:lvl w:ilvl="4" w:tplc="08090003" w:tentative="1">
+      <w:start w:val="1"/>
+      <w:numFmt w:val="bullet"/>
+      <w:lvlText w:val="o"/>
+      <w:lvlJc w:val="left"/>
+      <w:pPr>
+        <w:ind w:left="3600" w:hanging="360"/>
+      </w:pPr>
+      <w:rPr>
+        <w:rFonts w:ascii="Courier New" w:hAnsi="Courier New" w:cs="Courier New" w:hint="default"/>
+      </w:rPr>
+    </w:lvl>
+    <w:lvl w:ilvl="5" w:tplc="08090005" w:tentative="1">
+      <w:start w:val="1"/>
+      <w:numFmt w:val="bullet"/>
+      <w:lvlText w:val=""/>
+      <w:lvlJc w:val="left"/>
+      <w:pPr>
+        <w:ind w:left="4320" w:hanging="360"/>
+      </w:pPr>
+      <w:rPr>
+        <w:rFonts w:ascii="Wingdings" w:hAnsi="Wingdings" w:hint="default"/>
+      </w:rPr>
+    </w:lvl>
+    <w:lvl w:ilvl="6" w:tplc="08090001" w:tentative="1">
+      <w:start w:val="1"/>
+      <w:numFmt w:val="bullet"/>
+      <w:lvlText w:val=""/>
+      <w:lvlJc w:val="left"/>
+      <w:pPr>
+        <w:ind w:left="5040" w:hanging="360"/>
+      </w:pPr>
+      <w:rPr>
+        <w:rFonts w:ascii="Symbol" w:hAnsi="Symbol" w:hint="default"/>
+      </w:rPr>
+    </w:lvl>
+    <w:lvl w:ilvl="7" w:tplc="08090003" w:tentative="1">
+      <w:start w:val="1"/>
+      <w:numFmt w:val="bullet"/>
+      <w:lvlText w:val="o"/>
+      <w:lvlJc w:val="left"/>
+      <w:pPr>
+        <w:ind w:left="5760" w:hanging="360"/>
+      </w:pPr>
+      <w:rPr>
+        <w:rFonts w:ascii="Courier New" w:hAnsi="Courier New" w:cs="Courier New" w:hint="default"/>
+      </w:rPr>
+    </w:lvl>
+    <w:lvl w:ilvl="8" w:tplc="08090005" w:tentative="1">
+      <w:start w:val="1"/>
+      <w:numFmt w:val="bullet"/>
+      <w:lvlText w:val=""/>
+      <w:lvlJc w:val="left"/>
+      <w:pPr>
+        <w:ind w:left="6480" w:hanging="360"/>
+      </w:pPr>
+      <w:rPr>
+        <w:rFonts w:ascii="Wingdings" w:hAnsi="Wingdings" w:hint="default"/>
+      </w:rPr>
+    </w:lvl>
+  </w:abstractNum>
+  <w:abstractNum w:abstractNumId="8" w15:restartNumberingAfterBreak="0">
+    <w:nsid w:val="42F441CC"/>
+    <w:multiLevelType w:val="hybridMultilevel"/>
+    <w:tmpl w:val="CBEA8896"/>
+    <w:lvl w:ilvl="0" w:tplc="08090001">
+      <w:start w:val="1"/>
+      <w:numFmt w:val="bullet"/>
+      <w:lvlText w:val=""/>
+      <w:lvlJc w:val="left"/>
+      <w:pPr>
+        <w:ind w:left="360" w:hanging="360"/>
+      </w:pPr>
+      <w:rPr>
+        <w:rFonts w:ascii="Symbol" w:hAnsi="Symbol" w:hint="default"/>
+      </w:rPr>
+    </w:lvl>
+    <w:lvl w:ilvl="1" w:tplc="08090003">
+      <w:start w:val="1"/>
+      <w:numFmt w:val="bullet"/>
+      <w:lvlText w:val="o"/>
+      <w:lvlJc w:val="left"/>
+      <w:pPr>
+        <w:ind w:left="1080" w:hanging="360"/>
+      </w:pPr>
+      <w:rPr>
+        <w:rFonts w:ascii="Courier New" w:hAnsi="Courier New" w:cs="Courier New" w:hint="default"/>
+      </w:rPr>
+    </w:lvl>
+    <w:lvl w:ilvl="2" w:tplc="08090005">
+      <w:start w:val="1"/>
+      <w:numFmt w:val="bullet"/>
+      <w:lvlText w:val=""/>
+      <w:lvlJc w:val="left"/>
+      <w:pPr>
+        <w:ind w:left="1800" w:hanging="360"/>
+      </w:pPr>
+      <w:rPr>
+        <w:rFonts w:ascii="Wingdings" w:hAnsi="Wingdings" w:hint="default"/>
+      </w:rPr>
+    </w:lvl>
+    <w:lvl w:ilvl="3" w:tplc="08090001">
+      <w:start w:val="1"/>
+      <w:numFmt w:val="bullet"/>
+      <w:lvlText w:val=""/>
+      <w:lvlJc w:val="left"/>
+      <w:pPr>
+        <w:ind w:left="2520" w:hanging="360"/>
+      </w:pPr>
+      <w:rPr>
+        <w:rFonts w:ascii="Symbol" w:hAnsi="Symbol" w:hint="default"/>
+      </w:rPr>
+    </w:lvl>
+    <w:lvl w:ilvl="4" w:tplc="08090003">
+      <w:start w:val="1"/>
+      <w:numFmt w:val="bullet"/>
+      <w:lvlText w:val="o"/>
+      <w:lvlJc w:val="left"/>
+      <w:pPr>
+        <w:ind w:left="3240" w:hanging="360"/>
+      </w:pPr>
+      <w:rPr>
+        <w:rFonts w:ascii="Courier New" w:hAnsi="Courier New" w:cs="Courier New" w:hint="default"/>
+      </w:rPr>
+    </w:lvl>
+    <w:lvl w:ilvl="5" w:tplc="08090005">
+      <w:start w:val="1"/>
+      <w:numFmt w:val="bullet"/>
+      <w:lvlText w:val=""/>
+      <w:lvlJc w:val="left"/>
+      <w:pPr>
+        <w:ind w:left="3960" w:hanging="360"/>
+      </w:pPr>
+      <w:rPr>
+        <w:rFonts w:ascii="Wingdings" w:hAnsi="Wingdings" w:hint="default"/>
+      </w:rPr>
+    </w:lvl>
+    <w:lvl w:ilvl="6" w:tplc="08090001" w:tentative="1">
+      <w:start w:val="1"/>
+      <w:numFmt w:val="bullet"/>
+      <w:lvlText w:val=""/>
+      <w:lvlJc w:val="left"/>
+      <w:pPr>
+        <w:ind w:left="4680" w:hanging="360"/>
+      </w:pPr>
+      <w:rPr>
+        <w:rFonts w:ascii="Symbol" w:hAnsi="Symbol" w:hint="default"/>
+      </w:rPr>
+    </w:lvl>
+    <w:lvl w:ilvl="7" w:tplc="08090003" w:tentative="1">
+      <w:start w:val="1"/>
+      <w:numFmt w:val="bullet"/>
+      <w:lvlText w:val="o"/>
+      <w:lvlJc w:val="left"/>
+      <w:pPr>
+        <w:ind w:left="5400" w:hanging="360"/>
+      </w:pPr>
+      <w:rPr>
+        <w:rFonts w:ascii="Courier New" w:hAnsi="Courier New" w:cs="Courier New" w:hint="default"/>
+      </w:rPr>
+    </w:lvl>
+    <w:lvl w:ilvl="8" w:tplc="08090005" w:tentative="1">
+      <w:start w:val="1"/>
+      <w:numFmt w:val="bullet"/>
+      <w:lvlText w:val=""/>
+      <w:lvlJc w:val="left"/>
+      <w:pPr>
+        <w:ind w:left="6120" w:hanging="360"/>
+      </w:pPr>
+      <w:rPr>
+        <w:rFonts w:ascii="Wingdings" w:hAnsi="Wingdings" w:hint="default"/>
+      </w:rPr>
+    </w:lvl>
+  </w:abstractNum>
+  <w:abstractNum w:abstractNumId="9" w15:restartNumberingAfterBreak="0">
+    <w:nsid w:val="47193AC4"/>
+    <w:multiLevelType w:val="hybridMultilevel"/>
+    <w:tmpl w:val="4770EFC2"/>
+    <w:lvl w:ilvl="0" w:tplc="08090001">
+      <w:start w:val="1"/>
+      <w:numFmt w:val="bullet"/>
+      <w:lvlText w:val=""/>
+      <w:lvlJc w:val="left"/>
+      <w:pPr>
+        <w:ind w:left="720" w:hanging="360"/>
+      </w:pPr>
+      <w:rPr>
+        <w:rFonts w:ascii="Symbol" w:hAnsi="Symbol" w:hint="default"/>
+      </w:rPr>
+    </w:lvl>
+    <w:lvl w:ilvl="1" w:tplc="08090003" w:tentative="1">
+      <w:start w:val="1"/>
+      <w:numFmt w:val="bullet"/>
+      <w:lvlText w:val="o"/>
+      <w:lvlJc w:val="left"/>
+      <w:pPr>
+        <w:ind w:left="1440" w:hanging="360"/>
+      </w:pPr>
+      <w:rPr>
+        <w:rFonts w:ascii="Courier New" w:hAnsi="Courier New" w:cs="Courier New" w:hint="default"/>
+      </w:rPr>
+    </w:lvl>
+    <w:lvl w:ilvl="2" w:tplc="08090005" w:tentative="1">
+      <w:start w:val="1"/>
+      <w:numFmt w:val="bullet"/>
+      <w:lvlText w:val=""/>
+      <w:lvlJc w:val="left"/>
+      <w:pPr>
+        <w:ind w:left="2160" w:hanging="360"/>
+      </w:pPr>
+      <w:rPr>
+        <w:rFonts w:ascii="Wingdings" w:hAnsi="Wingdings" w:hint="default"/>
+      </w:rPr>
+    </w:lvl>
+    <w:lvl w:ilvl="3" w:tplc="08090001" w:tentative="1">
+      <w:start w:val="1"/>
+      <w:numFmt w:val="bullet"/>
+      <w:lvlText w:val=""/>
+      <w:lvlJc w:val="left"/>
+      <w:pPr>
+        <w:ind w:left="2880" w:hanging="360"/>
+      </w:pPr>
+      <w:rPr>
+        <w:rFonts w:ascii="Symbol" w:hAnsi="Symbol" w:hint="default"/>
+      </w:rPr>
+    </w:lvl>
+    <w:lvl w:ilvl="4" w:tplc="08090003">
+      <w:start w:val="1"/>
+      <w:numFmt w:val="bullet"/>
+      <w:lvlText w:val="o"/>
+      <w:lvlJc w:val="left"/>
+      <w:pPr>
+        <w:ind w:left="3600" w:hanging="360"/>
+      </w:pPr>
+      <w:rPr>
+        <w:rFonts w:ascii="Courier New" w:hAnsi="Courier New" w:cs="Courier New" w:hint="default"/>
+      </w:rPr>
+    </w:lvl>
+    <w:lvl w:ilvl="5" w:tplc="08090005" w:tentative="1">
+      <w:start w:val="1"/>
+      <w:numFmt w:val="bullet"/>
+      <w:lvlText w:val=""/>
+      <w:lvlJc w:val="left"/>
+      <w:pPr>
+        <w:ind w:left="4320" w:hanging="360"/>
+      </w:pPr>
+      <w:rPr>
+        <w:rFonts w:ascii="Wingdings" w:hAnsi="Wingdings" w:hint="default"/>
+      </w:rPr>
+    </w:lvl>
+    <w:lvl w:ilvl="6" w:tplc="08090001" w:tentative="1">
+      <w:start w:val="1"/>
+      <w:numFmt w:val="bullet"/>
+      <w:lvlText w:val=""/>
+      <w:lvlJc w:val="left"/>
+      <w:pPr>
+        <w:ind w:left="5040" w:hanging="360"/>
+      </w:pPr>
+      <w:rPr>
+        <w:rFonts w:ascii="Symbol" w:hAnsi="Symbol" w:hint="default"/>
+      </w:rPr>
+    </w:lvl>
+    <w:lvl w:ilvl="7" w:tplc="08090003" w:tentative="1">
+      <w:start w:val="1"/>
+      <w:numFmt w:val="bullet"/>
+      <w:lvlText w:val="o"/>
+      <w:lvlJc w:val="left"/>
+      <w:pPr>
+        <w:ind w:left="5760" w:hanging="360"/>
+      </w:pPr>
+      <w:rPr>
+        <w:rFonts w:ascii="Courier New" w:hAnsi="Courier New" w:cs="Courier New" w:hint="default"/>
+      </w:rPr>
+    </w:lvl>
+    <w:lvl w:ilvl="8" w:tplc="08090005" w:tentative="1">
+      <w:start w:val="1"/>
+      <w:numFmt w:val="bullet"/>
+      <w:lvlText w:val=""/>
+      <w:lvlJc w:val="left"/>
+      <w:pPr>
+        <w:ind w:left="6480" w:hanging="360"/>
+      </w:pPr>
+      <w:rPr>
+        <w:rFonts w:ascii="Wingdings" w:hAnsi="Wingdings" w:hint="default"/>
+      </w:rPr>
+    </w:lvl>
+  </w:abstractNum>
+  <w:abstractNum w:abstractNumId="10" w15:restartNumberingAfterBreak="0">
     <w:nsid w:val="51487861"/>
     <w:multiLevelType w:val="hybridMultilevel"/>
-    <w:tmpl w:val="E1F04F48"/>
+    <w:tmpl w:val="315AAB56"/>
     <w:lvl w:ilvl="0" w:tplc="08090001">
       <w:start w:val="1"/>
       <w:numFmt w:val="bullet"/>
@@ -3985,68 +5472,69 @@
         <w:rFonts w:ascii="Symbol" w:hAnsi="Symbol" w:hint="default"/>
       </w:rPr>
     </w:lvl>
-    <w:lvl w:ilvl="4" w:tplc="08090003" w:tentative="1">
+    <w:lvl w:ilvl="4" w:tplc="7D9E7930">
+      <w:start w:val="10"/>
+      <w:numFmt w:val="bullet"/>
+      <w:lvlText w:val=""/>
+      <w:lvlJc w:val="left"/>
+      <w:pPr>
+        <w:ind w:left="3600" w:hanging="360"/>
+      </w:pPr>
+      <w:rPr>
+        <w:rFonts w:ascii="Wingdings" w:eastAsia="Times New Roman" w:hAnsi="Wingdings" w:cs="Open Sans" w:hint="default"/>
+        <w:color w:val="333333"/>
+      </w:rPr>
+    </w:lvl>
+    <w:lvl w:ilvl="5" w:tplc="08090005" w:tentative="1">
+      <w:start w:val="1"/>
+      <w:numFmt w:val="bullet"/>
+      <w:lvlText w:val=""/>
+      <w:lvlJc w:val="left"/>
+      <w:pPr>
+        <w:ind w:left="4320" w:hanging="360"/>
+      </w:pPr>
+      <w:rPr>
+        <w:rFonts w:ascii="Wingdings" w:hAnsi="Wingdings" w:hint="default"/>
+      </w:rPr>
+    </w:lvl>
+    <w:lvl w:ilvl="6" w:tplc="08090001" w:tentative="1">
+      <w:start w:val="1"/>
+      <w:numFmt w:val="bullet"/>
+      <w:lvlText w:val=""/>
+      <w:lvlJc w:val="left"/>
+      <w:pPr>
+        <w:ind w:left="5040" w:hanging="360"/>
+      </w:pPr>
+      <w:rPr>
+        <w:rFonts w:ascii="Symbol" w:hAnsi="Symbol" w:hint="default"/>
+      </w:rPr>
+    </w:lvl>
+    <w:lvl w:ilvl="7" w:tplc="08090003" w:tentative="1">
       <w:start w:val="1"/>
       <w:numFmt w:val="bullet"/>
       <w:lvlText w:val="o"/>
       <w:lvlJc w:val="left"/>
       <w:pPr>
-        <w:ind w:left="3600" w:hanging="360"/>
+        <w:ind w:left="5760" w:hanging="360"/>
       </w:pPr>
       <w:rPr>
         <w:rFonts w:ascii="Courier New" w:hAnsi="Courier New" w:cs="Courier New" w:hint="default"/>
       </w:rPr>
     </w:lvl>
-    <w:lvl w:ilvl="5" w:tplc="08090005" w:tentative="1">
+    <w:lvl w:ilvl="8" w:tplc="08090005" w:tentative="1">
       <w:start w:val="1"/>
       <w:numFmt w:val="bullet"/>
       <w:lvlText w:val=""/>
       <w:lvlJc w:val="left"/>
       <w:pPr>
-        <w:ind w:left="4320" w:hanging="360"/>
+        <w:ind w:left="6480" w:hanging="360"/>
       </w:pPr>
       <w:rPr>
         <w:rFonts w:ascii="Wingdings" w:hAnsi="Wingdings" w:hint="default"/>
       </w:rPr>
     </w:lvl>
-    <w:lvl w:ilvl="6" w:tplc="08090001" w:tentative="1">
-      <w:start w:val="1"/>
-      <w:numFmt w:val="bullet"/>
-      <w:lvlText w:val=""/>
-      <w:lvlJc w:val="left"/>
-      <w:pPr>
-        <w:ind w:left="5040" w:hanging="360"/>
-      </w:pPr>
-      <w:rPr>
-        <w:rFonts w:ascii="Symbol" w:hAnsi="Symbol" w:hint="default"/>
-      </w:rPr>
-    </w:lvl>
-    <w:lvl w:ilvl="7" w:tplc="08090003" w:tentative="1">
-      <w:start w:val="1"/>
-      <w:numFmt w:val="bullet"/>
-      <w:lvlText w:val="o"/>
-      <w:lvlJc w:val="left"/>
-      <w:pPr>
-        <w:ind w:left="5760" w:hanging="360"/>
-      </w:pPr>
-      <w:rPr>
-        <w:rFonts w:ascii="Courier New" w:hAnsi="Courier New" w:cs="Courier New" w:hint="default"/>
-      </w:rPr>
-    </w:lvl>
-    <w:lvl w:ilvl="8" w:tplc="08090005" w:tentative="1">
-      <w:start w:val="1"/>
-      <w:numFmt w:val="bullet"/>
-      <w:lvlText w:val=""/>
-      <w:lvlJc w:val="left"/>
-      <w:pPr>
-        <w:ind w:left="6480" w:hanging="360"/>
-      </w:pPr>
-      <w:rPr>
-        <w:rFonts w:ascii="Wingdings" w:hAnsi="Wingdings" w:hint="default"/>
-      </w:rPr>
-    </w:lvl>
   </w:abstractNum>
-  <w:abstractNum w:abstractNumId="6" w15:restartNumberingAfterBreak="0">
+  <w:abstractNum w:abstractNumId="11" w15:restartNumberingAfterBreak="0">
     <w:nsid w:val="556C64F4"/>
     <w:multiLevelType w:val="hybridMultilevel"/>
     <w:tmpl w:val="5B880058"/>
@@ -4159,7 +5647,7 @@
       </w:rPr>
     </w:lvl>
   </w:abstractNum>
-  <w:abstractNum w:abstractNumId="7" w15:restartNumberingAfterBreak="0">
+  <w:abstractNum w:abstractNumId="12" w15:restartNumberingAfterBreak="0">
     <w:nsid w:val="790B6129"/>
     <w:multiLevelType w:val="hybridMultilevel"/>
     <w:tmpl w:val="73EEE580"/>
@@ -4273,28 +5761,43 @@
     </w:lvl>
   </w:abstractNum>
   <w:num w:numId="1" w16cid:durableId="1950509503">
+    <w:abstractNumId w:val="4"/>
+  </w:num>
+  <w:num w:numId="2" w16cid:durableId="1596866887">
+    <w:abstractNumId w:val="1"/>
+  </w:num>
+  <w:num w:numId="3" w16cid:durableId="29309820">
+    <w:abstractNumId w:val="10"/>
+  </w:num>
+  <w:num w:numId="4" w16cid:durableId="1606227363">
+    <w:abstractNumId w:val="6"/>
+  </w:num>
+  <w:num w:numId="5" w16cid:durableId="779956077">
     <w:abstractNumId w:val="3"/>
   </w:num>
-  <w:num w:numId="2" w16cid:durableId="1596866887">
+  <w:num w:numId="6" w16cid:durableId="1075279952">
+    <w:abstractNumId w:val="12"/>
+  </w:num>
+  <w:num w:numId="7" w16cid:durableId="2078162848">
+    <w:abstractNumId w:val="2"/>
+  </w:num>
+  <w:num w:numId="8" w16cid:durableId="1123693503">
+    <w:abstractNumId w:val="11"/>
+  </w:num>
+  <w:num w:numId="9" w16cid:durableId="149099325">
+    <w:abstractNumId w:val="8"/>
+  </w:num>
+  <w:num w:numId="10" w16cid:durableId="1516532671">
+    <w:abstractNumId w:val="7"/>
+  </w:num>
+  <w:num w:numId="11" w16cid:durableId="1596203757">
     <w:abstractNumId w:val="0"/>
   </w:num>
-  <w:num w:numId="3" w16cid:durableId="29309820">
+  <w:num w:numId="12" w16cid:durableId="1647079316">
+    <w:abstractNumId w:val="9"/>
+  </w:num>
+  <w:num w:numId="13" w16cid:durableId="1786194070">
     <w:abstractNumId w:val="5"/>
-  </w:num>
-  <w:num w:numId="4" w16cid:durableId="1606227363">
-    <w:abstractNumId w:val="4"/>
-  </w:num>
-  <w:num w:numId="5" w16cid:durableId="779956077">
-    <w:abstractNumId w:val="2"/>
-  </w:num>
-  <w:num w:numId="6" w16cid:durableId="1075279952">
-    <w:abstractNumId w:val="7"/>
-  </w:num>
-  <w:num w:numId="7" w16cid:durableId="2078162848">
-    <w:abstractNumId w:val="1"/>
-  </w:num>
-  <w:num w:numId="8" w16cid:durableId="1123693503">
-    <w:abstractNumId w:val="6"/>
   </w:num>
 </w:numbering>
 </file>
@@ -4771,7 +6274,6 @@
     <w:next w:val="Normal"/>
     <w:link w:val="Heading4Char"/>
     <w:uiPriority w:val="9"/>
-    <w:semiHidden/>
     <w:unhideWhenUsed/>
     <w:qFormat/>
     <w:rsid w:val="004E51CD"/>
@@ -4968,7 +6470,6 @@
     <w:basedOn w:val="DefaultParagraphFont"/>
     <w:link w:val="Heading4"/>
     <w:uiPriority w:val="9"/>
-    <w:semiHidden/>
     <w:rsid w:val="004E51CD"/>
     <w:rPr>
       <w:rFonts w:eastAsiaTheme="majorEastAsia" w:hAnsiTheme="minorHAnsi" w:cstheme="majorBidi"/>

</xml_diff>

<commit_message>
Dani worked on discussion and copied all parts together
</commit_message>
<xml_diff>
--- a/documents/DaniGargya_MA_discussion_jul24.docx
+++ b/documents/DaniGargya_MA_discussion_jul24.docx
@@ -910,8 +910,18 @@
           <w:sz w:val="24"/>
           <w:szCs w:val="24"/>
         </w:rPr>
-        <w:t>In terms of using indicators for young people and students, better alternatives exist, for example in the project ProBiKlima</w:t>
-      </w:r>
+        <w:t xml:space="preserve">In terms of using indicators for young people and students, better alternatives exist, for example in the project </w:t>
+      </w:r>
+      <w:proofErr w:type="spellStart"/>
+      <w:r>
+        <w:rPr>
+          <w:rFonts w:ascii="Calibri" w:hAnsi="Calibri" w:cs="Calibri"/>
+          <w:sz w:val="24"/>
+          <w:szCs w:val="24"/>
+        </w:rPr>
+        <w:t>ProBiKlima</w:t>
+      </w:r>
+      <w:proofErr w:type="spellEnd"/>
       <w:r>
         <w:rPr>
           <w:rFonts w:ascii="Calibri" w:hAnsi="Calibri" w:cs="Calibri"/>
@@ -1208,12 +1218,21 @@
         </w:rPr>
         <w:t xml:space="preserve"> that sustainability attitude decreases as students become older (</w:t>
       </w:r>
-      <w:r>
-        <w:rPr>
-          <w:sz w:val="24"/>
-          <w:szCs w:val="24"/>
-        </w:rPr>
-        <w:t>Krettenauer, 2017</w:t>
+      <w:proofErr w:type="spellStart"/>
+      <w:r>
+        <w:rPr>
+          <w:sz w:val="24"/>
+          <w:szCs w:val="24"/>
+        </w:rPr>
+        <w:t>Krettenauer</w:t>
+      </w:r>
+      <w:proofErr w:type="spellEnd"/>
+      <w:r>
+        <w:rPr>
+          <w:sz w:val="24"/>
+          <w:szCs w:val="24"/>
+        </w:rPr>
+        <w:t>, 2017</w:t>
       </w:r>
       <w:r>
         <w:rPr>
@@ -1412,7 +1431,23 @@
           <w:sz w:val="24"/>
           <w:szCs w:val="24"/>
         </w:rPr>
-        <w:t xml:space="preserve">ESD intervention) found significant predictors of SA and SB to be the average school grade, sustainability-related attitudes at the beginning of the school year, participation in Fridays for Future, knowledge of the concept of sustainability (only SA predictive) and grade levels (only SA predictive), all of which I did not account for. Other factors that have been found to influence SA and SB were the social desirability (REF) of the answer possibilities and the influence of the media, potentially having a greater influence than ESD intervention especially in this age group (REF). Extracurricular learning environments (e.g. friends, family, social media) have a strong influence in adolescence, so the effectiveness of school-based ESD could be limited (REF). Furthermore, the role of the teacher or also in this case could be the role of the project conductor could influence sustainability competencies. Research has found that there seems to be negative relationship between the sustainability attitude and environmental consciousness of the teachers, leading to less SB of the students. It can also only be assumed that if the teacher makes overly pointed statements about their own environmental and sustainability awareness, this could possibly lead to reactance in the students' own attitudes (BUGEN). All these factors could explain, why over time there was no increase in SA and SB for neither involved, nor control group. To explain the decrease of the involved students from the peak at the second measurement point to the levels similar to the beginning at the third measurement point, this could also be due to frustration based on feedback from the environment. Research has shown that, if basic psychological needs for relatedness (belonging), competence (efficacy), and autonomy (self-determination) are not met, and need frustration arises, this could lead to a decrease of pro-environmental behaviour (WUllenkord). As my study did not investigate in how far the school implemented the roadmap, the lack thereof could have resulted in negative feelings of the involved students. </w:t>
+        <w:t>ESD intervention) found significant predictors of SA and SB to be the average school grade, sustainability-related attitudes at the beginning of the school year, participation in Fridays for Future, knowledge of the concept of sustainability (only SA predictive) and grade levels (only SA predictive), all of which I did not account for. Other factors that have been found to influence SA and SB were the social desirability (REF) of the answer possibilities and the influence of the media, potentially having a greater influence than ESD intervention especially in this age group (REF). Extracurricular learning environments (e.g. friends, family, social media) have a strong influence in adolescence, so the effectiveness of school-based ESD could be limited (REF). Furthermore, the role of the teacher or also in this case could be the role of the project conductor could influence sustainability competencies. Research has found that there seems to be negative relationship between the sustainability attitude and environmental consciousness of the teachers, leading to less SB of the students. It can also only be assumed that if the teacher makes overly pointed statements about their own environmental and sustainability awareness, this could possibly lead to reactance in the students' own attitudes (BUGEN). All these factors could explain, why over time there was no increase in SA and SB for neither involved, nor control group. To explain the decrease of the involved students from the peak at the second measurement point to the levels similar to the beginning at the third measurement point, this could also be due to frustration based on feedback from the environment. Research has shown that, if basic psychological needs for relatedness (belonging), competence (efficacy), and autonomy (self-determination) are not met, and need frustration arises, this could lead to a decrease of pro-environmental behaviour (</w:t>
+      </w:r>
+      <w:proofErr w:type="spellStart"/>
+      <w:r>
+        <w:rPr>
+          <w:sz w:val="24"/>
+          <w:szCs w:val="24"/>
+        </w:rPr>
+        <w:t>WUllenkord</w:t>
+      </w:r>
+      <w:proofErr w:type="spellEnd"/>
+      <w:r>
+        <w:rPr>
+          <w:sz w:val="24"/>
+          <w:szCs w:val="24"/>
+        </w:rPr>
+        <w:t xml:space="preserve">). As my study did not investigate in how far the school implemented the roadmap, the lack thereof could have resulted in negative feelings of the involved students. </w:t>
       </w:r>
       <w:r>
         <w:rPr>
@@ -2118,7 +2153,29 @@
           <w:szCs w:val="24"/>
           <w:shd w:val="clear" w:color="auto" w:fill="FFFFFF"/>
         </w:rPr>
-        <w:t>]). In fact, Jugert et al. [</w:t>
+        <w:t xml:space="preserve">]). In fact, </w:t>
+      </w:r>
+      <w:proofErr w:type="spellStart"/>
+      <w:r>
+        <w:rPr>
+          <w:rFonts w:ascii="Calibri" w:hAnsi="Calibri" w:cs="Calibri"/>
+          <w:color w:val="222222"/>
+          <w:sz w:val="24"/>
+          <w:szCs w:val="24"/>
+          <w:shd w:val="clear" w:color="auto" w:fill="FFFFFF"/>
+        </w:rPr>
+        <w:t>Jugert</w:t>
+      </w:r>
+      <w:proofErr w:type="spellEnd"/>
+      <w:r>
+        <w:rPr>
+          <w:rFonts w:ascii="Calibri" w:hAnsi="Calibri" w:cs="Calibri"/>
+          <w:color w:val="222222"/>
+          <w:sz w:val="24"/>
+          <w:szCs w:val="24"/>
+          <w:shd w:val="clear" w:color="auto" w:fill="FFFFFF"/>
+        </w:rPr>
+        <w:t xml:space="preserve"> et al. [</w:t>
       </w:r>
       <w:hyperlink r:id="rId9" w:anchor="B12-sustainability-09-00200" w:history="1">
         <w:r>
@@ -2634,531 +2691,110 @@
       </w:r>
     </w:p>
     <w:p>
-      <w:r>
-        <w:t>Check articles EWM</w:t>
-      </w:r>
-    </w:p>
-    <w:p>
       <w:pPr>
         <w:autoSpaceDE w:val="0"/>
         <w:autoSpaceDN w:val="0"/>
         <w:adjustRightInd w:val="0"/>
         <w:spacing w:after="0" w:line="240" w:lineRule="auto"/>
-        <w:rPr>
-          <w:rFonts w:ascii="ArialMT" w:hAnsi="ArialMT" w:cs="ArialMT"/>
+        <w:jc w:val="both"/>
+        <w:rPr>
+          <w:rFonts w:ascii="Calibri" w:hAnsi="Calibri" w:cs="Calibri"/>
           <w:kern w:val="0"/>
-        </w:rPr>
-      </w:pPr>
+          <w:sz w:val="24"/>
+          <w:szCs w:val="24"/>
+        </w:rPr>
+      </w:pPr>
+      <w:r>
+        <w:rPr>
+          <w:rFonts w:ascii="Calibri" w:hAnsi="Calibri" w:cs="Calibri"/>
+          <w:kern w:val="0"/>
+          <w:sz w:val="24"/>
+          <w:szCs w:val="24"/>
+        </w:rPr>
+        <w:t xml:space="preserve">Analyses of sustainability competencies of students can be limited by insufficient sample size, restricted temporal and geographic scope of the data, and limited empirical validation of the theoretical frameworks used. The lack of data, which prevented me from answering one of my original research questions regarding the participative nature of the project, highlighted the need to collect data more comprehensively. The generalisability of the empirical findings is severely constrained by the small sample size of the involved students at the third measurement point (n=7). The low sample size also affects the statistical power and reliability of the results. Larger sample sizes generally provide more accurate and generalizable results, </w:t>
+      </w:r>
+      <w:r>
+        <w:rPr>
+          <w:rFonts w:ascii="Calibri" w:hAnsi="Calibri" w:cs="Calibri"/>
+          <w:kern w:val="0"/>
+          <w:sz w:val="24"/>
+          <w:szCs w:val="24"/>
+        </w:rPr>
+        <w:lastRenderedPageBreak/>
+        <w:t>reducing the margin of error and increasing confidence in the findings. Furthermore, I argue that the scales used to operationalise sustainability attitude and sustainability behaviour had limited fit to the context. Yet, they provided the opportunity to collect longitudinal empirical data. Unfortunately, there was no previous data available for the scales on efficacy beliefs, which would constitute an interesting future direction. Non-western contexts, theories, and empirical findings were underrepresented, limiting the applicability in other contexts. Lastly, the Triple-A framework, being newly developed, still lacks strong empirical evidence for the distinctions it makes, with potential moderators of the relation between various efficacy links still missing (REF). Recognising heterogeneous effects, including the complex modes of behaviour and analysing what is already practiced, highlights previously overlooked research questions and helps researchers make more strategic decisions in the study of efficacy beliefs. Analysis of students’ sustainability competencies and their attribution to ESD interventions can benefit from a more comprehensive study design and scope of data, as well as broader theoretical and empirical contexts.</w:t>
+      </w:r>
     </w:p>
     <w:p>
       <w:pPr>
-        <w:pStyle w:val="ListParagraph"/>
-        <w:numPr>
-          <w:ilvl w:val="0"/>
-          <w:numId w:val="22"/>
-        </w:numPr>
-        <w:autoSpaceDE w:val="0"/>
-        <w:autoSpaceDN w:val="0"/>
-        <w:adjustRightInd w:val="0"/>
-        <w:spacing w:after="0" w:line="240" w:lineRule="auto"/>
-        <w:rPr>
-          <w:rFonts w:ascii="ArialMT" w:hAnsi="ArialMT" w:cs="ArialMT"/>
-          <w:kern w:val="0"/>
-        </w:rPr>
-      </w:pPr>
-      <w:r>
-        <w:rPr>
-          <w:rFonts w:ascii="ArialMT" w:hAnsi="ArialMT" w:cs="ArialMT"/>
-          <w:kern w:val="0"/>
-        </w:rPr>
-        <w:t>Applicability in other contexts (Cultural etc)</w:t>
+        <w:pStyle w:val="Heading2"/>
+      </w:pPr>
+      <w:r>
+        <w:t>Fu</w:t>
+      </w:r>
+      <w:r>
+        <w:t>ture</w:t>
+      </w:r>
+      <w:r>
+        <w:t xml:space="preserve"> directions</w:t>
       </w:r>
     </w:p>
     <w:p>
       <w:pPr>
-        <w:pStyle w:val="ListParagraph"/>
-        <w:numPr>
-          <w:ilvl w:val="0"/>
-          <w:numId w:val="22"/>
-        </w:numPr>
-        <w:autoSpaceDE w:val="0"/>
-        <w:autoSpaceDN w:val="0"/>
-        <w:adjustRightInd w:val="0"/>
-        <w:spacing w:after="0" w:line="240" w:lineRule="auto"/>
-        <w:rPr>
-          <w:rFonts w:ascii="ArialMT" w:hAnsi="ArialMT" w:cs="ArialMT"/>
-          <w:kern w:val="0"/>
-        </w:rPr>
-      </w:pPr>
-      <w:r>
-        <w:rPr>
-          <w:rFonts w:ascii="ArialMT" w:hAnsi="ArialMT" w:cs="ArialMT"/>
-          <w:kern w:val="0"/>
-        </w:rPr>
-        <w:t>Empirical validation triple A</w:t>
+        <w:jc w:val="both"/>
+      </w:pPr>
+      <w:r>
+        <w:t>Measuring students</w:t>
+      </w:r>
+      <w:r>
+        <w:t>’</w:t>
+      </w:r>
+      <w:r>
+        <w:t xml:space="preserve"> sustainability competencies and their attribution to ESD interventions requires advancing beyond previous studies, which are based on limited study designs, have focused on traditional learning methods, or are limited in their relevance to measure what matters. Exploring ESD interventions in a quasi-experimental design and collecting long-term empirical data will provide a more differentiated view of the effectiveness of ESD interventions. Focusing on promising innovative learning and teaching methods could provide the evidence needed to challenge existing learning approaches, which so far have proven insufficient to address global challenges. Understanding better which sustainability competencies can make a real impact, while not instrumentalising students, will lead to more human agency. For example, measuring efficacy beliefs over time could be an interesting future direction. Consequently, the development of indicators and outcomes is more complex and relates to the researcher/educators</w:t>
+      </w:r>
+      <w:r>
+        <w:t>’</w:t>
+      </w:r>
+      <w:r>
+        <w:t xml:space="preserve"> definition of development education, as addressed earlier. This product outcome focus misses the distinctiveness of ESD, where the learning outcomes may be in the form of questioning and activism, rather than immediate or short-term goals. Continuous development of relevant indicators is necessary. Qualitative methods of ESD research could start to address these challenges by integrating different research fields, such as environmental psychology, environmental sociology, science teaching, and empirical educational sciences. Analysing sustainability competencies with a comprehensive study design will allow the development of better educational policies.</w:t>
       </w:r>
     </w:p>
     <w:p>
       <w:pPr>
-        <w:pStyle w:val="ListParagraph"/>
-        <w:numPr>
-          <w:ilvl w:val="1"/>
-          <w:numId w:val="22"/>
-        </w:numPr>
-      </w:pPr>
-      <w:r>
-        <w:rPr>
-          <w:rFonts w:ascii="Open Sans" w:hAnsi="Open Sans" w:cs="Open Sans"/>
-          <w:color w:val="333333"/>
-          <w:shd w:val="clear" w:color="auto" w:fill="FFFFFF"/>
-        </w:rPr>
-        <w:t>Therefore, the triple-A framework should be understood as a theoretical proposition that conceptually fleshes out what is already practiced, highlights previously overlooked research questions, and helps researchers make more strategic decisions in the study of efficacy beliefs.</w:t>
+        <w:pStyle w:val="Heading1"/>
+      </w:pPr>
+      <w:r>
+        <w:t>Conclusion</w:t>
+      </w:r>
+      <w:r>
+        <w:t>s</w:t>
       </w:r>
     </w:p>
     <w:p>
-      <w:pPr>
-        <w:pStyle w:val="ListParagraph"/>
-        <w:numPr>
-          <w:ilvl w:val="1"/>
-          <w:numId w:val="22"/>
-        </w:numPr>
-        <w:autoSpaceDE w:val="0"/>
-        <w:autoSpaceDN w:val="0"/>
-        <w:adjustRightInd w:val="0"/>
-        <w:spacing w:after="0" w:line="240" w:lineRule="auto"/>
-        <w:rPr>
-          <w:rFonts w:ascii="ArialMT" w:hAnsi="ArialMT" w:cs="ArialMT"/>
-          <w:kern w:val="0"/>
-        </w:rPr>
-      </w:pPr>
-    </w:p>
-    <w:p>
-      <w:pPr>
-        <w:pStyle w:val="ListParagraph"/>
-        <w:numPr>
-          <w:ilvl w:val="0"/>
-          <w:numId w:val="22"/>
-        </w:numPr>
-        <w:autoSpaceDE w:val="0"/>
-        <w:autoSpaceDN w:val="0"/>
-        <w:adjustRightInd w:val="0"/>
-        <w:spacing w:after="0" w:line="240" w:lineRule="auto"/>
-        <w:rPr>
-          <w:rFonts w:ascii="ArialMT" w:hAnsi="ArialMT" w:cs="ArialMT"/>
-          <w:kern w:val="0"/>
-        </w:rPr>
-      </w:pPr>
-      <w:r>
-        <w:rPr>
-          <w:rFonts w:ascii="ArialMT" w:hAnsi="ArialMT" w:cs="ArialMT"/>
-          <w:kern w:val="0"/>
-        </w:rPr>
-        <w:t>Data limitations and thereby also statistical methods</w:t>
-      </w:r>
-    </w:p>
-    <w:p>
-      <w:pPr>
-        <w:pStyle w:val="ListParagraph"/>
-        <w:numPr>
-          <w:ilvl w:val="0"/>
-          <w:numId w:val="22"/>
-        </w:numPr>
-        <w:autoSpaceDE w:val="0"/>
-        <w:autoSpaceDN w:val="0"/>
-        <w:adjustRightInd w:val="0"/>
-        <w:spacing w:after="0" w:line="240" w:lineRule="auto"/>
-        <w:rPr>
-          <w:rFonts w:ascii="ArialMT" w:hAnsi="ArialMT" w:cs="ArialMT"/>
-          <w:kern w:val="0"/>
-        </w:rPr>
-      </w:pPr>
-      <w:r>
-        <w:rPr>
-          <w:rFonts w:ascii="ArialMT" w:hAnsi="ArialMT" w:cs="ArialMT"/>
-          <w:kern w:val="0"/>
-        </w:rPr>
-        <w:t>Generalisability due to only one school</w:t>
-      </w:r>
-    </w:p>
-    <w:p>
-      <w:pPr>
-        <w:pStyle w:val="ListParagraph"/>
-        <w:numPr>
-          <w:ilvl w:val="0"/>
-          <w:numId w:val="22"/>
-        </w:numPr>
-        <w:autoSpaceDE w:val="0"/>
-        <w:autoSpaceDN w:val="0"/>
-        <w:adjustRightInd w:val="0"/>
-        <w:spacing w:after="0" w:line="240" w:lineRule="auto"/>
-        <w:rPr>
-          <w:rFonts w:ascii="ArialMT" w:hAnsi="ArialMT" w:cs="ArialMT"/>
-          <w:kern w:val="0"/>
-        </w:rPr>
-      </w:pPr>
-      <w:r>
-        <w:rPr>
-          <w:rFonts w:ascii="ArialMT" w:hAnsi="ArialMT" w:cs="ArialMT"/>
-          <w:kern w:val="0"/>
-        </w:rPr>
-        <w:t>Measurement over time</w:t>
-      </w:r>
-    </w:p>
-    <w:p>
-      <w:pPr>
-        <w:pStyle w:val="ListParagraph"/>
-        <w:numPr>
-          <w:ilvl w:val="0"/>
-          <w:numId w:val="22"/>
-        </w:numPr>
-        <w:autoSpaceDE w:val="0"/>
-        <w:autoSpaceDN w:val="0"/>
-        <w:adjustRightInd w:val="0"/>
-        <w:spacing w:after="0" w:line="240" w:lineRule="auto"/>
-        <w:rPr>
-          <w:rFonts w:ascii="ArialMT" w:hAnsi="ArialMT" w:cs="ArialMT"/>
-          <w:kern w:val="0"/>
-        </w:rPr>
-      </w:pPr>
-      <w:r>
-        <w:rPr>
-          <w:rFonts w:ascii="ArialMT" w:hAnsi="ArialMT" w:cs="ArialMT"/>
-          <w:kern w:val="0"/>
-        </w:rPr>
-        <w:t>Instrument mit fragen</w:t>
-      </w:r>
-    </w:p>
-    <w:p>
-      <w:pPr>
-        <w:pStyle w:val="ListParagraph"/>
-        <w:numPr>
-          <w:ilvl w:val="0"/>
-          <w:numId w:val="22"/>
-        </w:numPr>
-        <w:autoSpaceDE w:val="0"/>
-        <w:autoSpaceDN w:val="0"/>
-        <w:adjustRightInd w:val="0"/>
-        <w:spacing w:after="0" w:line="240" w:lineRule="auto"/>
-        <w:rPr>
-          <w:rFonts w:ascii="ArialMT" w:hAnsi="ArialMT" w:cs="ArialMT"/>
-          <w:kern w:val="0"/>
-        </w:rPr>
-      </w:pPr>
-      <w:r>
-        <w:rPr>
-          <w:rFonts w:ascii="ArialMT" w:hAnsi="ArialMT" w:cs="ArialMT"/>
-          <w:kern w:val="0"/>
-        </w:rPr>
-        <w:t>Limited effect size possible because data limits</w:t>
-      </w:r>
-    </w:p>
-    <w:p>
-      <w:pPr>
-        <w:autoSpaceDE w:val="0"/>
-        <w:autoSpaceDN w:val="0"/>
-        <w:adjustRightInd w:val="0"/>
-        <w:spacing w:after="0" w:line="240" w:lineRule="auto"/>
-        <w:rPr>
-          <w:rFonts w:ascii="ArialMT" w:hAnsi="ArialMT" w:cs="ArialMT"/>
-          <w:kern w:val="0"/>
-        </w:rPr>
-      </w:pPr>
-    </w:p>
-    <w:p>
-      <w:pPr>
-        <w:autoSpaceDE w:val="0"/>
-        <w:autoSpaceDN w:val="0"/>
-        <w:adjustRightInd w:val="0"/>
-        <w:spacing w:after="0" w:line="240" w:lineRule="auto"/>
-      </w:pPr>
-    </w:p>
-    <w:p>
-      <w:pPr>
-        <w:pStyle w:val="Heading2"/>
-      </w:pPr>
-      <w:r>
-        <w:t>Fu</w:t>
-      </w:r>
-      <w:r>
-        <w:t>ture</w:t>
-      </w:r>
-      <w:r>
-        <w:t xml:space="preserve"> directions</w:t>
-      </w:r>
-    </w:p>
-    <w:p>
-      <w:r>
-        <w:t>Check articles EWM</w:t>
-      </w:r>
-    </w:p>
-    <w:p>
-      <w:pPr>
-        <w:pStyle w:val="ListParagraph"/>
-        <w:numPr>
-          <w:ilvl w:val="0"/>
-          <w:numId w:val="6"/>
-        </w:numPr>
-      </w:pPr>
-      <w:r>
-        <w:t>the dominant form of assessment of impact from the educational intervention utilised quantitative measures, such as a pre/post survey or questionnaire, essentially reflecting a positivist epistemology.</w:t>
-      </w:r>
-    </w:p>
-    <w:p>
-      <w:pPr>
-        <w:pStyle w:val="ListParagraph"/>
-        <w:numPr>
-          <w:ilvl w:val="0"/>
-          <w:numId w:val="6"/>
-        </w:numPr>
-      </w:pPr>
-      <w:r>
-        <w:t>are forms of assessment employed relevant and appropriate? (epistemologically)</w:t>
-      </w:r>
-    </w:p>
-    <w:p>
-      <w:pPr>
-        <w:pStyle w:val="ListParagraph"/>
-        <w:numPr>
-          <w:ilvl w:val="0"/>
-          <w:numId w:val="6"/>
-        </w:numPr>
-      </w:pPr>
-      <w:r>
-        <w:t>A performance measurement approach to project management insists on the inclusion and development of indicators of expected change, assessment of baseline, stated targets and validation tools to provide evidence of change. This results-orientated approach emphasises efficiency and accountability in public spending, with clearly defined outputs, and results demonstrating value for money. (Oflaherty, Liddy, 2018)</w:t>
-      </w:r>
-    </w:p>
-    <w:p>
-      <w:pPr>
-        <w:pStyle w:val="ListParagraph"/>
-        <w:numPr>
-          <w:ilvl w:val="0"/>
-          <w:numId w:val="6"/>
-        </w:numPr>
-      </w:pPr>
-      <w:r>
-        <w:t>Consequently the development of indicators and outcomes is more complex and relates to the researcher/educators</w:t>
+      <w:r>
+        <w:t>My analysis revealed complex relationships of students</w:t>
       </w:r>
       <w:r>
         <w:t>’</w:t>
       </w:r>
       <w:r>
-        <w:t xml:space="preserve"> definition of development education, as addressed earlier. This product outcome focus misses the distinctiveness of DE/ESD/GCED, where the learning outcomes may be in the form of questioning and activism, rather than immediate or short-term goals.</w:t>
-      </w:r>
-    </w:p>
-    <w:p>
-      <w:pPr>
-        <w:pStyle w:val="ListParagraph"/>
-        <w:numPr>
-          <w:ilvl w:val="0"/>
-          <w:numId w:val="6"/>
-        </w:numPr>
-      </w:pPr>
-      <w:r>
-        <w:t>More innovative ESD interventions</w:t>
+        <w:t xml:space="preserve"> sustainability competencies and innovate ESD interventions with </w:t>
+      </w:r>
+      <w:r>
+        <w:t xml:space="preserve">the </w:t>
       </w:r>
     </w:p>
     <w:p/>
     <w:p>
       <w:pPr>
         <w:rPr>
-          <w:rFonts w:ascii="Arial" w:hAnsi="Arial" w:cs="Arial"/>
-          <w:color w:val="222222"/>
-          <w:sz w:val="21"/>
-          <w:szCs w:val="21"/>
-          <w:shd w:val="clear" w:color="auto" w:fill="FFFFFF"/>
-        </w:rPr>
-      </w:pPr>
-      <w:r>
-        <w:rPr>
-          <w:rFonts w:ascii="Arial" w:hAnsi="Arial" w:cs="Arial"/>
-          <w:color w:val="222222"/>
-          <w:sz w:val="21"/>
-          <w:szCs w:val="21"/>
-          <w:shd w:val="clear" w:color="auto" w:fill="FFFFFF"/>
-        </w:rPr>
-        <w:t>On a policy level, the development of further indicators (see for example [</w:t>
-      </w:r>
-      <w:hyperlink r:id="rId11" w:anchor="B114-sustainability-11-01717" w:history="1">
-        <w:r>
-          <w:rPr>
-            <w:rStyle w:val="Hyperlink"/>
-            <w:rFonts w:ascii="Arial" w:eastAsiaTheme="majorEastAsia" w:hAnsi="Arial" w:cs="Arial"/>
-            <w:b/>
-            <w:bCs/>
-            <w:color w:val="4F5671"/>
-            <w:sz w:val="21"/>
-            <w:szCs w:val="21"/>
-            <w:shd w:val="clear" w:color="auto" w:fill="FFFFFF"/>
-          </w:rPr>
-          <w:t>114</w:t>
-        </w:r>
-      </w:hyperlink>
-      <w:r>
-        <w:rPr>
-          <w:rFonts w:ascii="Arial" w:hAnsi="Arial" w:cs="Arial"/>
-          <w:color w:val="222222"/>
-          <w:sz w:val="21"/>
-          <w:szCs w:val="21"/>
-          <w:shd w:val="clear" w:color="auto" w:fill="FFFFFF"/>
-        </w:rPr>
-        <w:t>,</w:t>
-      </w:r>
-      <w:hyperlink r:id="rId12" w:anchor="B115-sustainability-11-01717" w:history="1">
-        <w:r>
-          <w:rPr>
-            <w:rStyle w:val="Hyperlink"/>
-            <w:rFonts w:ascii="Arial" w:eastAsiaTheme="majorEastAsia" w:hAnsi="Arial" w:cs="Arial"/>
-            <w:b/>
-            <w:bCs/>
-            <w:color w:val="4F5671"/>
-            <w:sz w:val="21"/>
-            <w:szCs w:val="21"/>
-            <w:shd w:val="clear" w:color="auto" w:fill="FFFFFF"/>
-          </w:rPr>
-          <w:t>115</w:t>
-        </w:r>
-      </w:hyperlink>
-      <w:r>
-        <w:rPr>
-          <w:rFonts w:ascii="Arial" w:hAnsi="Arial" w:cs="Arial"/>
-          <w:color w:val="222222"/>
-          <w:sz w:val="21"/>
-          <w:szCs w:val="21"/>
-          <w:shd w:val="clear" w:color="auto" w:fill="FFFFFF"/>
-        </w:rPr>
-        <w:t>]), or the evaluation of ESD programs (see for example [</w:t>
-      </w:r>
-      <w:hyperlink r:id="rId13" w:anchor="B13-sustainability-11-01717" w:history="1">
-        <w:r>
-          <w:rPr>
-            <w:rStyle w:val="Hyperlink"/>
-            <w:rFonts w:ascii="Arial" w:eastAsiaTheme="majorEastAsia" w:hAnsi="Arial" w:cs="Arial"/>
-            <w:b/>
-            <w:bCs/>
-            <w:color w:val="4F5671"/>
-            <w:sz w:val="21"/>
-            <w:szCs w:val="21"/>
-            <w:shd w:val="clear" w:color="auto" w:fill="FFFFFF"/>
-          </w:rPr>
-          <w:t>13</w:t>
-        </w:r>
-      </w:hyperlink>
-      <w:r>
-        <w:rPr>
-          <w:rFonts w:ascii="Arial" w:hAnsi="Arial" w:cs="Arial"/>
-          <w:color w:val="222222"/>
-          <w:sz w:val="21"/>
-          <w:szCs w:val="21"/>
-          <w:shd w:val="clear" w:color="auto" w:fill="FFFFFF"/>
-        </w:rPr>
-        <w:t>,</w:t>
-      </w:r>
-      <w:hyperlink r:id="rId14" w:anchor="B116-sustainability-11-01717" w:history="1">
-        <w:r>
-          <w:rPr>
-            <w:rStyle w:val="Hyperlink"/>
-            <w:rFonts w:ascii="Arial" w:eastAsiaTheme="majorEastAsia" w:hAnsi="Arial" w:cs="Arial"/>
-            <w:b/>
-            <w:bCs/>
-            <w:color w:val="4F5671"/>
-            <w:sz w:val="21"/>
-            <w:szCs w:val="21"/>
-            <w:shd w:val="clear" w:color="auto" w:fill="FFFFFF"/>
-          </w:rPr>
-          <w:t>116</w:t>
-        </w:r>
-      </w:hyperlink>
-      <w:r>
-        <w:rPr>
-          <w:rFonts w:ascii="Arial" w:hAnsi="Arial" w:cs="Arial"/>
-          <w:color w:val="222222"/>
-          <w:sz w:val="21"/>
-          <w:szCs w:val="21"/>
-          <w:shd w:val="clear" w:color="auto" w:fill="FFFFFF"/>
-        </w:rPr>
-        <w:t>]), seem like helpful supplements to foster future steps and crucial insights in the implementation process of programs that aim to promote learner competencies to build a sustainable future.</w:t>
-      </w:r>
+          <w:i/>
+          <w:iCs/>
+        </w:rPr>
+      </w:pPr>
     </w:p>
     <w:p>
       <w:pPr>
         <w:rPr>
-          <w:rFonts w:ascii="Arial" w:hAnsi="Arial" w:cs="Arial"/>
-          <w:color w:val="222222"/>
-          <w:sz w:val="21"/>
-          <w:szCs w:val="21"/>
-          <w:shd w:val="clear" w:color="auto" w:fill="FFFFFF"/>
-        </w:rPr>
-      </w:pPr>
-    </w:p>
-    <w:p>
-      <w:pPr>
-        <w:rPr>
-          <w:rFonts w:ascii="Arial" w:hAnsi="Arial" w:cs="Arial"/>
-          <w:color w:val="222222"/>
-          <w:sz w:val="21"/>
-          <w:szCs w:val="21"/>
-          <w:shd w:val="clear" w:color="auto" w:fill="FFFFFF"/>
-        </w:rPr>
-      </w:pPr>
-      <w:r>
-        <w:rPr>
-          <w:rFonts w:ascii="Arial" w:hAnsi="Arial" w:cs="Arial"/>
-          <w:color w:val="222222"/>
-          <w:sz w:val="21"/>
-          <w:szCs w:val="21"/>
-          <w:shd w:val="clear" w:color="auto" w:fill="FFFFFF"/>
-        </w:rPr>
-        <w:t>Measuring self-efficacy beliefs over time?</w:t>
-      </w:r>
-    </w:p>
-    <w:p>
-      <w:r>
-        <w:t xml:space="preserve">FURTHER DIRECTIONS? Qualitative methods of ESD research could start to address these challenges, by also integrating different research fields, such as </w:t>
-      </w:r>
-      <w:r>
-        <w:rPr>
-          <w:rFonts w:ascii="Arial" w:hAnsi="Arial" w:cs="Arial"/>
-          <w:color w:val="222222"/>
-          <w:sz w:val="20"/>
-          <w:szCs w:val="20"/>
-          <w:shd w:val="clear" w:color="auto" w:fill="FFFFFF"/>
-        </w:rPr>
-        <w:t>environmental psychology, environmental sociology, science teaching, and empirical educational sciences</w:t>
-      </w:r>
-    </w:p>
-    <w:p>
-      <w:pPr>
-        <w:rPr>
-          <w:rFonts w:ascii="Arial" w:hAnsi="Arial" w:cs="Arial"/>
-          <w:color w:val="222222"/>
-          <w:sz w:val="21"/>
-          <w:szCs w:val="21"/>
-          <w:shd w:val="clear" w:color="auto" w:fill="FFFFFF"/>
-        </w:rPr>
-      </w:pPr>
-    </w:p>
-    <w:p>
-      <w:pPr>
-        <w:rPr>
-          <w:rFonts w:ascii="Arial" w:hAnsi="Arial" w:cs="Arial"/>
-          <w:color w:val="222222"/>
-          <w:sz w:val="21"/>
-          <w:szCs w:val="21"/>
-          <w:shd w:val="clear" w:color="auto" w:fill="FFFFFF"/>
-        </w:rPr>
-      </w:pPr>
-    </w:p>
-    <w:p>
-      <w:pPr>
-        <w:pStyle w:val="Heading1"/>
-      </w:pPr>
-      <w:r>
-        <w:t>Conclusion</w:t>
-      </w:r>
-    </w:p>
-    <w:p>
-      <w:pPr>
-        <w:rPr>
           <w:i/>
           <w:iCs/>
         </w:rPr>
@@ -3196,7 +2832,7 @@
           <w:i/>
           <w:iCs/>
         </w:rPr>
-        <w:t xml:space="preserve">based recommendations for the further development of ESD research and the implementation of ESD in </w:t>
+        <w:t xml:space="preserve">based recommendations for the further development of ESD research and the implementation of ESD in school practice can be formulated. Through the possibilities of measurement presented and the data </w:t>
       </w:r>
       <w:r>
         <w:rPr>
@@ -3204,7 +2840,7 @@
           <w:iCs/>
         </w:rPr>
         <w:lastRenderedPageBreak/>
-        <w:t>school practice can be formulated. Through the possibilities of measurement presented and the data already generated, further insights into the successful implementation of ESD in schools and the associated conditions for success can be gained.</w:t>
+        <w:t>already generated, further insights into the successful implementation of ESD in schools and the associated conditions for success can be gained.</w:t>
       </w:r>
     </w:p>
     <w:p>
@@ -3224,8 +2860,114 @@
         <w:rPr>
           <w:lang w:val="de-DE"/>
         </w:rPr>
-        <w:t>Need for closer collaboration between practicioners, interdisciplinary research and society</w:t>
-      </w:r>
+        <w:t xml:space="preserve">Need </w:t>
+      </w:r>
+      <w:proofErr w:type="spellStart"/>
+      <w:r>
+        <w:rPr>
+          <w:lang w:val="de-DE"/>
+        </w:rPr>
+        <w:t>for</w:t>
+      </w:r>
+      <w:proofErr w:type="spellEnd"/>
+      <w:r>
+        <w:rPr>
+          <w:lang w:val="de-DE"/>
+        </w:rPr>
+        <w:t xml:space="preserve"> </w:t>
+      </w:r>
+      <w:proofErr w:type="spellStart"/>
+      <w:r>
+        <w:rPr>
+          <w:lang w:val="de-DE"/>
+        </w:rPr>
+        <w:t>closer</w:t>
+      </w:r>
+      <w:proofErr w:type="spellEnd"/>
+      <w:r>
+        <w:rPr>
+          <w:lang w:val="de-DE"/>
+        </w:rPr>
+        <w:t xml:space="preserve"> </w:t>
+      </w:r>
+      <w:proofErr w:type="spellStart"/>
+      <w:r>
+        <w:rPr>
+          <w:lang w:val="de-DE"/>
+        </w:rPr>
+        <w:t>collaboration</w:t>
+      </w:r>
+      <w:proofErr w:type="spellEnd"/>
+      <w:r>
+        <w:rPr>
+          <w:lang w:val="de-DE"/>
+        </w:rPr>
+        <w:t xml:space="preserve"> </w:t>
+      </w:r>
+      <w:proofErr w:type="spellStart"/>
+      <w:r>
+        <w:rPr>
+          <w:lang w:val="de-DE"/>
+        </w:rPr>
+        <w:t>between</w:t>
+      </w:r>
+      <w:proofErr w:type="spellEnd"/>
+      <w:r>
+        <w:rPr>
+          <w:lang w:val="de-DE"/>
+        </w:rPr>
+        <w:t xml:space="preserve"> </w:t>
+      </w:r>
+      <w:proofErr w:type="spellStart"/>
+      <w:r>
+        <w:rPr>
+          <w:lang w:val="de-DE"/>
+        </w:rPr>
+        <w:t>practicioners</w:t>
+      </w:r>
+      <w:proofErr w:type="spellEnd"/>
+      <w:r>
+        <w:rPr>
+          <w:lang w:val="de-DE"/>
+        </w:rPr>
+        <w:t xml:space="preserve">, </w:t>
+      </w:r>
+      <w:proofErr w:type="spellStart"/>
+      <w:r>
+        <w:rPr>
+          <w:lang w:val="de-DE"/>
+        </w:rPr>
+        <w:t>interdisciplinary</w:t>
+      </w:r>
+      <w:proofErr w:type="spellEnd"/>
+      <w:r>
+        <w:rPr>
+          <w:lang w:val="de-DE"/>
+        </w:rPr>
+        <w:t xml:space="preserve"> </w:t>
+      </w:r>
+      <w:proofErr w:type="spellStart"/>
+      <w:r>
+        <w:rPr>
+          <w:lang w:val="de-DE"/>
+        </w:rPr>
+        <w:t>research</w:t>
+      </w:r>
+      <w:proofErr w:type="spellEnd"/>
+      <w:r>
+        <w:rPr>
+          <w:lang w:val="de-DE"/>
+        </w:rPr>
+        <w:t xml:space="preserve"> and </w:t>
+      </w:r>
+      <w:proofErr w:type="spellStart"/>
+      <w:r>
+        <w:rPr>
+          <w:lang w:val="de-DE"/>
+        </w:rPr>
+        <w:t>society</w:t>
+      </w:r>
+      <w:proofErr w:type="spellEnd"/>
     </w:p>
     <w:p>
       <w:pPr>
@@ -3240,12 +2982,98 @@
           <w:lang w:val="de-DE"/>
         </w:rPr>
       </w:pPr>
+      <w:proofErr w:type="spellStart"/>
       <w:r>
         <w:rPr>
           <w:lang w:val="de-DE"/>
         </w:rPr>
-        <w:t>Achieving SDGs cannot remain at normative, vague statements/ target formulations</w:t>
-      </w:r>
+        <w:t>Achieving</w:t>
+      </w:r>
+      <w:proofErr w:type="spellEnd"/>
+      <w:r>
+        <w:rPr>
+          <w:lang w:val="de-DE"/>
+        </w:rPr>
+        <w:t xml:space="preserve"> SDGs </w:t>
+      </w:r>
+      <w:proofErr w:type="spellStart"/>
+      <w:r>
+        <w:rPr>
+          <w:lang w:val="de-DE"/>
+        </w:rPr>
+        <w:t>cannot</w:t>
+      </w:r>
+      <w:proofErr w:type="spellEnd"/>
+      <w:r>
+        <w:rPr>
+          <w:lang w:val="de-DE"/>
+        </w:rPr>
+        <w:t xml:space="preserve"> </w:t>
+      </w:r>
+      <w:proofErr w:type="spellStart"/>
+      <w:r>
+        <w:rPr>
+          <w:lang w:val="de-DE"/>
+        </w:rPr>
+        <w:t>remain</w:t>
+      </w:r>
+      <w:proofErr w:type="spellEnd"/>
+      <w:r>
+        <w:rPr>
+          <w:lang w:val="de-DE"/>
+        </w:rPr>
+        <w:t xml:space="preserve"> at normative, </w:t>
+      </w:r>
+      <w:proofErr w:type="spellStart"/>
+      <w:r>
+        <w:rPr>
+          <w:lang w:val="de-DE"/>
+        </w:rPr>
+        <w:t>vague</w:t>
+      </w:r>
+      <w:proofErr w:type="spellEnd"/>
+      <w:r>
+        <w:rPr>
+          <w:lang w:val="de-DE"/>
+        </w:rPr>
+        <w:t xml:space="preserve"> </w:t>
+      </w:r>
+      <w:proofErr w:type="spellStart"/>
+      <w:r>
+        <w:rPr>
+          <w:lang w:val="de-DE"/>
+        </w:rPr>
+        <w:t>statements</w:t>
+      </w:r>
+      <w:proofErr w:type="spellEnd"/>
+      <w:r>
+        <w:rPr>
+          <w:lang w:val="de-DE"/>
+        </w:rPr>
+        <w:t xml:space="preserve">/ </w:t>
+      </w:r>
+      <w:proofErr w:type="spellStart"/>
+      <w:r>
+        <w:rPr>
+          <w:lang w:val="de-DE"/>
+        </w:rPr>
+        <w:t>target</w:t>
+      </w:r>
+      <w:proofErr w:type="spellEnd"/>
+      <w:r>
+        <w:rPr>
+          <w:lang w:val="de-DE"/>
+        </w:rPr>
+        <w:t xml:space="preserve"> </w:t>
+      </w:r>
+      <w:proofErr w:type="spellStart"/>
+      <w:r>
+        <w:rPr>
+          <w:lang w:val="de-DE"/>
+        </w:rPr>
+        <w:t>formulations</w:t>
+      </w:r>
+      <w:proofErr w:type="spellEnd"/>
     </w:p>
     <w:p>
       <w:pPr>
@@ -3260,12 +3088,56 @@
           <w:lang w:val="de-DE"/>
         </w:rPr>
       </w:pPr>
+      <w:proofErr w:type="spellStart"/>
       <w:r>
         <w:rPr>
           <w:lang w:val="de-DE"/>
         </w:rPr>
-        <w:t>Ideally stimulate benchmarking processes</w:t>
-      </w:r>
+        <w:t>Ideally</w:t>
+      </w:r>
+      <w:proofErr w:type="spellEnd"/>
+      <w:r>
+        <w:rPr>
+          <w:lang w:val="de-DE"/>
+        </w:rPr>
+        <w:t xml:space="preserve"> </w:t>
+      </w:r>
+      <w:proofErr w:type="spellStart"/>
+      <w:r>
+        <w:rPr>
+          <w:lang w:val="de-DE"/>
+        </w:rPr>
+        <w:t>stimulate</w:t>
+      </w:r>
+      <w:proofErr w:type="spellEnd"/>
+      <w:r>
+        <w:rPr>
+          <w:lang w:val="de-DE"/>
+        </w:rPr>
+        <w:t xml:space="preserve"> </w:t>
+      </w:r>
+      <w:proofErr w:type="spellStart"/>
+      <w:r>
+        <w:rPr>
+          <w:lang w:val="de-DE"/>
+        </w:rPr>
+        <w:t>benchmarking</w:t>
+      </w:r>
+      <w:proofErr w:type="spellEnd"/>
+      <w:r>
+        <w:rPr>
+          <w:lang w:val="de-DE"/>
+        </w:rPr>
+        <w:t xml:space="preserve"> </w:t>
+      </w:r>
+      <w:proofErr w:type="spellStart"/>
+      <w:r>
+        <w:rPr>
+          <w:lang w:val="de-DE"/>
+        </w:rPr>
+        <w:t>processes</w:t>
+      </w:r>
+      <w:proofErr w:type="spellEnd"/>
     </w:p>
     <w:p>
       <w:pPr>
@@ -3284,8 +3156,72 @@
         <w:rPr>
           <w:lang w:val="de-DE"/>
         </w:rPr>
-        <w:t>International monitoring system for ESD implementation efforts</w:t>
-      </w:r>
+        <w:t xml:space="preserve">International </w:t>
+      </w:r>
+      <w:proofErr w:type="spellStart"/>
+      <w:r>
+        <w:rPr>
+          <w:lang w:val="de-DE"/>
+        </w:rPr>
+        <w:t>monitoring</w:t>
+      </w:r>
+      <w:proofErr w:type="spellEnd"/>
+      <w:r>
+        <w:rPr>
+          <w:lang w:val="de-DE"/>
+        </w:rPr>
+        <w:t xml:space="preserve"> </w:t>
+      </w:r>
+      <w:proofErr w:type="spellStart"/>
+      <w:r>
+        <w:rPr>
+          <w:lang w:val="de-DE"/>
+        </w:rPr>
+        <w:t>system</w:t>
+      </w:r>
+      <w:proofErr w:type="spellEnd"/>
+      <w:r>
+        <w:rPr>
+          <w:lang w:val="de-DE"/>
+        </w:rPr>
+        <w:t xml:space="preserve"> </w:t>
+      </w:r>
+      <w:proofErr w:type="spellStart"/>
+      <w:r>
+        <w:rPr>
+          <w:lang w:val="de-DE"/>
+        </w:rPr>
+        <w:t>for</w:t>
+      </w:r>
+      <w:proofErr w:type="spellEnd"/>
+      <w:r>
+        <w:rPr>
+          <w:lang w:val="de-DE"/>
+        </w:rPr>
+        <w:t xml:space="preserve"> ESD </w:t>
+      </w:r>
+      <w:proofErr w:type="spellStart"/>
+      <w:r>
+        <w:rPr>
+          <w:lang w:val="de-DE"/>
+        </w:rPr>
+        <w:t>implementation</w:t>
+      </w:r>
+      <w:proofErr w:type="spellEnd"/>
+      <w:r>
+        <w:rPr>
+          <w:lang w:val="de-DE"/>
+        </w:rPr>
+        <w:t xml:space="preserve"> </w:t>
+      </w:r>
+      <w:proofErr w:type="spellStart"/>
+      <w:r>
+        <w:rPr>
+          <w:lang w:val="de-DE"/>
+        </w:rPr>
+        <w:t>efforts</w:t>
+      </w:r>
+      <w:proofErr w:type="spellEnd"/>
     </w:p>
     <w:p>
       <w:r>
@@ -3294,12 +3230,12 @@
     </w:p>
     <w:p/>
     <w:sectPr>
-      <w:headerReference w:type="even" r:id="rId15"/>
-      <w:headerReference w:type="default" r:id="rId16"/>
-      <w:footerReference w:type="even" r:id="rId17"/>
-      <w:footerReference w:type="default" r:id="rId18"/>
-      <w:headerReference w:type="first" r:id="rId19"/>
-      <w:footerReference w:type="first" r:id="rId20"/>
+      <w:headerReference w:type="even" r:id="rId11"/>
+      <w:headerReference w:type="default" r:id="rId12"/>
+      <w:footerReference w:type="even" r:id="rId13"/>
+      <w:footerReference w:type="default" r:id="rId14"/>
+      <w:headerReference w:type="first" r:id="rId15"/>
+      <w:footerReference w:type="first" r:id="rId16"/>
       <w:pgSz w:w="11906" w:h="16838"/>
       <w:pgMar w:top="1440" w:right="1440" w:bottom="1440" w:left="1440" w:header="708" w:footer="708" w:gutter="0"/>
       <w:cols w:space="708"/>

</xml_diff>

<commit_message>
Dani puhsed remaining stuff
</commit_message>
<xml_diff>
--- a/documents/DaniGargya_MA_discussion_jul24.docx
+++ b/documents/DaniGargya_MA_discussion_jul24.docx
@@ -115,70 +115,49 @@
           <w:sz w:val="24"/>
           <w:szCs w:val="24"/>
         </w:rPr>
-        <w:t xml:space="preserve">in line with my predictions, I demonstrated that the </w:t>
-      </w:r>
-      <w:r>
-        <w:rPr>
-          <w:sz w:val="24"/>
-          <w:szCs w:val="24"/>
-        </w:rPr>
-        <w:t>involved group</w:t>
-      </w:r>
-      <w:r>
-        <w:rPr>
-          <w:sz w:val="24"/>
-          <w:szCs w:val="24"/>
-        </w:rPr>
-        <w:t xml:space="preserve"> (n= 7) </w:t>
-      </w:r>
-      <w:r>
-        <w:rPr>
-          <w:sz w:val="24"/>
-          <w:szCs w:val="24"/>
-        </w:rPr>
-        <w:t>reported</w:t>
-      </w:r>
-      <w:r>
-        <w:rPr>
-          <w:sz w:val="24"/>
-          <w:szCs w:val="24"/>
-        </w:rPr>
-        <w:t xml:space="preserve"> overall higher</w:t>
-      </w:r>
-      <w:r>
-        <w:rPr>
-          <w:sz w:val="24"/>
-          <w:szCs w:val="24"/>
-        </w:rPr>
-        <w:t xml:space="preserve"> sustainability attitude and sustainability behaviour, than the control group, </w:t>
-      </w:r>
-      <w:r>
-        <w:rPr>
-          <w:sz w:val="24"/>
-          <w:szCs w:val="24"/>
-        </w:rPr>
-        <w:t xml:space="preserve">one year after the intervention (Figure XX), </w:t>
-      </w:r>
-      <w:r>
-        <w:rPr>
-          <w:sz w:val="24"/>
-          <w:szCs w:val="24"/>
-        </w:rPr>
-        <w:t xml:space="preserve">indicating </w:t>
-      </w:r>
-      <w:r>
-        <w:rPr>
-          <w:sz w:val="24"/>
-          <w:szCs w:val="24"/>
-        </w:rPr>
-        <w:t>positive effect</w:t>
-      </w:r>
-      <w:r>
-        <w:rPr>
-          <w:sz w:val="24"/>
-          <w:szCs w:val="24"/>
-        </w:rPr>
-        <w:t>s</w:t>
+        <w:t xml:space="preserve">in line with my predictions, I demonstrated that the involved group (n= 7) reported overall higher sustainability attitude and sustainability behaviour, than the control group, one year after the intervention (Figure XX), indicating positive effects of an innovative ESD interventions on changes of sustainability competencies. </w:t>
+      </w:r>
+      <w:r>
+        <w:rPr>
+          <w:sz w:val="24"/>
+          <w:szCs w:val="24"/>
+        </w:rPr>
+        <w:t>Yet, differences between the groups, were already present at the start of the intervention</w:t>
+      </w:r>
+      <w:r>
+        <w:rPr>
+          <w:sz w:val="24"/>
+          <w:szCs w:val="24"/>
+        </w:rPr>
+        <w:t xml:space="preserve"> (Figure XX)</w:t>
+      </w:r>
+      <w:r>
+        <w:rPr>
+          <w:sz w:val="24"/>
+          <w:szCs w:val="24"/>
+        </w:rPr>
+        <w:t xml:space="preserve">. </w:t>
+      </w:r>
+      <w:r>
+        <w:rPr>
+          <w:sz w:val="24"/>
+          <w:szCs w:val="24"/>
+        </w:rPr>
+        <w:t xml:space="preserve">This highlights the importance of long-term empirical data collection when analysing the effects of ESD interventions. </w:t>
+      </w:r>
+      <w:r>
+        <w:rPr>
+          <w:sz w:val="24"/>
+          <w:szCs w:val="24"/>
+        </w:rPr>
+        <w:t>Careful considerations in terms of the generality of the results should be made, due to the very low sample size</w:t>
+      </w:r>
+      <w:r>
+        <w:rPr>
+          <w:sz w:val="24"/>
+          <w:szCs w:val="24"/>
+        </w:rPr>
+        <w:t xml:space="preserve"> (n=7)</w:t>
       </w:r>
       <w:r>
         <w:rPr>
@@ -192,28 +171,182 @@
           <w:sz w:val="24"/>
           <w:szCs w:val="24"/>
         </w:rPr>
-        <w:t xml:space="preserve">an </w:t>
-      </w:r>
-      <w:r>
-        <w:rPr>
-          <w:sz w:val="24"/>
-          <w:szCs w:val="24"/>
-        </w:rPr>
-        <w:t>innovative ESD interventions on changes of sustainability competencies.</w:t>
-      </w:r>
-      <w:r>
-        <w:rPr>
-          <w:sz w:val="24"/>
-          <w:szCs w:val="24"/>
-        </w:rPr>
-        <w:t xml:space="preserve"> </w:t>
-      </w:r>
-      <w:r>
-        <w:rPr>
-          <w:sz w:val="24"/>
-          <w:szCs w:val="24"/>
-        </w:rPr>
-        <w:t>Yet, differences between the groups, were already present at the start of the intervention</w:t>
+        <w:t xml:space="preserve">the </w:t>
+      </w:r>
+      <w:r>
+        <w:rPr>
+          <w:sz w:val="24"/>
+          <w:szCs w:val="24"/>
+        </w:rPr>
+        <w:t>involved students</w:t>
+      </w:r>
+      <w:r>
+        <w:rPr>
+          <w:sz w:val="24"/>
+          <w:szCs w:val="24"/>
+        </w:rPr>
+        <w:t xml:space="preserve"> at the third measurement point</w:t>
+      </w:r>
+      <w:r>
+        <w:rPr>
+          <w:sz w:val="24"/>
+          <w:szCs w:val="24"/>
+        </w:rPr>
+        <w:t xml:space="preserve">. </w:t>
+      </w:r>
+      <w:r>
+        <w:rPr>
+          <w:sz w:val="24"/>
+          <w:szCs w:val="24"/>
+        </w:rPr>
+        <w:t xml:space="preserve">I found a strong positive relationship between the </w:t>
+      </w:r>
+      <w:r>
+        <w:rPr>
+          <w:sz w:val="24"/>
+          <w:szCs w:val="24"/>
+        </w:rPr>
+        <w:t xml:space="preserve">scales of </w:t>
+      </w:r>
+      <w:r>
+        <w:rPr>
+          <w:sz w:val="24"/>
+          <w:szCs w:val="24"/>
+        </w:rPr>
+        <w:t xml:space="preserve">sustainability attitude and sustainability behaviour </w:t>
+      </w:r>
+      <w:r>
+        <w:rPr>
+          <w:sz w:val="24"/>
+          <w:szCs w:val="24"/>
+        </w:rPr>
+        <w:t xml:space="preserve">operationalised </w:t>
+      </w:r>
+      <w:r>
+        <w:rPr>
+          <w:sz w:val="24"/>
+          <w:szCs w:val="24"/>
+        </w:rPr>
+        <w:t xml:space="preserve">with the theory of planned behaviour and the </w:t>
+      </w:r>
+      <w:r>
+        <w:rPr>
+          <w:sz w:val="24"/>
+          <w:szCs w:val="24"/>
+        </w:rPr>
+        <w:t xml:space="preserve">scales operationalised with the </w:t>
+      </w:r>
+      <w:r>
+        <w:rPr>
+          <w:sz w:val="24"/>
+          <w:szCs w:val="24"/>
+        </w:rPr>
+        <w:t xml:space="preserve">construct of efficacy beliefs (Figure XX), pointing towards the </w:t>
+      </w:r>
+      <w:r>
+        <w:rPr>
+          <w:sz w:val="24"/>
+          <w:szCs w:val="24"/>
+        </w:rPr>
+        <w:t xml:space="preserve">reciprocal </w:t>
+      </w:r>
+      <w:r>
+        <w:rPr>
+          <w:sz w:val="24"/>
+          <w:szCs w:val="24"/>
+        </w:rPr>
+        <w:t xml:space="preserve">validation of both scales to capture the same latent constructs of sustainability competencies and </w:t>
+      </w:r>
+      <w:r>
+        <w:rPr>
+          <w:sz w:val="24"/>
+          <w:szCs w:val="24"/>
+        </w:rPr>
+        <w:t>an indication</w:t>
+      </w:r>
+      <w:r>
+        <w:rPr>
+          <w:sz w:val="24"/>
+          <w:szCs w:val="24"/>
+        </w:rPr>
+        <w:t xml:space="preserve"> towards validation through prediction of</w:t>
+      </w:r>
+      <w:r>
+        <w:rPr>
+          <w:sz w:val="24"/>
+          <w:szCs w:val="24"/>
+        </w:rPr>
+        <w:t> </w:t>
+      </w:r>
+      <w:r>
+        <w:rPr>
+          <w:sz w:val="24"/>
+          <w:szCs w:val="24"/>
+        </w:rPr>
+        <w:t>an impact-relevant behaviour</w:t>
+      </w:r>
+      <w:r>
+        <w:rPr>
+          <w:sz w:val="24"/>
+          <w:szCs w:val="24"/>
+        </w:rPr>
+        <w:t xml:space="preserve">. I uncovered </w:t>
+      </w:r>
+      <w:r>
+        <w:rPr>
+          <w:sz w:val="24"/>
+          <w:szCs w:val="24"/>
+        </w:rPr>
+        <w:t xml:space="preserve">no differences </w:t>
+      </w:r>
+      <w:r>
+        <w:rPr>
+          <w:sz w:val="24"/>
+          <w:szCs w:val="24"/>
+        </w:rPr>
+        <w:t xml:space="preserve">between </w:t>
+      </w:r>
+      <w:r>
+        <w:rPr>
+          <w:sz w:val="24"/>
+          <w:szCs w:val="24"/>
+        </w:rPr>
+        <w:t>personal</w:t>
+      </w:r>
+      <w:r>
+        <w:rPr>
+          <w:sz w:val="24"/>
+          <w:szCs w:val="24"/>
+        </w:rPr>
+        <w:t xml:space="preserve"> and collective efficacy beliefs </w:t>
+      </w:r>
+      <w:r>
+        <w:rPr>
+          <w:sz w:val="24"/>
+          <w:szCs w:val="24"/>
+        </w:rPr>
+        <w:t>within and between</w:t>
+      </w:r>
+      <w:r>
+        <w:rPr>
+          <w:sz w:val="24"/>
+          <w:szCs w:val="24"/>
+        </w:rPr>
+        <w:t xml:space="preserve"> the involved and the control group (Figure XX), </w:t>
+      </w:r>
+      <w:r>
+        <w:rPr>
+          <w:sz w:val="24"/>
+          <w:szCs w:val="24"/>
+        </w:rPr>
+        <w:t xml:space="preserve">highlighting the need to incorporate collective efficacy as a goal dimension in ESD intervention designs. </w:t>
+      </w:r>
+      <w:r>
+        <w:rPr>
+          <w:sz w:val="24"/>
+          <w:szCs w:val="24"/>
+        </w:rPr>
+        <w:t>In line with my predictions, I found that the involved students reported higher aim focussed self-efficacy beliefs</w:t>
       </w:r>
       <w:r>
         <w:rPr>
@@ -227,314 +360,6 @@
           <w:sz w:val="24"/>
           <w:szCs w:val="24"/>
         </w:rPr>
-        <w:t xml:space="preserve">. </w:t>
-      </w:r>
-      <w:r>
-        <w:rPr>
-          <w:sz w:val="24"/>
-          <w:szCs w:val="24"/>
-        </w:rPr>
-        <w:t xml:space="preserve">This highlights the importance of long-term empirical data collection when analysing the effects of ESD interventions. </w:t>
-      </w:r>
-      <w:r>
-        <w:rPr>
-          <w:sz w:val="24"/>
-          <w:szCs w:val="24"/>
-        </w:rPr>
-        <w:t>Careful considerations in terms of the generality of the results should be made, due to the very low sample size</w:t>
-      </w:r>
-      <w:r>
-        <w:rPr>
-          <w:sz w:val="24"/>
-          <w:szCs w:val="24"/>
-        </w:rPr>
-        <w:t xml:space="preserve"> (n=7)</w:t>
-      </w:r>
-      <w:r>
-        <w:rPr>
-          <w:sz w:val="24"/>
-          <w:szCs w:val="24"/>
-        </w:rPr>
-        <w:t xml:space="preserve"> of </w:t>
-      </w:r>
-      <w:r>
-        <w:rPr>
-          <w:sz w:val="24"/>
-          <w:szCs w:val="24"/>
-        </w:rPr>
-        <w:t xml:space="preserve">the </w:t>
-      </w:r>
-      <w:r>
-        <w:rPr>
-          <w:sz w:val="24"/>
-          <w:szCs w:val="24"/>
-        </w:rPr>
-        <w:t>involved students</w:t>
-      </w:r>
-      <w:r>
-        <w:rPr>
-          <w:sz w:val="24"/>
-          <w:szCs w:val="24"/>
-        </w:rPr>
-        <w:t xml:space="preserve"> at the third measurement point</w:t>
-      </w:r>
-      <w:r>
-        <w:rPr>
-          <w:sz w:val="24"/>
-          <w:szCs w:val="24"/>
-        </w:rPr>
-        <w:t xml:space="preserve">. </w:t>
-      </w:r>
-      <w:r>
-        <w:rPr>
-          <w:sz w:val="24"/>
-          <w:szCs w:val="24"/>
-        </w:rPr>
-        <w:t xml:space="preserve">I found a strong positive relationship between the </w:t>
-      </w:r>
-      <w:r>
-        <w:rPr>
-          <w:sz w:val="24"/>
-          <w:szCs w:val="24"/>
-        </w:rPr>
-        <w:t xml:space="preserve">scales of </w:t>
-      </w:r>
-      <w:r>
-        <w:rPr>
-          <w:sz w:val="24"/>
-          <w:szCs w:val="24"/>
-        </w:rPr>
-        <w:t xml:space="preserve">sustainability attitude and sustainability behaviour </w:t>
-      </w:r>
-      <w:r>
-        <w:rPr>
-          <w:sz w:val="24"/>
-          <w:szCs w:val="24"/>
-        </w:rPr>
-        <w:t xml:space="preserve">operationalised </w:t>
-      </w:r>
-      <w:r>
-        <w:rPr>
-          <w:sz w:val="24"/>
-          <w:szCs w:val="24"/>
-        </w:rPr>
-        <w:t xml:space="preserve">with the theory of planned behaviour and the </w:t>
-      </w:r>
-      <w:r>
-        <w:rPr>
-          <w:sz w:val="24"/>
-          <w:szCs w:val="24"/>
-        </w:rPr>
-        <w:t xml:space="preserve">scales operationalised with the </w:t>
-      </w:r>
-      <w:r>
-        <w:rPr>
-          <w:sz w:val="24"/>
-          <w:szCs w:val="24"/>
-        </w:rPr>
-        <w:t xml:space="preserve">construct of efficacy beliefs (Figure XX), pointing towards the </w:t>
-      </w:r>
-      <w:r>
-        <w:rPr>
-          <w:sz w:val="24"/>
-          <w:szCs w:val="24"/>
-        </w:rPr>
-        <w:t xml:space="preserve">reciprocal </w:t>
-      </w:r>
-      <w:r>
-        <w:rPr>
-          <w:sz w:val="24"/>
-          <w:szCs w:val="24"/>
-        </w:rPr>
-        <w:t xml:space="preserve">validation of both scales to capture the same latent constructs of sustainability competencies and </w:t>
-      </w:r>
-      <w:r>
-        <w:rPr>
-          <w:sz w:val="24"/>
-          <w:szCs w:val="24"/>
-        </w:rPr>
-        <w:t>an indication</w:t>
-      </w:r>
-      <w:r>
-        <w:rPr>
-          <w:sz w:val="24"/>
-          <w:szCs w:val="24"/>
-        </w:rPr>
-        <w:t xml:space="preserve"> towards v</w:t>
-      </w:r>
-      <w:r>
-        <w:rPr>
-          <w:sz w:val="24"/>
-          <w:szCs w:val="24"/>
-        </w:rPr>
-        <w:t xml:space="preserve">alidation </w:t>
-      </w:r>
-      <w:r>
-        <w:rPr>
-          <w:sz w:val="24"/>
-          <w:szCs w:val="24"/>
-        </w:rPr>
-        <w:t>t</w:t>
-      </w:r>
-      <w:r>
-        <w:rPr>
-          <w:sz w:val="24"/>
-          <w:szCs w:val="24"/>
-        </w:rPr>
-        <w:t xml:space="preserve">hrough </w:t>
-      </w:r>
-      <w:r>
-        <w:rPr>
-          <w:sz w:val="24"/>
-          <w:szCs w:val="24"/>
-        </w:rPr>
-        <w:t>p</w:t>
-      </w:r>
-      <w:r>
-        <w:rPr>
-          <w:sz w:val="24"/>
-          <w:szCs w:val="24"/>
-        </w:rPr>
-        <w:t>rediction of</w:t>
-      </w:r>
-      <w:r>
-        <w:rPr>
-          <w:sz w:val="24"/>
-          <w:szCs w:val="24"/>
-        </w:rPr>
-        <w:t> </w:t>
-      </w:r>
-      <w:r>
-        <w:rPr>
-          <w:sz w:val="24"/>
-          <w:szCs w:val="24"/>
-        </w:rPr>
-        <w:t>an i</w:t>
-      </w:r>
-      <w:r>
-        <w:rPr>
-          <w:sz w:val="24"/>
-          <w:szCs w:val="24"/>
-        </w:rPr>
-        <w:t>mpact-</w:t>
-      </w:r>
-      <w:r>
-        <w:rPr>
-          <w:sz w:val="24"/>
-          <w:szCs w:val="24"/>
-        </w:rPr>
-        <w:t>r</w:t>
-      </w:r>
-      <w:r>
-        <w:rPr>
-          <w:sz w:val="24"/>
-          <w:szCs w:val="24"/>
-        </w:rPr>
-        <w:t xml:space="preserve">elevant </w:t>
-      </w:r>
-      <w:r>
-        <w:rPr>
-          <w:sz w:val="24"/>
-          <w:szCs w:val="24"/>
-        </w:rPr>
-        <w:t>b</w:t>
-      </w:r>
-      <w:r>
-        <w:rPr>
-          <w:sz w:val="24"/>
-          <w:szCs w:val="24"/>
-        </w:rPr>
-        <w:t>ehavio</w:t>
-      </w:r>
-      <w:r>
-        <w:rPr>
-          <w:sz w:val="24"/>
-          <w:szCs w:val="24"/>
-        </w:rPr>
-        <w:t>u</w:t>
-      </w:r>
-      <w:r>
-        <w:rPr>
-          <w:sz w:val="24"/>
-          <w:szCs w:val="24"/>
-        </w:rPr>
-        <w:t>r</w:t>
-      </w:r>
-      <w:r>
-        <w:rPr>
-          <w:sz w:val="24"/>
-          <w:szCs w:val="24"/>
-        </w:rPr>
-        <w:t xml:space="preserve">. I uncovered </w:t>
-      </w:r>
-      <w:r>
-        <w:rPr>
-          <w:sz w:val="24"/>
-          <w:szCs w:val="24"/>
-        </w:rPr>
-        <w:t xml:space="preserve">no differences </w:t>
-      </w:r>
-      <w:r>
-        <w:rPr>
-          <w:sz w:val="24"/>
-          <w:szCs w:val="24"/>
-        </w:rPr>
-        <w:t xml:space="preserve">between </w:t>
-      </w:r>
-      <w:r>
-        <w:rPr>
-          <w:sz w:val="24"/>
-          <w:szCs w:val="24"/>
-        </w:rPr>
-        <w:t>personal</w:t>
-      </w:r>
-      <w:r>
-        <w:rPr>
-          <w:sz w:val="24"/>
-          <w:szCs w:val="24"/>
-        </w:rPr>
-        <w:t xml:space="preserve"> and collective efficacy beliefs </w:t>
-      </w:r>
-      <w:r>
-        <w:rPr>
-          <w:sz w:val="24"/>
-          <w:szCs w:val="24"/>
-        </w:rPr>
-        <w:t>within and between</w:t>
-      </w:r>
-      <w:r>
-        <w:rPr>
-          <w:sz w:val="24"/>
-          <w:szCs w:val="24"/>
-        </w:rPr>
-        <w:t xml:space="preserve"> the involved and the control group (Figure XX), </w:t>
-      </w:r>
-      <w:r>
-        <w:rPr>
-          <w:sz w:val="24"/>
-          <w:szCs w:val="24"/>
-        </w:rPr>
-        <w:t xml:space="preserve">highlighting the need to incorporate collective efficacy as a goal dimension in ESD intervention designs. </w:t>
-      </w:r>
-      <w:r>
-        <w:rPr>
-          <w:sz w:val="24"/>
-          <w:szCs w:val="24"/>
-        </w:rPr>
-        <w:t>In line with my predictions, I found that the involved students reported higher aim focussed self-efficacy beliefs</w:t>
-      </w:r>
-      <w:r>
-        <w:rPr>
-          <w:sz w:val="24"/>
-          <w:szCs w:val="24"/>
-        </w:rPr>
-        <w:t xml:space="preserve"> (Figure XX)</w:t>
-      </w:r>
-      <w:r>
-        <w:rPr>
-          <w:sz w:val="24"/>
-          <w:szCs w:val="24"/>
-        </w:rPr>
         <w:t xml:space="preserve">, indicating the </w:t>
       </w:r>
       <w:r>
@@ -591,14 +416,7 @@
           <w:sz w:val="24"/>
           <w:szCs w:val="24"/>
         </w:rPr>
-        <w:t xml:space="preserve"> conducting more statistically robust tests and </w:t>
-      </w:r>
-      <w:r>
-        <w:rPr>
-          <w:sz w:val="24"/>
-          <w:szCs w:val="24"/>
-        </w:rPr>
-        <w:t>leads to strong limitations on the generalisability of the results</w:t>
+        <w:t xml:space="preserve"> conducting more statistically robust tests and leads to strong limitations on the generalisability of the results</w:t>
       </w:r>
       <w:r>
         <w:rPr>
@@ -804,23 +622,7 @@
           <w:sz w:val="24"/>
           <w:szCs w:val="24"/>
         </w:rPr>
-        <w:t xml:space="preserve">Thinking globally, </w:t>
-      </w:r>
-      <w:r>
-        <w:rPr>
-          <w:rFonts w:ascii="Calibri" w:hAnsi="Calibri" w:cs="Calibri"/>
-          <w:sz w:val="24"/>
-          <w:szCs w:val="24"/>
-        </w:rPr>
-        <w:t>I did not research beyond the western perspective</w:t>
-      </w:r>
-      <w:r>
-        <w:rPr>
-          <w:rFonts w:ascii="Calibri" w:hAnsi="Calibri" w:cs="Calibri"/>
-          <w:sz w:val="24"/>
-          <w:szCs w:val="24"/>
-        </w:rPr>
-        <w:t>, g</w:t>
+        <w:t>Thinking globally, I did not research beyond the western perspective, g</w:t>
       </w:r>
       <w:r>
         <w:rPr>
@@ -852,31 +654,15 @@
           <w:sz w:val="24"/>
           <w:szCs w:val="24"/>
         </w:rPr>
-        <w:t>A very first step I see to try and overcome western hegemony in research is to state the own positionality and set the research in the context, which I tried to do here.</w:t>
-      </w:r>
-      <w:r>
-        <w:rPr>
-          <w:rFonts w:ascii="Calibri" w:hAnsi="Calibri" w:cs="Calibri"/>
-          <w:sz w:val="24"/>
-          <w:szCs w:val="24"/>
-        </w:rPr>
-        <w:t xml:space="preserve"> Besides the limited empirical and theoretical base of this study on western literature, this study is also only based on one school in Freiburg, questioning the generalisability of the findings heavily. </w:t>
-      </w:r>
-      <w:r>
-        <w:rPr>
-          <w:rFonts w:ascii="Calibri" w:hAnsi="Calibri" w:cs="Calibri"/>
-          <w:sz w:val="24"/>
-          <w:szCs w:val="24"/>
-        </w:rPr>
-        <w:t xml:space="preserve">To allow for long-term data collection, I used a scale developed for a master thesis by Pauli (2023) operationalised through the theory of planned behaviour to capture sustainability attitudes and sustainability behaviour. Although Pauli, tried to partly adjust the scales to students, </w:t>
-      </w:r>
-      <w:r>
-        <w:rPr>
-          <w:rFonts w:ascii="Calibri" w:hAnsi="Calibri" w:cs="Calibri"/>
-          <w:sz w:val="24"/>
-          <w:szCs w:val="24"/>
-        </w:rPr>
-        <w:t xml:space="preserve">I would argue that they </w:t>
+        <w:t xml:space="preserve">A very first step I see to try and overcome western hegemony in research is to state the own positionality and set the research in the context, which I tried to do here. Besides the limited empirical and theoretical base of this study on western literature, this study is also only based on one school in Freiburg, questioning the generalisability of the findings heavily. </w:t>
+      </w:r>
+      <w:r>
+        <w:rPr>
+          <w:rFonts w:ascii="Calibri" w:hAnsi="Calibri" w:cs="Calibri"/>
+          <w:sz w:val="24"/>
+          <w:szCs w:val="24"/>
+        </w:rPr>
+        <w:t xml:space="preserve">To allow for long-term data collection, I used a scale developed for a master thesis by Pauli (2023) operationalised through the theory of planned behaviour to capture sustainability attitudes and sustainability behaviour. Although Pauli, tried to partly adjust the scales to students, I would argue that they </w:t>
       </w:r>
       <w:r>
         <w:rPr>
@@ -894,34 +680,16 @@
           <w:sz w:val="24"/>
           <w:szCs w:val="24"/>
         </w:rPr>
-        <w:t>I support an increase in fuel taxes to reduce fossil fuel consumption OR I mainly drive or am driven by a car or a motor-scooter).</w:t>
-      </w:r>
-      <w:r>
-        <w:rPr>
-          <w:rFonts w:ascii="Calibri" w:hAnsi="Calibri" w:cs="Calibri"/>
-          <w:sz w:val="24"/>
-          <w:szCs w:val="24"/>
-        </w:rPr>
-        <w:t xml:space="preserve"> </w:t>
-      </w:r>
-      <w:r>
-        <w:rPr>
-          <w:rFonts w:ascii="Calibri" w:hAnsi="Calibri" w:cs="Calibri"/>
-          <w:sz w:val="24"/>
-          <w:szCs w:val="24"/>
-        </w:rPr>
-        <w:t xml:space="preserve">In terms of using indicators for young people and students, better alternatives exist, for example in the project </w:t>
-      </w:r>
-      <w:proofErr w:type="spellStart"/>
-      <w:r>
-        <w:rPr>
-          <w:rFonts w:ascii="Calibri" w:hAnsi="Calibri" w:cs="Calibri"/>
-          <w:sz w:val="24"/>
-          <w:szCs w:val="24"/>
-        </w:rPr>
-        <w:t>ProBiKlima</w:t>
-      </w:r>
-      <w:proofErr w:type="spellEnd"/>
+        <w:t xml:space="preserve">I support an increase in fuel taxes to reduce fossil fuel consumption OR I mainly drive or am driven by a car or a motor-scooter). </w:t>
+      </w:r>
+      <w:r>
+        <w:rPr>
+          <w:rFonts w:ascii="Calibri" w:hAnsi="Calibri" w:cs="Calibri"/>
+          <w:sz w:val="24"/>
+          <w:szCs w:val="24"/>
+        </w:rPr>
+        <w:t>In terms of using indicators for young people and students, better alternatives exist, for example in the project ProBiKlima</w:t>
+      </w:r>
       <w:r>
         <w:rPr>
           <w:rFonts w:ascii="Calibri" w:hAnsi="Calibri" w:cs="Calibri"/>
@@ -944,23 +712,7 @@
           <w:sz w:val="24"/>
           <w:szCs w:val="24"/>
         </w:rPr>
-        <w:t>Furthermore, the context and thereby project-specific goals need to be stated as well. The goals of the KRS</w:t>
-      </w:r>
-      <w:r>
-        <w:rPr>
-          <w:rFonts w:ascii="Calibri" w:hAnsi="Calibri" w:cs="Calibri"/>
-          <w:sz w:val="24"/>
-          <w:szCs w:val="24"/>
-        </w:rPr>
-        <w:t xml:space="preserve"> project were only partly aimed at enhancing students’ competencies toward sustainability attitudes and sustainability behaviours. Rather the focus was also on enhancing democracy education (KRS). As the scales I used did not capture these dimensions at all, </w:t>
-      </w:r>
-      <w:r>
-        <w:rPr>
-          <w:rFonts w:ascii="Calibri" w:hAnsi="Calibri" w:cs="Calibri"/>
-          <w:sz w:val="24"/>
-          <w:szCs w:val="24"/>
-        </w:rPr>
-        <w:t>the analysis is limited.</w:t>
+        <w:t>Furthermore, the context and thereby project-specific goals need to be stated as well. The goals of the KRS project were only partly aimed at enhancing students’ competencies toward sustainability attitudes and sustainability behaviours. Rather the focus was also on enhancing democracy education (KRS). As the scales I used did not capture these dimensions at all, the analysis is limited.</w:t>
       </w:r>
       <w:r>
         <w:rPr>
@@ -1012,15 +764,7 @@
           <w:sz w:val="24"/>
           <w:szCs w:val="24"/>
         </w:rPr>
-        <w:t>he main point is that there is no single model of education and learning for environmental sustainability, nor should there be” (Wals, 2017). Maintaining an adaptive and flexible concept of ESD should not hinder empirical research efforts to verify the effectiveness of ESD programs. Evaluating and improving ESD measures is necessary to ensure they enable learners to shape a sustainable future. This compatibility between ESD and empirical research is crucial, particularly when differentiating between ESD1 (instrumental) and ESD2 (emancipatory) approaches. While ESD1 focuses on specific behavioural outcomes, ESD2 emphasizes the process of learning and critical engagement, rather than predetermined results.</w:t>
-      </w:r>
-      <w:r>
-        <w:rPr>
-          <w:rFonts w:ascii="Calibri" w:hAnsi="Calibri" w:cs="Calibri"/>
-          <w:sz w:val="24"/>
-          <w:szCs w:val="24"/>
-        </w:rPr>
-        <w:t xml:space="preserve"> </w:t>
+        <w:t xml:space="preserve">he main point is that there is no single model of education and learning for environmental sustainability, nor should there be” (Wals, 2017). Maintaining an adaptive and flexible concept of ESD should not hinder empirical research efforts to verify the effectiveness of ESD programs. Evaluating and improving ESD measures is necessary to ensure they enable learners to shape a sustainable future. This compatibility between ESD and empirical research is crucial, particularly when differentiating between ESD1 (instrumental) and ESD2 (emancipatory) approaches. While ESD1 focuses on specific behavioural outcomes, ESD2 emphasizes the process of learning and critical engagement, rather than predetermined results. </w:t>
       </w:r>
       <w:r>
         <w:rPr>
@@ -1028,31 +772,7 @@
           <w:color w:val="222222"/>
           <w:shd w:val="clear" w:color="auto" w:fill="FFFFFF"/>
         </w:rPr>
-        <w:t>Similarly, the discussion should continue, whether behavioural change should be the outcome of stud</w:t>
-      </w:r>
-      <w:r>
-        <w:rPr>
-          <w:rFonts w:ascii="Calibri" w:hAnsi="Calibri" w:cs="Calibri"/>
-          <w:color w:val="222222"/>
-          <w:shd w:val="clear" w:color="auto" w:fill="FFFFFF"/>
-        </w:rPr>
-        <w:t>ies</w:t>
-      </w:r>
-      <w:r>
-        <w:rPr>
-          <w:rFonts w:ascii="Calibri" w:hAnsi="Calibri" w:cs="Calibri"/>
-          <w:color w:val="222222"/>
-          <w:shd w:val="clear" w:color="auto" w:fill="FFFFFF"/>
-        </w:rPr>
-        <w:t>, given the complexity of behaviour, its multitude of influences, including factors outside the individual, especially for young people.</w:t>
-      </w:r>
-      <w:r>
-        <w:rPr>
-          <w:rFonts w:ascii="Calibri" w:hAnsi="Calibri" w:cs="Calibri"/>
-          <w:color w:val="222222"/>
-          <w:shd w:val="clear" w:color="auto" w:fill="FFFFFF"/>
-        </w:rPr>
-        <w:t xml:space="preserve"> To try and address these critiques, I applied t</w:t>
+        <w:t>Similarly, the discussion should continue, whether behavioural change should be the outcome of studies, given the complexity of behaviour, its multitude of influences, including factors outside the individual, especially for young people. To try and address these critiques, I applied t</w:t>
       </w:r>
       <w:r>
         <w:rPr>
@@ -1085,23 +805,7 @@
           <w:szCs w:val="24"/>
         </w:rPr>
         <w:lastRenderedPageBreak/>
-        <w:t>promising approach to navigate the instrumental vs. emancipatory debate by concentrating on whether agents believe they can achieve their self-chosen goals, instead of mandating specific behaviours. This framework inherently incorporates external factors, with higher efficacy emerging when individuals believe they can effect change. Additionally, the framework does not necessarily prescribe specific behaviours, aligning well with the broader and more flexible aims of ESD2. Empowerment research further challenges scientists to consider shifts in actual power and agency, not just self-reported outcomes, emphasizing the importance of real-world impacts on collective social and ecological aims (Cattaneo &amp; Chapman, 2010; Cattaneo et al., 2014; Drury et al., 2005; Zimmerman, 1995; Louis, La Macchia, et al., 2016).</w:t>
-      </w:r>
-      <w:r>
-        <w:rPr>
-          <w:rFonts w:ascii="Calibri" w:hAnsi="Calibri" w:cs="Calibri"/>
-          <w:sz w:val="24"/>
-          <w:szCs w:val="24"/>
-        </w:rPr>
-        <w:t xml:space="preserve"> </w:t>
-      </w:r>
-      <w:r>
-        <w:rPr>
-          <w:rFonts w:ascii="Calibri" w:hAnsi="Calibri" w:cs="Calibri"/>
-          <w:sz w:val="24"/>
-          <w:szCs w:val="24"/>
-        </w:rPr>
-        <w:t xml:space="preserve">Incorporating self-efficacy beliefs and collective efficacy as outcome indicators can address some critiques of non-instrumental ESD by capturing the complexity of human motivations and broader educational goals. While behavioural change remains an important indicator, it should be complemented by measures that foster critical thinking, empowerment, and intrinsic motivation. This comprehensive approach ensures that interventions not only alter behaviour but also cultivate the underlying values and beliefs necessary for sustained and meaningful engagement with sustainability issues. Although my research on sustainability competencies is limited by data availability, it can contribute to the debate on suitable indicators for sustainability competencies by including efficacy beliefs of students. Assessing these </w:t>
+        <w:t xml:space="preserve">promising approach to navigate the instrumental vs. emancipatory debate by concentrating on whether agents believe they can achieve their self-chosen goals, instead of mandating specific behaviours. This framework inherently incorporates external factors, with higher efficacy emerging when individuals believe they can effect change. Additionally, the framework does not necessarily prescribe specific behaviours, aligning well with the broader and more flexible aims of ESD2. Empowerment research further challenges scientists to consider shifts in actual power and agency, not just self-reported outcomes, emphasizing the importance of real-world impacts on collective social and ecological aims (Cattaneo &amp; Chapman, 2010; Cattaneo et al., 2014; Drury et al., 2005; Zimmerman, 1995; Louis, La Macchia, et al., 2016). Incorporating self-efficacy beliefs and collective efficacy as outcome indicators can address some critiques of non-instrumental ESD by capturing the complexity of human motivations and broader educational goals. While behavioural change remains an important indicator, it should be complemented by measures that foster critical thinking, empowerment, and intrinsic motivation. This comprehensive approach ensures that interventions not only alter behaviour but also cultivate the underlying values and beliefs necessary for sustained and meaningful engagement with sustainability issues. Although my research on sustainability competencies is limited by data availability, it can contribute to the debate on suitable indicators for sustainability competencies by including efficacy beliefs of students. Assessing these </w:t>
       </w:r>
       <w:r>
         <w:rPr>
@@ -1148,26 +852,81 @@
           <w:szCs w:val="24"/>
         </w:rPr>
       </w:pPr>
-      <w:r>
-        <w:rPr>
-          <w:sz w:val="24"/>
-          <w:szCs w:val="24"/>
-        </w:rPr>
-        <w:t xml:space="preserve">Contrary to my prediction, I found that one year after the ESD intervention, sustainability attitudes and behaviour did not increase for either the involved or the control group (Figure XX). On the other hand, in line with my predictions, I demonstrated that the involved group (n=7) reported statistically higher sustainability attitudes and behaviours (cumulated SA/SB and SB) than the control group one year after the intervention (Figure XX), possibly indicating positive effects of an innovative ESD intervention. For all scales, I observed a peak at the second measurement point (immediately after the ESD intervention) for the involved group, with scores significantly higher than those of the control group (Figure XX). At the same time, the cumulative SA/SB and SB were reported to be even significantly higher at the first measurement point (at the beginning of the ESD intervention), which raises the question of attributing sustainability competences to the ESD intervention (Figure XX). This doubt is reinforced by the fact that SA and SB peaked for the </w:t>
-      </w:r>
-      <w:r>
-        <w:rPr>
-          <w:sz w:val="24"/>
-          <w:szCs w:val="24"/>
-        </w:rPr>
-        <w:t xml:space="preserve">involved </w:t>
-      </w:r>
-      <w:r>
-        <w:rPr>
-          <w:sz w:val="24"/>
-          <w:szCs w:val="24"/>
-        </w:rPr>
-        <w:t>group, but then fell back to levels similar to those at the beginning of the intervention.</w:t>
+      <w:bookmarkStart w:id="0" w:name="_Hlk173158609"/>
+      <w:r>
+        <w:rPr>
+          <w:sz w:val="24"/>
+          <w:szCs w:val="24"/>
+        </w:rPr>
+        <w:t>Contrary to my prediction, I found that one year after the ESD intervention, sustainability attitudes and</w:t>
+      </w:r>
+      <w:r>
+        <w:rPr>
+          <w:sz w:val="24"/>
+          <w:szCs w:val="24"/>
+        </w:rPr>
+        <w:t xml:space="preserve"> sustainability</w:t>
+      </w:r>
+      <w:r>
+        <w:rPr>
+          <w:sz w:val="24"/>
+          <w:szCs w:val="24"/>
+        </w:rPr>
+        <w:t xml:space="preserve"> behaviour</w:t>
+      </w:r>
+      <w:r>
+        <w:rPr>
+          <w:sz w:val="24"/>
+          <w:szCs w:val="24"/>
+        </w:rPr>
+        <w:t>s</w:t>
+      </w:r>
+      <w:r>
+        <w:rPr>
+          <w:sz w:val="24"/>
+          <w:szCs w:val="24"/>
+        </w:rPr>
+        <w:t xml:space="preserve"> did not increase for either the involved or the control group (Figure XX). </w:t>
+      </w:r>
+      <w:bookmarkEnd w:id="0"/>
+      <w:r>
+        <w:rPr>
+          <w:sz w:val="24"/>
+          <w:szCs w:val="24"/>
+        </w:rPr>
+        <w:t>On the other hand</w:t>
+      </w:r>
+      <w:bookmarkStart w:id="1" w:name="_Hlk173158649"/>
+      <w:r>
+        <w:rPr>
+          <w:sz w:val="24"/>
+          <w:szCs w:val="24"/>
+        </w:rPr>
+        <w:t xml:space="preserve">, in line with my predictions, I demonstrated that the involved group (n=7) reported statistically higher sustainability attitudes and behaviours (cumulated SA/SB and SB) than the control group one year after the intervention (Figure XX), </w:t>
+      </w:r>
+      <w:bookmarkEnd w:id="1"/>
+      <w:r>
+        <w:rPr>
+          <w:sz w:val="24"/>
+          <w:szCs w:val="24"/>
+        </w:rPr>
+        <w:t xml:space="preserve">possibly indicating positive effects of an innovative ESD intervention. </w:t>
+      </w:r>
+      <w:bookmarkStart w:id="2" w:name="_Hlk173158749"/>
+      <w:r>
+        <w:rPr>
+          <w:sz w:val="24"/>
+          <w:szCs w:val="24"/>
+        </w:rPr>
+        <w:t>For all scales, I observed a peak at the second measurement point (immediately after the ESD intervention) for the involved group, with scores significantly higher than those of the control group (Figure XX).</w:t>
+      </w:r>
+      <w:bookmarkEnd w:id="2"/>
+      <w:r>
+        <w:rPr>
+          <w:sz w:val="24"/>
+          <w:szCs w:val="24"/>
+        </w:rPr>
+        <w:t xml:space="preserve"> At the same time, the cumulative SA/SB and SB were reported to be even significantly higher at the first measurement point (at the beginning of the ESD intervention), which raises the question of attributing sustainability competences to the ESD intervention (Figure XX). This doubt is reinforced by the fact that SA and SB peaked for the involved group, but then fell back to levels similar to those at the beginning of the intervention.</w:t>
       </w:r>
       <w:r>
         <w:rPr>
@@ -1216,37 +975,14 @@
           <w:sz w:val="24"/>
           <w:szCs w:val="24"/>
         </w:rPr>
-        <w:t xml:space="preserve"> that sustainability attitude decreases as students become older (</w:t>
-      </w:r>
-      <w:proofErr w:type="spellStart"/>
-      <w:r>
-        <w:rPr>
-          <w:sz w:val="24"/>
-          <w:szCs w:val="24"/>
-        </w:rPr>
-        <w:t>Krettenauer</w:t>
-      </w:r>
-      <w:proofErr w:type="spellEnd"/>
-      <w:r>
-        <w:rPr>
-          <w:sz w:val="24"/>
-          <w:szCs w:val="24"/>
-        </w:rPr>
-        <w:t>, 2017</w:t>
-      </w:r>
-      <w:r>
-        <w:rPr>
-          <w:sz w:val="24"/>
-          <w:szCs w:val="24"/>
-        </w:rPr>
-        <w:t xml:space="preserve">, BUGEN), potentially counterbalancing the impact of the intervention. </w:t>
-      </w:r>
-      <w:r>
-        <w:rPr>
-          <w:sz w:val="24"/>
-          <w:szCs w:val="24"/>
-        </w:rPr>
-        <w:t xml:space="preserve">When looking at the effectiveness of other ESD interventions, a </w:t>
+        <w:t xml:space="preserve"> that sustainability attitude decreases as students become older (Krettenauer, 2017, BUGEN), potentially counterbalancing the impact of the intervention. </w:t>
+      </w:r>
+      <w:r>
+        <w:rPr>
+          <w:sz w:val="24"/>
+          <w:szCs w:val="24"/>
+        </w:rPr>
+        <w:t xml:space="preserve">When looking at the effectiveness of other </w:t>
       </w:r>
       <w:r>
         <w:rPr>
@@ -1254,7 +990,7 @@
           <w:szCs w:val="24"/>
         </w:rPr>
         <w:lastRenderedPageBreak/>
-        <w:t>meta study from 2021 has found</w:t>
+        <w:t>ESD interventions, a meta study from 2021 has found</w:t>
       </w:r>
       <w:r>
         <w:rPr>
@@ -1431,23 +1167,7 @@
           <w:sz w:val="24"/>
           <w:szCs w:val="24"/>
         </w:rPr>
-        <w:t>ESD intervention) found significant predictors of SA and SB to be the average school grade, sustainability-related attitudes at the beginning of the school year, participation in Fridays for Future, knowledge of the concept of sustainability (only SA predictive) and grade levels (only SA predictive), all of which I did not account for. Other factors that have been found to influence SA and SB were the social desirability (REF) of the answer possibilities and the influence of the media, potentially having a greater influence than ESD intervention especially in this age group (REF). Extracurricular learning environments (e.g. friends, family, social media) have a strong influence in adolescence, so the effectiveness of school-based ESD could be limited (REF). Furthermore, the role of the teacher or also in this case could be the role of the project conductor could influence sustainability competencies. Research has found that there seems to be negative relationship between the sustainability attitude and environmental consciousness of the teachers, leading to less SB of the students. It can also only be assumed that if the teacher makes overly pointed statements about their own environmental and sustainability awareness, this could possibly lead to reactance in the students' own attitudes (BUGEN). All these factors could explain, why over time there was no increase in SA and SB for neither involved, nor control group. To explain the decrease of the involved students from the peak at the second measurement point to the levels similar to the beginning at the third measurement point, this could also be due to frustration based on feedback from the environment. Research has shown that, if basic psychological needs for relatedness (belonging), competence (efficacy), and autonomy (self-determination) are not met, and need frustration arises, this could lead to a decrease of pro-environmental behaviour (</w:t>
-      </w:r>
-      <w:proofErr w:type="spellStart"/>
-      <w:r>
-        <w:rPr>
-          <w:sz w:val="24"/>
-          <w:szCs w:val="24"/>
-        </w:rPr>
-        <w:t>WUllenkord</w:t>
-      </w:r>
-      <w:proofErr w:type="spellEnd"/>
-      <w:r>
-        <w:rPr>
-          <w:sz w:val="24"/>
-          <w:szCs w:val="24"/>
-        </w:rPr>
-        <w:t xml:space="preserve">). As my study did not investigate in how far the school implemented the roadmap, the lack thereof could have resulted in negative feelings of the involved students. </w:t>
+        <w:t xml:space="preserve">ESD intervention) found significant predictors of SA and SB to be the average school grade, sustainability-related attitudes at the beginning of the school year, participation in Fridays for Future, knowledge of the concept of sustainability (only SA predictive) and grade levels (only SA predictive), all of which I did not account for. Other factors that have been found to influence SA and SB were the social desirability (REF) of the answer possibilities and the influence of the media, potentially having a greater influence than ESD intervention especially in this age group (REF). Extracurricular learning environments (e.g. friends, family, social media) have a strong influence in adolescence, so the effectiveness of school-based ESD could be limited (REF). Furthermore, the role of the teacher or also in this case could be the role of the project conductor could influence sustainability competencies. Research has found that there seems to be negative relationship between the sustainability attitude and environmental consciousness of the teachers, leading to less SB of the students. It can also only be assumed that if the teacher makes overly pointed statements about their own environmental and sustainability awareness, this could possibly lead to reactance in the students' own attitudes (BUGEN). All these factors could explain, why over time there was no increase in SA and SB for neither involved, nor control group. To explain the decrease of the involved students from the peak at the second measurement point to the levels similar to the beginning at the third measurement point, this could also be due to frustration based on feedback from the environment. Research has shown that, if basic psychological needs for relatedness (belonging), competence (efficacy), and autonomy (self-determination) are not met, and need frustration arises, this could lead to a decrease of pro-environmental behaviour (WUllenkord). As my study did not investigate in how far the school implemented the roadmap, the lack thereof could have resulted in negative feelings of the involved students. </w:t>
       </w:r>
       <w:r>
         <w:rPr>
@@ -1461,14 +1181,7 @@
           <w:sz w:val="24"/>
           <w:szCs w:val="24"/>
         </w:rPr>
-        <w:t xml:space="preserve"> highlight the urgent need for whole-institution approaches (REF) of ESD</w:t>
-      </w:r>
-      <w:r>
-        <w:rPr>
-          <w:sz w:val="24"/>
-          <w:szCs w:val="24"/>
-        </w:rPr>
-        <w:t xml:space="preserve"> and ESD intervention design.</w:t>
+        <w:t xml:space="preserve"> highlight the urgent need for whole-institution approaches (REF) of ESD and ESD intervention design.</w:t>
       </w:r>
     </w:p>
     <w:p>
@@ -1518,19 +1231,49 @@
           <w:szCs w:val="24"/>
         </w:rPr>
       </w:pPr>
-      <w:r>
-        <w:rPr>
-          <w:sz w:val="24"/>
-          <w:szCs w:val="24"/>
-        </w:rPr>
-        <w:t>I found a strong positive relationship between the scales of sustainability attitude and sustainability behaviour operationalised with the theory of planned behaviour and the scales operationalised with the construct of efficacy beliefs (Figure XX)</w:t>
-      </w:r>
-      <w:r>
-        <w:rPr>
-          <w:sz w:val="24"/>
-          <w:szCs w:val="24"/>
-        </w:rPr>
-        <w:t>. This</w:t>
+      <w:bookmarkStart w:id="3" w:name="_Hlk173159324"/>
+      <w:r>
+        <w:rPr>
+          <w:sz w:val="24"/>
+          <w:szCs w:val="24"/>
+        </w:rPr>
+        <w:t>I found a strong positive relationship between the scales of sustainability attitude</w:t>
+      </w:r>
+      <w:r>
+        <w:rPr>
+          <w:sz w:val="24"/>
+          <w:szCs w:val="24"/>
+        </w:rPr>
+        <w:t>s</w:t>
+      </w:r>
+      <w:r>
+        <w:rPr>
+          <w:sz w:val="24"/>
+          <w:szCs w:val="24"/>
+        </w:rPr>
+        <w:t xml:space="preserve"> and sustainability behaviour</w:t>
+      </w:r>
+      <w:r>
+        <w:rPr>
+          <w:sz w:val="24"/>
+          <w:szCs w:val="24"/>
+        </w:rPr>
+        <w:t>s</w:t>
+      </w:r>
+      <w:r>
+        <w:rPr>
+          <w:sz w:val="24"/>
+          <w:szCs w:val="24"/>
+        </w:rPr>
+        <w:t xml:space="preserve"> operationalised with the theory of planned behaviour and the scales operationalised with the construct of efficacy beliefs (Figure XX). </w:t>
+      </w:r>
+      <w:bookmarkEnd w:id="3"/>
+      <w:r>
+        <w:rPr>
+          <w:sz w:val="24"/>
+          <w:szCs w:val="24"/>
+        </w:rPr>
+        <w:t>This</w:t>
       </w:r>
       <w:r>
         <w:rPr>
@@ -1558,203 +1301,7 @@
           <w:sz w:val="24"/>
           <w:szCs w:val="24"/>
         </w:rPr>
-        <w:t xml:space="preserve"> mutual validation of the scales. </w:t>
-      </w:r>
-      <w:r>
-        <w:rPr>
-          <w:sz w:val="24"/>
-          <w:szCs w:val="24"/>
-        </w:rPr>
-        <w:t xml:space="preserve">In </w:t>
-      </w:r>
-      <w:r>
-        <w:rPr>
-          <w:sz w:val="24"/>
-          <w:szCs w:val="24"/>
-        </w:rPr>
-        <w:t>a potential</w:t>
-      </w:r>
-      <w:r>
-        <w:rPr>
-          <w:sz w:val="24"/>
-          <w:szCs w:val="24"/>
-        </w:rPr>
-        <w:t xml:space="preserve"> second step of validation, the (voluntary and self-determined) </w:t>
-      </w:r>
-      <w:r>
-        <w:rPr>
-          <w:sz w:val="24"/>
-          <w:szCs w:val="24"/>
-        </w:rPr>
-        <w:t>expert group</w:t>
-      </w:r>
-      <w:r>
-        <w:rPr>
-          <w:sz w:val="24"/>
-          <w:szCs w:val="24"/>
-        </w:rPr>
-        <w:t xml:space="preserve"> participation</w:t>
-      </w:r>
-      <w:r>
-        <w:rPr>
-          <w:sz w:val="24"/>
-          <w:szCs w:val="24"/>
-        </w:rPr>
-        <w:t xml:space="preserve"> (resulting in them being the involved group in this study)</w:t>
-      </w:r>
-      <w:r>
-        <w:rPr>
-          <w:sz w:val="24"/>
-          <w:szCs w:val="24"/>
-        </w:rPr>
-        <w:t xml:space="preserve"> of the surveyed students </w:t>
-      </w:r>
-      <w:r>
-        <w:rPr>
-          <w:sz w:val="24"/>
-          <w:szCs w:val="24"/>
-        </w:rPr>
-        <w:t xml:space="preserve">could potentially be used </w:t>
-      </w:r>
-      <w:r>
-        <w:rPr>
-          <w:sz w:val="24"/>
-          <w:szCs w:val="24"/>
-        </w:rPr>
-        <w:t xml:space="preserve">to draw conclusions about environmental activism resulting from a high level of environmental attitudes. The participation in this </w:t>
-      </w:r>
-      <w:r>
-        <w:rPr>
-          <w:sz w:val="24"/>
-          <w:szCs w:val="24"/>
-        </w:rPr>
-        <w:t>group</w:t>
-      </w:r>
-      <w:r>
-        <w:rPr>
-          <w:sz w:val="24"/>
-          <w:szCs w:val="24"/>
-        </w:rPr>
-        <w:t xml:space="preserve"> can be interpreted as a behavio</w:t>
-      </w:r>
-      <w:r>
-        <w:rPr>
-          <w:sz w:val="24"/>
-          <w:szCs w:val="24"/>
-        </w:rPr>
-        <w:t>u</w:t>
-      </w:r>
-      <w:r>
-        <w:rPr>
-          <w:sz w:val="24"/>
-          <w:szCs w:val="24"/>
-        </w:rPr>
-        <w:t xml:space="preserve">ral manifestation aimed at promoting a more sustainable </w:t>
-      </w:r>
-      <w:r>
-        <w:rPr>
-          <w:sz w:val="24"/>
-          <w:szCs w:val="24"/>
-        </w:rPr>
-        <w:t>school</w:t>
-      </w:r>
-      <w:r>
-        <w:rPr>
-          <w:sz w:val="24"/>
-          <w:szCs w:val="24"/>
-        </w:rPr>
-        <w:t>, which consequently serves to achieve the ESD goals.</w:t>
-      </w:r>
-      <w:r>
-        <w:rPr>
-          <w:sz w:val="24"/>
-          <w:szCs w:val="24"/>
-        </w:rPr>
-        <w:t xml:space="preserve"> The participation in the involved group was recorded at the first measurement point of the project with </w:t>
-      </w:r>
-      <w:r>
-        <w:rPr>
-          <w:sz w:val="24"/>
-          <w:szCs w:val="24"/>
-        </w:rPr>
-        <w:t>a simple question regarding this activity</w:t>
-      </w:r>
-      <w:r>
-        <w:rPr>
-          <w:sz w:val="24"/>
-          <w:szCs w:val="24"/>
-        </w:rPr>
-        <w:t xml:space="preserve">. </w:t>
-      </w:r>
-      <w:r>
-        <w:rPr>
-          <w:sz w:val="24"/>
-          <w:szCs w:val="24"/>
-        </w:rPr>
-        <w:t>In this case, the self-reported behavio</w:t>
-      </w:r>
-      <w:r>
-        <w:rPr>
-          <w:sz w:val="24"/>
-          <w:szCs w:val="24"/>
-        </w:rPr>
-        <w:t>u</w:t>
-      </w:r>
-      <w:r>
-        <w:rPr>
-          <w:sz w:val="24"/>
-          <w:szCs w:val="24"/>
-        </w:rPr>
-        <w:t>r was regarded as a valid proxy for actual behavio</w:t>
-      </w:r>
-      <w:r>
-        <w:rPr>
-          <w:sz w:val="24"/>
-          <w:szCs w:val="24"/>
-        </w:rPr>
-        <w:t>u</w:t>
-      </w:r>
-      <w:r>
-        <w:rPr>
-          <w:sz w:val="24"/>
-          <w:szCs w:val="24"/>
-        </w:rPr>
-        <w:t>r</w:t>
-      </w:r>
-      <w:r>
-        <w:rPr>
-          <w:sz w:val="24"/>
-          <w:szCs w:val="24"/>
-        </w:rPr>
-        <w:t xml:space="preserve">. </w:t>
-      </w:r>
-      <w:r>
-        <w:rPr>
-          <w:sz w:val="24"/>
-          <w:szCs w:val="24"/>
-        </w:rPr>
-        <w:t xml:space="preserve">The data showed that </w:t>
-      </w:r>
-      <w:r>
-        <w:rPr>
-          <w:sz w:val="24"/>
-          <w:szCs w:val="24"/>
-        </w:rPr>
-        <w:t xml:space="preserve">the </w:t>
-      </w:r>
-      <w:r>
-        <w:rPr>
-          <w:sz w:val="24"/>
-          <w:szCs w:val="24"/>
-        </w:rPr>
-        <w:t xml:space="preserve">students </w:t>
-      </w:r>
-      <w:r>
-        <w:rPr>
-          <w:sz w:val="24"/>
-          <w:szCs w:val="24"/>
-        </w:rPr>
-        <w:t xml:space="preserve">of the involved group showed higher SA/SB than students who were not involved (FIGURE RQ1). </w:t>
+        <w:t xml:space="preserve"> mutual validation of the scales. In a potential second step of validation, the (voluntary and self-determined) expert group participation (resulting in them being the involved group in this study) of the surveyed students could potentially be used to draw conclusions about environmental activism resulting from a high level of environmental attitudes. The participation in this group can be interpreted as a behavioural manifestation aimed at promoting a more sustainable school, which consequently serves to achieve the ESD goals. The participation in the involved group was recorded at the first measurement point of the project with a simple question regarding this activity. In this case, the self-reported behaviour was regarded as a valid proxy for actual behaviour. The data showed that the students of the involved group showed higher SA/SB than students who were not involved (FIGURE RQ1). </w:t>
       </w:r>
       <w:r>
         <w:rPr>
@@ -1908,28 +1455,7 @@
           <w:sz w:val="24"/>
           <w:szCs w:val="24"/>
         </w:rPr>
-        <w:t xml:space="preserve"> a consequence, the competency differences which were assessed with this measurement instrument could point toward meaningful differences between the students which may have an actual impact on their future behavio</w:t>
-      </w:r>
-      <w:r>
-        <w:rPr>
-          <w:sz w:val="24"/>
-          <w:szCs w:val="24"/>
-        </w:rPr>
-        <w:t>u</w:t>
-      </w:r>
-      <w:r>
-        <w:rPr>
-          <w:sz w:val="24"/>
-          <w:szCs w:val="24"/>
-        </w:rPr>
-        <w:t>r.</w:t>
-      </w:r>
-      <w:r>
-        <w:rPr>
-          <w:sz w:val="24"/>
-          <w:szCs w:val="24"/>
-        </w:rPr>
-        <w:t xml:space="preserve"> </w:t>
+        <w:t xml:space="preserve"> a consequence, the competency differences which were assessed with this measurement instrument could point toward meaningful differences between the students which may have an actual impact on their future behaviour. </w:t>
       </w:r>
       <w:r>
         <w:rPr>
@@ -2077,23 +1603,7 @@
           <w:szCs w:val="24"/>
         </w:rPr>
         <w:lastRenderedPageBreak/>
-        <w:t>between them. S</w:t>
-      </w:r>
-      <w:r>
-        <w:rPr>
-          <w:rFonts w:ascii="Calibri" w:hAnsi="Calibri" w:cs="Calibri"/>
-          <w:sz w:val="24"/>
-          <w:szCs w:val="24"/>
-        </w:rPr>
-        <w:t xml:space="preserve">tudies have found </w:t>
-      </w:r>
-      <w:r>
-        <w:rPr>
-          <w:rFonts w:ascii="Calibri" w:hAnsi="Calibri" w:cs="Calibri"/>
-          <w:sz w:val="24"/>
-          <w:szCs w:val="24"/>
-        </w:rPr>
-        <w:t xml:space="preserve">that </w:t>
+        <w:t xml:space="preserve">between them. Studies have found that </w:t>
       </w:r>
       <w:r>
         <w:rPr>
@@ -2153,29 +1663,7 @@
           <w:szCs w:val="24"/>
           <w:shd w:val="clear" w:color="auto" w:fill="FFFFFF"/>
         </w:rPr>
-        <w:t xml:space="preserve">]). In fact, </w:t>
-      </w:r>
-      <w:proofErr w:type="spellStart"/>
-      <w:r>
-        <w:rPr>
-          <w:rFonts w:ascii="Calibri" w:hAnsi="Calibri" w:cs="Calibri"/>
-          <w:color w:val="222222"/>
-          <w:sz w:val="24"/>
-          <w:szCs w:val="24"/>
-          <w:shd w:val="clear" w:color="auto" w:fill="FFFFFF"/>
-        </w:rPr>
-        <w:t>Jugert</w:t>
-      </w:r>
-      <w:proofErr w:type="spellEnd"/>
-      <w:r>
-        <w:rPr>
-          <w:rFonts w:ascii="Calibri" w:hAnsi="Calibri" w:cs="Calibri"/>
-          <w:color w:val="222222"/>
-          <w:sz w:val="24"/>
-          <w:szCs w:val="24"/>
-          <w:shd w:val="clear" w:color="auto" w:fill="FFFFFF"/>
-        </w:rPr>
-        <w:t xml:space="preserve"> et al. [</w:t>
+        <w:t>]). In fact, Jugert et al. [</w:t>
       </w:r>
       <w:hyperlink r:id="rId9" w:anchor="B12-sustainability-09-00200" w:history="1">
         <w:r>
@@ -2225,161 +1713,97 @@
           <w:szCs w:val="24"/>
           <w:shd w:val="clear" w:color="auto" w:fill="FFFFFF"/>
         </w:rPr>
-        <w:t xml:space="preserve">] found that collective efficacy led to a feeling of personal empowerment. Thus, with collective and self-efficacy being strong and closely intertwined predictors of pro-environmental </w:t>
-      </w:r>
-      <w:r>
-        <w:rPr>
-          <w:rFonts w:ascii="Calibri" w:hAnsi="Calibri" w:cs="Calibri"/>
-          <w:color w:val="222222"/>
-          <w:sz w:val="24"/>
-          <w:szCs w:val="24"/>
-          <w:shd w:val="clear" w:color="auto" w:fill="FFFFFF"/>
-        </w:rPr>
-        <w:t>action and reinforcing each other. On the other hand from a theoretical perspective</w:t>
-      </w:r>
-      <w:r>
-        <w:rPr>
-          <w:rFonts w:ascii="Calibri" w:hAnsi="Calibri" w:cs="Calibri"/>
-          <w:sz w:val="24"/>
-          <w:szCs w:val="24"/>
-        </w:rPr>
-        <w:t xml:space="preserve">, the participative and innovative design of the ESD intervention could have led to an increase in collective efficacy beliefs of the involved group. </w:t>
-      </w:r>
-      <w:r>
-        <w:rPr>
-          <w:rFonts w:ascii="Calibri" w:hAnsi="Calibri" w:cs="Calibri"/>
-          <w:sz w:val="24"/>
-          <w:szCs w:val="24"/>
-        </w:rPr>
-        <w:t>Bandura (1997) suggests that efficacy is enhanced when individuals acquire the specific skills necessary for pro</w:t>
-      </w:r>
-      <w:r>
-        <w:rPr>
-          <w:rFonts w:ascii="Calibri" w:hAnsi="Calibri" w:cs="Calibri"/>
-          <w:sz w:val="24"/>
-          <w:szCs w:val="24"/>
-        </w:rPr>
-        <w:t>-</w:t>
-      </w:r>
-      <w:r>
-        <w:rPr>
-          <w:rFonts w:ascii="Calibri" w:hAnsi="Calibri" w:cs="Calibri"/>
-          <w:sz w:val="24"/>
-          <w:szCs w:val="24"/>
-        </w:rPr>
-        <w:t>environmental behavio</w:t>
-      </w:r>
-      <w:r>
-        <w:rPr>
-          <w:rFonts w:ascii="Calibri" w:hAnsi="Calibri" w:cs="Calibri"/>
-          <w:sz w:val="24"/>
-          <w:szCs w:val="24"/>
-        </w:rPr>
-        <w:t>u</w:t>
-      </w:r>
-      <w:r>
-        <w:rPr>
-          <w:rFonts w:ascii="Calibri" w:hAnsi="Calibri" w:cs="Calibri"/>
-          <w:sz w:val="24"/>
-          <w:szCs w:val="24"/>
-        </w:rPr>
-        <w:t>r and are verbally encouraged about their capability to perform such actions. These self-efficacy sources are effective when individuals evaluate the pro</w:t>
-      </w:r>
-      <w:r>
-        <w:rPr>
-          <w:rFonts w:ascii="Calibri" w:hAnsi="Calibri" w:cs="Calibri"/>
-          <w:sz w:val="24"/>
-          <w:szCs w:val="24"/>
-        </w:rPr>
-        <w:t>-</w:t>
-      </w:r>
-      <w:r>
-        <w:rPr>
-          <w:rFonts w:ascii="Calibri" w:hAnsi="Calibri" w:cs="Calibri"/>
-          <w:sz w:val="24"/>
-          <w:szCs w:val="24"/>
-        </w:rPr>
-        <w:t>environmental effectiveness of their own groups. Consequently, if a group successfully completes a task and receives positive reinforcement for its pro</w:t>
-      </w:r>
-      <w:r>
-        <w:rPr>
-          <w:rFonts w:ascii="Calibri" w:hAnsi="Calibri" w:cs="Calibri"/>
-          <w:sz w:val="24"/>
-          <w:szCs w:val="24"/>
-        </w:rPr>
-        <w:t>-</w:t>
-      </w:r>
-      <w:r>
-        <w:rPr>
-          <w:rFonts w:ascii="Calibri" w:hAnsi="Calibri" w:cs="Calibri"/>
-          <w:sz w:val="24"/>
-          <w:szCs w:val="24"/>
-        </w:rPr>
-        <w:t xml:space="preserve">environmental efforts, its members are likely to have a stronger belief in their ability to achieve the desired outcomes. To foster the belief that their actions can impact their environment, a commitment to collective efforts is essential. This increased belief </w:t>
-      </w:r>
-      <w:r>
-        <w:rPr>
-          <w:rFonts w:ascii="Calibri" w:hAnsi="Calibri" w:cs="Calibri"/>
-          <w:sz w:val="24"/>
-          <w:szCs w:val="24"/>
-        </w:rPr>
-        <w:t xml:space="preserve">in turn, </w:t>
-      </w:r>
-      <w:r>
-        <w:rPr>
-          <w:rFonts w:ascii="Calibri" w:hAnsi="Calibri" w:cs="Calibri"/>
-          <w:sz w:val="24"/>
-          <w:szCs w:val="24"/>
-        </w:rPr>
-        <w:t xml:space="preserve">can </w:t>
-      </w:r>
-      <w:r>
-        <w:rPr>
-          <w:rFonts w:ascii="Calibri" w:hAnsi="Calibri" w:cs="Calibri"/>
-          <w:sz w:val="24"/>
-          <w:szCs w:val="24"/>
-        </w:rPr>
-        <w:t xml:space="preserve">then again </w:t>
-      </w:r>
-      <w:r>
-        <w:rPr>
-          <w:rFonts w:ascii="Calibri" w:hAnsi="Calibri" w:cs="Calibri"/>
-          <w:sz w:val="24"/>
-          <w:szCs w:val="24"/>
-        </w:rPr>
-        <w:t>lead to a greater willingness to engage in pro</w:t>
-      </w:r>
-      <w:r>
-        <w:rPr>
-          <w:rFonts w:ascii="Calibri" w:hAnsi="Calibri" w:cs="Calibri"/>
-          <w:sz w:val="24"/>
-          <w:szCs w:val="24"/>
-        </w:rPr>
-        <w:t>-</w:t>
-      </w:r>
-      <w:r>
-        <w:rPr>
-          <w:rFonts w:ascii="Calibri" w:hAnsi="Calibri" w:cs="Calibri"/>
-          <w:sz w:val="24"/>
-          <w:szCs w:val="24"/>
-        </w:rPr>
-        <w:t>environmental behavio</w:t>
-      </w:r>
-      <w:r>
-        <w:rPr>
-          <w:rFonts w:ascii="Calibri" w:hAnsi="Calibri" w:cs="Calibri"/>
-          <w:sz w:val="24"/>
-          <w:szCs w:val="24"/>
-        </w:rPr>
-        <w:t>u</w:t>
-      </w:r>
-      <w:r>
-        <w:rPr>
-          <w:rFonts w:ascii="Calibri" w:hAnsi="Calibri" w:cs="Calibri"/>
-          <w:sz w:val="24"/>
-          <w:szCs w:val="24"/>
-        </w:rPr>
-        <w:t>r (Chen).</w:t>
+        <w:t>] found that collective efficacy led to a feeling of personal empowerment. Thus, with collective and self-efficacy being strong and closely intertwined predictors of pro-environmental action and reinforcing each other. On the other hand from a theoretical perspective</w:t>
+      </w:r>
+      <w:r>
+        <w:rPr>
+          <w:rFonts w:ascii="Calibri" w:hAnsi="Calibri" w:cs="Calibri"/>
+          <w:sz w:val="24"/>
+          <w:szCs w:val="24"/>
+        </w:rPr>
+        <w:t xml:space="preserve">, the participative and innovative design of the ESD intervention could have led to an increase in collective efficacy beliefs of the involved group. Bandura (1997) suggests that efficacy is enhanced when individuals acquire the specific skills necessary for pro-environmental behaviour and are verbally encouraged about their capability to perform such actions. These self-efficacy sources are effective when individuals evaluate the pro-environmental effectiveness of their own groups. Consequently, if a group successfully completes a task and receives positive reinforcement for its pro-environmental efforts, its members are likely to have a stronger belief in their ability to achieve the desired outcomes. To foster the belief that their actions can impact their environment, a commitment to collective efforts is essential. This increased belief in turn, can then again lead to a greater willingness to engage in pro-environmental behaviour (Chen). </w:t>
+      </w:r>
+      <w:r>
+        <w:rPr>
+          <w:rFonts w:ascii="Calibri" w:hAnsi="Calibri" w:cs="Calibri"/>
+          <w:color w:val="1F1F1F"/>
+          <w:sz w:val="24"/>
+          <w:szCs w:val="24"/>
+        </w:rPr>
+        <w:t xml:space="preserve">Given the findings that </w:t>
+      </w:r>
+      <w:r>
+        <w:rPr>
+          <w:rFonts w:ascii="Calibri" w:hAnsi="Calibri" w:cs="Calibri"/>
+          <w:color w:val="1F1F1F"/>
+          <w:sz w:val="24"/>
+          <w:szCs w:val="24"/>
+        </w:rPr>
+        <w:t xml:space="preserve">the involved group did not express more collective efficacy beliefs than the control group, </w:t>
+      </w:r>
+      <w:r>
+        <w:rPr>
+          <w:rFonts w:ascii="Calibri" w:hAnsi="Calibri" w:cs="Calibri"/>
+          <w:sz w:val="24"/>
+          <w:szCs w:val="24"/>
+        </w:rPr>
+        <w:t xml:space="preserve">the </w:t>
+      </w:r>
+      <w:r>
+        <w:rPr>
+          <w:rFonts w:ascii="Calibri" w:hAnsi="Calibri" w:cs="Calibri"/>
+          <w:sz w:val="24"/>
+          <w:szCs w:val="24"/>
+        </w:rPr>
+        <w:t xml:space="preserve">question comes up about the </w:t>
+      </w:r>
+      <w:r>
+        <w:rPr>
+          <w:rFonts w:ascii="Calibri" w:hAnsi="Calibri" w:cs="Calibri"/>
+          <w:sz w:val="24"/>
+          <w:szCs w:val="24"/>
+        </w:rPr>
+        <w:t>relevance of the chosen group</w:t>
+      </w:r>
+      <w:r>
+        <w:rPr>
+          <w:rFonts w:ascii="Calibri" w:hAnsi="Calibri" w:cs="Calibri"/>
+          <w:sz w:val="24"/>
+          <w:szCs w:val="24"/>
+        </w:rPr>
+        <w:t xml:space="preserve">, </w:t>
+      </w:r>
+      <w:r>
+        <w:rPr>
+          <w:rFonts w:ascii="Calibri" w:hAnsi="Calibri" w:cs="Calibri"/>
+          <w:sz w:val="24"/>
+          <w:szCs w:val="24"/>
+        </w:rPr>
+        <w:t>the desirability of the aims asked in the survey</w:t>
+      </w:r>
+      <w:r>
+        <w:rPr>
+          <w:rFonts w:ascii="Calibri" w:hAnsi="Calibri" w:cs="Calibri"/>
+          <w:sz w:val="24"/>
+          <w:szCs w:val="24"/>
+        </w:rPr>
+        <w:t>, but also about the success of their efforts and the extent of positive reinforcement from the outside</w:t>
+      </w:r>
+      <w:r>
+        <w:rPr>
+          <w:rFonts w:ascii="Calibri" w:hAnsi="Calibri" w:cs="Calibri"/>
+          <w:sz w:val="24"/>
+          <w:szCs w:val="24"/>
+        </w:rPr>
+        <w:t xml:space="preserve">. </w:t>
+      </w:r>
+      <w:r>
+        <w:rPr>
+          <w:rFonts w:ascii="Calibri" w:hAnsi="Calibri" w:cs="Calibri"/>
+          <w:sz w:val="24"/>
+          <w:szCs w:val="24"/>
+        </w:rPr>
+        <w:t>The advantage of differentiation, being the option to self-categorise the agent, is undermined by the fact, that in a quantitative survey without a pilot study, the relevant self-categorisations could not be found out.</w:t>
       </w:r>
       <w:r>
         <w:rPr>
@@ -2392,96 +1816,6 @@
       <w:r>
         <w:rPr>
           <w:rFonts w:ascii="Calibri" w:hAnsi="Calibri" w:cs="Calibri"/>
-          <w:color w:val="1F1F1F"/>
-          <w:sz w:val="24"/>
-          <w:szCs w:val="24"/>
-        </w:rPr>
-        <w:t xml:space="preserve">Given the findings that </w:t>
-      </w:r>
-      <w:r>
-        <w:rPr>
-          <w:rFonts w:ascii="Calibri" w:hAnsi="Calibri" w:cs="Calibri"/>
-          <w:color w:val="1F1F1F"/>
-          <w:sz w:val="24"/>
-          <w:szCs w:val="24"/>
-        </w:rPr>
-        <w:t xml:space="preserve">the involved group did not express more collective efficacy beliefs than the control group, </w:t>
-      </w:r>
-      <w:r>
-        <w:rPr>
-          <w:rFonts w:ascii="Calibri" w:hAnsi="Calibri" w:cs="Calibri"/>
-          <w:sz w:val="24"/>
-          <w:szCs w:val="24"/>
-        </w:rPr>
-        <w:t xml:space="preserve">the </w:t>
-      </w:r>
-      <w:r>
-        <w:rPr>
-          <w:rFonts w:ascii="Calibri" w:hAnsi="Calibri" w:cs="Calibri"/>
-          <w:sz w:val="24"/>
-          <w:szCs w:val="24"/>
-        </w:rPr>
-        <w:t xml:space="preserve">question comes up about the </w:t>
-      </w:r>
-      <w:r>
-        <w:rPr>
-          <w:rFonts w:ascii="Calibri" w:hAnsi="Calibri" w:cs="Calibri"/>
-          <w:sz w:val="24"/>
-          <w:szCs w:val="24"/>
-        </w:rPr>
-        <w:t>relevance of the chosen group</w:t>
-      </w:r>
-      <w:r>
-        <w:rPr>
-          <w:rFonts w:ascii="Calibri" w:hAnsi="Calibri" w:cs="Calibri"/>
-          <w:sz w:val="24"/>
-          <w:szCs w:val="24"/>
-        </w:rPr>
-        <w:t xml:space="preserve">, </w:t>
-      </w:r>
-      <w:r>
-        <w:rPr>
-          <w:rFonts w:ascii="Calibri" w:hAnsi="Calibri" w:cs="Calibri"/>
-          <w:sz w:val="24"/>
-          <w:szCs w:val="24"/>
-        </w:rPr>
-        <w:t>the desirability of the aims asked in the survey</w:t>
-      </w:r>
-      <w:r>
-        <w:rPr>
-          <w:rFonts w:ascii="Calibri" w:hAnsi="Calibri" w:cs="Calibri"/>
-          <w:sz w:val="24"/>
-          <w:szCs w:val="24"/>
-        </w:rPr>
-        <w:t>, but also about the success of their efforts and the extent of positive reinforcement from the outside</w:t>
-      </w:r>
-      <w:r>
-        <w:rPr>
-          <w:rFonts w:ascii="Calibri" w:hAnsi="Calibri" w:cs="Calibri"/>
-          <w:sz w:val="24"/>
-          <w:szCs w:val="24"/>
-        </w:rPr>
-        <w:t xml:space="preserve">. </w:t>
-      </w:r>
-      <w:r>
-        <w:rPr>
-          <w:rFonts w:ascii="Calibri" w:hAnsi="Calibri" w:cs="Calibri"/>
-          <w:sz w:val="24"/>
-          <w:szCs w:val="24"/>
-        </w:rPr>
-        <w:t>The advantage of differentiation, being the option to self-categorise the agent, is undermined by the fact, that in a quantitative survey without a pilot study, the relevant self-categorisations could not be found out.</w:t>
-      </w:r>
-      <w:r>
-        <w:rPr>
-          <w:rFonts w:ascii="Calibri" w:hAnsi="Calibri" w:cs="Calibri"/>
-          <w:sz w:val="24"/>
-          <w:szCs w:val="24"/>
-        </w:rPr>
-        <w:t xml:space="preserve"> </w:t>
-      </w:r>
-      <w:r>
-        <w:rPr>
-          <w:rFonts w:ascii="Calibri" w:hAnsi="Calibri" w:cs="Calibri"/>
           <w:sz w:val="24"/>
           <w:szCs w:val="24"/>
         </w:rPr>
@@ -2548,14 +1882,7 @@
           <w:sz w:val="24"/>
           <w:szCs w:val="24"/>
         </w:rPr>
-        <w:t>Behaviours that are simple to perform typically have a lower environmental impact. People may perceive that actions which are too easy (e.g., avoiding plastic bags) are unlikely to significantly address environmental problems, even if practiced widely. In other words, when actions are too simple, the potential success may not lead to a sense of collective efficacy.</w:t>
-      </w:r>
-      <w:r>
-        <w:rPr>
-          <w:sz w:val="24"/>
-          <w:szCs w:val="24"/>
-        </w:rPr>
-        <w:t xml:space="preserve"> </w:t>
+        <w:t xml:space="preserve">Behaviours that are simple to perform typically have a lower environmental impact. People may perceive that actions which are too easy (e.g., avoiding plastic bags) are unlikely to significantly address environmental problems, even if practiced widely. In other words, when actions are too simple, the potential success may not lead to a sense of collective efficacy. </w:t>
       </w:r>
       <w:r>
         <w:rPr>
@@ -2579,23 +1906,7 @@
           <w:sz w:val="24"/>
           <w:szCs w:val="24"/>
         </w:rPr>
-        <w:t>support and positive reinforcement from their environment. Furthermore, the so-called participative efficacy can play a role, as moderating between personal and collective efficacy and is about how well a group can achieve their goal together, being influenced by group size and group cohesion (REF). Furthermore, t</w:t>
-      </w:r>
-      <w:r>
-        <w:rPr>
-          <w:rFonts w:ascii="Calibri" w:hAnsi="Calibri" w:cs="Calibri"/>
-          <w:sz w:val="24"/>
-          <w:szCs w:val="24"/>
-        </w:rPr>
-        <w:t>he question arises in how far collective self-efficacy beliefs were the goal from this specific project</w:t>
-      </w:r>
-      <w:r>
-        <w:rPr>
-          <w:rFonts w:ascii="Calibri" w:hAnsi="Calibri" w:cs="Calibri"/>
-          <w:sz w:val="24"/>
-          <w:szCs w:val="24"/>
-        </w:rPr>
-        <w:t xml:space="preserve"> and thus supported and reinforced by the school and the project partners. </w:t>
+        <w:t xml:space="preserve">support and positive reinforcement from their environment. Furthermore, the so-called participative efficacy can play a role, as moderating between personal and collective efficacy and is about how well a group can achieve their goal together, being influenced by group size and group cohesion (REF). Furthermore, the question arises in how far collective self-efficacy beliefs were the goal from this specific project and thus supported and reinforced by the school and the project partners. </w:t>
       </w:r>
       <w:r>
         <w:rPr>
@@ -2860,114 +2171,8 @@
         <w:rPr>
           <w:lang w:val="de-DE"/>
         </w:rPr>
-        <w:t xml:space="preserve">Need </w:t>
-      </w:r>
-      <w:proofErr w:type="spellStart"/>
-      <w:r>
-        <w:rPr>
-          <w:lang w:val="de-DE"/>
-        </w:rPr>
-        <w:t>for</w:t>
-      </w:r>
-      <w:proofErr w:type="spellEnd"/>
-      <w:r>
-        <w:rPr>
-          <w:lang w:val="de-DE"/>
-        </w:rPr>
-        <w:t xml:space="preserve"> </w:t>
-      </w:r>
-      <w:proofErr w:type="spellStart"/>
-      <w:r>
-        <w:rPr>
-          <w:lang w:val="de-DE"/>
-        </w:rPr>
-        <w:t>closer</w:t>
-      </w:r>
-      <w:proofErr w:type="spellEnd"/>
-      <w:r>
-        <w:rPr>
-          <w:lang w:val="de-DE"/>
-        </w:rPr>
-        <w:t xml:space="preserve"> </w:t>
-      </w:r>
-      <w:proofErr w:type="spellStart"/>
-      <w:r>
-        <w:rPr>
-          <w:lang w:val="de-DE"/>
-        </w:rPr>
-        <w:t>collaboration</w:t>
-      </w:r>
-      <w:proofErr w:type="spellEnd"/>
-      <w:r>
-        <w:rPr>
-          <w:lang w:val="de-DE"/>
-        </w:rPr>
-        <w:t xml:space="preserve"> </w:t>
-      </w:r>
-      <w:proofErr w:type="spellStart"/>
-      <w:r>
-        <w:rPr>
-          <w:lang w:val="de-DE"/>
-        </w:rPr>
-        <w:t>between</w:t>
-      </w:r>
-      <w:proofErr w:type="spellEnd"/>
-      <w:r>
-        <w:rPr>
-          <w:lang w:val="de-DE"/>
-        </w:rPr>
-        <w:t xml:space="preserve"> </w:t>
-      </w:r>
-      <w:proofErr w:type="spellStart"/>
-      <w:r>
-        <w:rPr>
-          <w:lang w:val="de-DE"/>
-        </w:rPr>
-        <w:t>practicioners</w:t>
-      </w:r>
-      <w:proofErr w:type="spellEnd"/>
-      <w:r>
-        <w:rPr>
-          <w:lang w:val="de-DE"/>
-        </w:rPr>
-        <w:t xml:space="preserve">, </w:t>
-      </w:r>
-      <w:proofErr w:type="spellStart"/>
-      <w:r>
-        <w:rPr>
-          <w:lang w:val="de-DE"/>
-        </w:rPr>
-        <w:t>interdisciplinary</w:t>
-      </w:r>
-      <w:proofErr w:type="spellEnd"/>
-      <w:r>
-        <w:rPr>
-          <w:lang w:val="de-DE"/>
-        </w:rPr>
-        <w:t xml:space="preserve"> </w:t>
-      </w:r>
-      <w:proofErr w:type="spellStart"/>
-      <w:r>
-        <w:rPr>
-          <w:lang w:val="de-DE"/>
-        </w:rPr>
-        <w:t>research</w:t>
-      </w:r>
-      <w:proofErr w:type="spellEnd"/>
-      <w:r>
-        <w:rPr>
-          <w:lang w:val="de-DE"/>
-        </w:rPr>
-        <w:t xml:space="preserve"> and </w:t>
-      </w:r>
-      <w:proofErr w:type="spellStart"/>
-      <w:r>
-        <w:rPr>
-          <w:lang w:val="de-DE"/>
-        </w:rPr>
-        <w:t>society</w:t>
-      </w:r>
-      <w:proofErr w:type="spellEnd"/>
+        <w:t>Need for closer collaboration between practicioners, interdisciplinary research and society</w:t>
+      </w:r>
     </w:p>
     <w:p>
       <w:pPr>
@@ -2982,98 +2187,12 @@
           <w:lang w:val="de-DE"/>
         </w:rPr>
       </w:pPr>
-      <w:proofErr w:type="spellStart"/>
       <w:r>
         <w:rPr>
           <w:lang w:val="de-DE"/>
         </w:rPr>
-        <w:t>Achieving</w:t>
-      </w:r>
-      <w:proofErr w:type="spellEnd"/>
-      <w:r>
-        <w:rPr>
-          <w:lang w:val="de-DE"/>
-        </w:rPr>
-        <w:t xml:space="preserve"> SDGs </w:t>
-      </w:r>
-      <w:proofErr w:type="spellStart"/>
-      <w:r>
-        <w:rPr>
-          <w:lang w:val="de-DE"/>
-        </w:rPr>
-        <w:t>cannot</w:t>
-      </w:r>
-      <w:proofErr w:type="spellEnd"/>
-      <w:r>
-        <w:rPr>
-          <w:lang w:val="de-DE"/>
-        </w:rPr>
-        <w:t xml:space="preserve"> </w:t>
-      </w:r>
-      <w:proofErr w:type="spellStart"/>
-      <w:r>
-        <w:rPr>
-          <w:lang w:val="de-DE"/>
-        </w:rPr>
-        <w:t>remain</w:t>
-      </w:r>
-      <w:proofErr w:type="spellEnd"/>
-      <w:r>
-        <w:rPr>
-          <w:lang w:val="de-DE"/>
-        </w:rPr>
-        <w:t xml:space="preserve"> at normative, </w:t>
-      </w:r>
-      <w:proofErr w:type="spellStart"/>
-      <w:r>
-        <w:rPr>
-          <w:lang w:val="de-DE"/>
-        </w:rPr>
-        <w:t>vague</w:t>
-      </w:r>
-      <w:proofErr w:type="spellEnd"/>
-      <w:r>
-        <w:rPr>
-          <w:lang w:val="de-DE"/>
-        </w:rPr>
-        <w:t xml:space="preserve"> </w:t>
-      </w:r>
-      <w:proofErr w:type="spellStart"/>
-      <w:r>
-        <w:rPr>
-          <w:lang w:val="de-DE"/>
-        </w:rPr>
-        <w:t>statements</w:t>
-      </w:r>
-      <w:proofErr w:type="spellEnd"/>
-      <w:r>
-        <w:rPr>
-          <w:lang w:val="de-DE"/>
-        </w:rPr>
-        <w:t xml:space="preserve">/ </w:t>
-      </w:r>
-      <w:proofErr w:type="spellStart"/>
-      <w:r>
-        <w:rPr>
-          <w:lang w:val="de-DE"/>
-        </w:rPr>
-        <w:t>target</w:t>
-      </w:r>
-      <w:proofErr w:type="spellEnd"/>
-      <w:r>
-        <w:rPr>
-          <w:lang w:val="de-DE"/>
-        </w:rPr>
-        <w:t xml:space="preserve"> </w:t>
-      </w:r>
-      <w:proofErr w:type="spellStart"/>
-      <w:r>
-        <w:rPr>
-          <w:lang w:val="de-DE"/>
-        </w:rPr>
-        <w:t>formulations</w:t>
-      </w:r>
-      <w:proofErr w:type="spellEnd"/>
+        <w:t>Achieving SDGs cannot remain at normative, vague statements/ target formulations</w:t>
+      </w:r>
     </w:p>
     <w:p>
       <w:pPr>
@@ -3088,56 +2207,12 @@
           <w:lang w:val="de-DE"/>
         </w:rPr>
       </w:pPr>
-      <w:proofErr w:type="spellStart"/>
       <w:r>
         <w:rPr>
           <w:lang w:val="de-DE"/>
         </w:rPr>
-        <w:t>Ideally</w:t>
-      </w:r>
-      <w:proofErr w:type="spellEnd"/>
-      <w:r>
-        <w:rPr>
-          <w:lang w:val="de-DE"/>
-        </w:rPr>
-        <w:t xml:space="preserve"> </w:t>
-      </w:r>
-      <w:proofErr w:type="spellStart"/>
-      <w:r>
-        <w:rPr>
-          <w:lang w:val="de-DE"/>
-        </w:rPr>
-        <w:t>stimulate</w:t>
-      </w:r>
-      <w:proofErr w:type="spellEnd"/>
-      <w:r>
-        <w:rPr>
-          <w:lang w:val="de-DE"/>
-        </w:rPr>
-        <w:t xml:space="preserve"> </w:t>
-      </w:r>
-      <w:proofErr w:type="spellStart"/>
-      <w:r>
-        <w:rPr>
-          <w:lang w:val="de-DE"/>
-        </w:rPr>
-        <w:t>benchmarking</w:t>
-      </w:r>
-      <w:proofErr w:type="spellEnd"/>
-      <w:r>
-        <w:rPr>
-          <w:lang w:val="de-DE"/>
-        </w:rPr>
-        <w:t xml:space="preserve"> </w:t>
-      </w:r>
-      <w:proofErr w:type="spellStart"/>
-      <w:r>
-        <w:rPr>
-          <w:lang w:val="de-DE"/>
-        </w:rPr>
-        <w:t>processes</w:t>
-      </w:r>
-      <w:proofErr w:type="spellEnd"/>
+        <w:t>Ideally stimulate benchmarking processes</w:t>
+      </w:r>
     </w:p>
     <w:p>
       <w:pPr>
@@ -3156,86 +2231,134 @@
         <w:rPr>
           <w:lang w:val="de-DE"/>
         </w:rPr>
-        <w:t xml:space="preserve">International </w:t>
-      </w:r>
-      <w:proofErr w:type="spellStart"/>
-      <w:r>
-        <w:rPr>
-          <w:lang w:val="de-DE"/>
-        </w:rPr>
-        <w:t>monitoring</w:t>
-      </w:r>
-      <w:proofErr w:type="spellEnd"/>
-      <w:r>
-        <w:rPr>
-          <w:lang w:val="de-DE"/>
-        </w:rPr>
-        <w:t xml:space="preserve"> </w:t>
-      </w:r>
-      <w:proofErr w:type="spellStart"/>
-      <w:r>
-        <w:rPr>
-          <w:lang w:val="de-DE"/>
-        </w:rPr>
-        <w:t>system</w:t>
-      </w:r>
-      <w:proofErr w:type="spellEnd"/>
-      <w:r>
-        <w:rPr>
-          <w:lang w:val="de-DE"/>
-        </w:rPr>
-        <w:t xml:space="preserve"> </w:t>
-      </w:r>
-      <w:proofErr w:type="spellStart"/>
-      <w:r>
-        <w:rPr>
-          <w:lang w:val="de-DE"/>
-        </w:rPr>
-        <w:t>for</w:t>
-      </w:r>
-      <w:proofErr w:type="spellEnd"/>
-      <w:r>
-        <w:rPr>
-          <w:lang w:val="de-DE"/>
-        </w:rPr>
-        <w:t xml:space="preserve"> ESD </w:t>
-      </w:r>
-      <w:proofErr w:type="spellStart"/>
-      <w:r>
-        <w:rPr>
-          <w:lang w:val="de-DE"/>
-        </w:rPr>
-        <w:t>implementation</w:t>
-      </w:r>
-      <w:proofErr w:type="spellEnd"/>
-      <w:r>
-        <w:rPr>
-          <w:lang w:val="de-DE"/>
-        </w:rPr>
-        <w:t xml:space="preserve"> </w:t>
-      </w:r>
-      <w:proofErr w:type="spellStart"/>
-      <w:r>
-        <w:rPr>
-          <w:lang w:val="de-DE"/>
-        </w:rPr>
-        <w:t>efforts</w:t>
-      </w:r>
-      <w:proofErr w:type="spellEnd"/>
+        <w:t>International monitoring system for ESD implementation efforts</w:t>
+      </w:r>
     </w:p>
     <w:p>
       <w:r>
         <w:t>Therefore my results can be interpreted as . While changes of sustainability competencies and their attribution to innovative ESD interventions is somewhat limited with my method, I still observed an impression on the long-term effects captured across levels of involvement of the students.</w:t>
+      </w:r>
+    </w:p>
+    <w:p/>
+    <w:p>
+      <w:r>
+        <w:rPr>
+          <w:noProof/>
+        </w:rPr>
+        <w:drawing>
+          <wp:inline distT="0" distB="0" distL="0" distR="0" wp14:anchorId="6D5167B3" wp14:editId="251568C4">
+            <wp:extent cx="5731510" cy="4093845"/>
+            <wp:effectExtent l="0" t="0" r="2540" b="0"/>
+            <wp:docPr id="182347267" name="Picture 2" descr="A screenshot of a graph&#10;&#10;Description automatically generated"/>
+            <wp:cNvGraphicFramePr>
+              <a:graphicFrameLocks xmlns:a="http://schemas.openxmlformats.org/drawingml/2006/main" noChangeAspect="1"/>
+            </wp:cNvGraphicFramePr>
+            <a:graphic xmlns:a="http://schemas.openxmlformats.org/drawingml/2006/main">
+              <a:graphicData uri="http://schemas.openxmlformats.org/drawingml/2006/picture">
+                <pic:pic xmlns:pic="http://schemas.openxmlformats.org/drawingml/2006/picture">
+                  <pic:nvPicPr>
+                    <pic:cNvPr id="182347267" name="Picture 2" descr="A screenshot of a graph&#10;&#10;Description automatically generated"/>
+                    <pic:cNvPicPr>
+                      <a:picLocks noChangeAspect="1" noChangeArrowheads="1"/>
+                    </pic:cNvPicPr>
+                  </pic:nvPicPr>
+                  <pic:blipFill>
+                    <a:blip r:embed="rId11" cstate="print">
+                      <a:extLst>
+                        <a:ext uri="{28A0092B-C50C-407E-A947-70E740481C1C}">
+                          <a14:useLocalDpi xmlns:a14="http://schemas.microsoft.com/office/drawing/2010/main" val="0"/>
+                        </a:ext>
+                      </a:extLst>
+                    </a:blip>
+                    <a:srcRect/>
+                    <a:stretch>
+                      <a:fillRect/>
+                    </a:stretch>
+                  </pic:blipFill>
+                  <pic:spPr bwMode="auto">
+                    <a:xfrm>
+                      <a:off x="0" y="0"/>
+                      <a:ext cx="5731510" cy="4093845"/>
+                    </a:xfrm>
+                    <a:prstGeom prst="rect">
+                      <a:avLst/>
+                    </a:prstGeom>
+                    <a:noFill/>
+                    <a:ln>
+                      <a:noFill/>
+                    </a:ln>
+                  </pic:spPr>
+                </pic:pic>
+              </a:graphicData>
+            </a:graphic>
+          </wp:inline>
+        </w:drawing>
+      </w:r>
+    </w:p>
+    <w:p>
+      <w:r>
+        <w:rPr>
+          <w:noProof/>
+        </w:rPr>
+        <w:lastRenderedPageBreak/>
+        <w:drawing>
+          <wp:inline distT="0" distB="0" distL="0" distR="0" wp14:anchorId="442C9595" wp14:editId="27A7011E">
+            <wp:extent cx="5731510" cy="4093845"/>
+            <wp:effectExtent l="0" t="0" r="2540" b="0"/>
+            <wp:docPr id="1369067700" name="Picture 6" descr="A screenshot of a graph&#10;&#10;Description automatically generated"/>
+            <wp:cNvGraphicFramePr>
+              <a:graphicFrameLocks xmlns:a="http://schemas.openxmlformats.org/drawingml/2006/main" noChangeAspect="1"/>
+            </wp:cNvGraphicFramePr>
+            <a:graphic xmlns:a="http://schemas.openxmlformats.org/drawingml/2006/main">
+              <a:graphicData uri="http://schemas.openxmlformats.org/drawingml/2006/picture">
+                <pic:pic xmlns:pic="http://schemas.openxmlformats.org/drawingml/2006/picture">
+                  <pic:nvPicPr>
+                    <pic:cNvPr id="1369067700" name="Picture 6" descr="A screenshot of a graph&#10;&#10;Description automatically generated"/>
+                    <pic:cNvPicPr>
+                      <a:picLocks noChangeAspect="1" noChangeArrowheads="1"/>
+                    </pic:cNvPicPr>
+                  </pic:nvPicPr>
+                  <pic:blipFill>
+                    <a:blip r:embed="rId12" cstate="print">
+                      <a:extLst>
+                        <a:ext uri="{28A0092B-C50C-407E-A947-70E740481C1C}">
+                          <a14:useLocalDpi xmlns:a14="http://schemas.microsoft.com/office/drawing/2010/main" val="0"/>
+                        </a:ext>
+                      </a:extLst>
+                    </a:blip>
+                    <a:srcRect/>
+                    <a:stretch>
+                      <a:fillRect/>
+                    </a:stretch>
+                  </pic:blipFill>
+                  <pic:spPr bwMode="auto">
+                    <a:xfrm>
+                      <a:off x="0" y="0"/>
+                      <a:ext cx="5731510" cy="4093845"/>
+                    </a:xfrm>
+                    <a:prstGeom prst="rect">
+                      <a:avLst/>
+                    </a:prstGeom>
+                    <a:noFill/>
+                    <a:ln>
+                      <a:noFill/>
+                    </a:ln>
+                  </pic:spPr>
+                </pic:pic>
+              </a:graphicData>
+            </a:graphic>
+          </wp:inline>
+        </w:drawing>
       </w:r>
     </w:p>
     <w:p/>
     <w:sectPr>
-      <w:headerReference w:type="even" r:id="rId11"/>
-      <w:headerReference w:type="default" r:id="rId12"/>
-      <w:footerReference w:type="even" r:id="rId13"/>
-      <w:footerReference w:type="default" r:id="rId14"/>
-      <w:headerReference w:type="first" r:id="rId15"/>
-      <w:footerReference w:type="first" r:id="rId16"/>
+      <w:headerReference w:type="even" r:id="rId13"/>
+      <w:headerReference w:type="default" r:id="rId14"/>
+      <w:footerReference w:type="even" r:id="rId15"/>
+      <w:footerReference w:type="default" r:id="rId16"/>
+      <w:headerReference w:type="first" r:id="rId17"/>
+      <w:footerReference w:type="first" r:id="rId18"/>
       <w:pgSz w:w="11906" w:h="16838"/>
       <w:pgMar w:top="1440" w:right="1440" w:bottom="1440" w:left="1440" w:header="708" w:footer="708" w:gutter="0"/>
       <w:cols w:space="708"/>

</xml_diff>